<commit_message>
spec un peu  plus
</commit_message>
<xml_diff>
--- a/docs/specs-1.docx
+++ b/docs/specs-1.docx
@@ -1,6 +1,6 @@
 
 <file path=word/document.xml><?xml version="1.0" encoding="utf-8"?>
-<w:document xmlns:wpc="http://schemas.microsoft.com/office/word/2010/wordprocessingCanvas" xmlns:mc="http://schemas.openxmlformats.org/markup-compatibility/2006" xmlns:o="urn:schemas-microsoft-com:office:office" xmlns:r="http://schemas.openxmlformats.org/officeDocument/2006/relationships" xmlns:m="http://schemas.openxmlformats.org/officeDocument/2006/math" xmlns:v="urn:schemas-microsoft-com:vml" xmlns:wp14="http://schemas.microsoft.com/office/word/2010/wordprocessingDrawing" xmlns:wp="http://schemas.openxmlformats.org/drawingml/2006/wordprocessingDrawing" xmlns:w10="urn:schemas-microsoft-com:office:word" xmlns:w="http://schemas.openxmlformats.org/wordprocessingml/2006/main" xmlns:w14="http://schemas.microsoft.com/office/word/2010/wordml" xmlns:wpg="http://schemas.microsoft.com/office/word/2010/wordprocessingGroup" xmlns:wpi="http://schemas.microsoft.com/office/word/2010/wordprocessingInk" xmlns:wne="http://schemas.microsoft.com/office/word/2006/wordml" xmlns:wps="http://schemas.microsoft.com/office/word/2010/wordprocessingShape" mc:Ignorable="w14 wp14">
+<w:document xmlns:ve="http://schemas.openxmlformats.org/markup-compatibility/2006" xmlns:o="urn:schemas-microsoft-com:office:office" xmlns:r="http://schemas.openxmlformats.org/officeDocument/2006/relationships" xmlns:m="http://schemas.openxmlformats.org/officeDocument/2006/math" xmlns:v="urn:schemas-microsoft-com:vml" xmlns:wp="http://schemas.openxmlformats.org/drawingml/2006/wordprocessingDrawing" xmlns:w10="urn:schemas-microsoft-com:office:word" xmlns:w="http://schemas.openxmlformats.org/wordprocessingml/2006/main" xmlns:wne="http://schemas.microsoft.com/office/word/2006/wordml">
   <w:body>
     <w:p>
       <w:pPr>
@@ -21,9 +21,14 @@
         <w:t xml:space="preserve"> du programme.</w:t>
       </w:r>
     </w:p>
-    <w:p>
-      <w:r>
-        <w:t>Pour répondre au sujet nous avons opté pour une solution visant la</w:t>
+    <w:p/>
+    <w:p>
+      <w:r>
+        <w:tab/>
+        <w:t>Préambule : p</w:t>
+      </w:r>
+      <w:r>
+        <w:t>our répondre au sujet nous avons opté pour une solution visant la</w:t>
       </w:r>
       <w:r>
         <w:t xml:space="preserve"> réutilisabilité</w:t>
@@ -39,10 +44,56 @@
     </w:p>
     <w:p/>
     <w:p>
+      <w:r>
+        <w:tab/>
+        <w:t>Fonctionnement du programme : le programme s’</w:t>
+      </w:r>
+      <w:proofErr w:type="spellStart"/>
+      <w:r>
+        <w:t>execute</w:t>
+      </w:r>
+      <w:proofErr w:type="spellEnd"/>
+      <w:r>
+        <w:t xml:space="preserve"> en ligne de commande da la manière suivante : </w:t>
+      </w:r>
+    </w:p>
+    <w:p>
+      <w:pPr>
+        <w:jc w:val="center"/>
+      </w:pPr>
+      <w:proofErr w:type="gramStart"/>
+      <w:r>
+        <w:t>./</w:t>
+      </w:r>
+      <w:proofErr w:type="gramEnd"/>
+      <w:r>
+        <w:t>TP3 [-e] [-t heure] [-g nomFichierSortieGraphe.dot] fichierDeLogs.log</w:t>
+      </w:r>
+    </w:p>
+    <w:p>
+      <w:r>
+        <w:t xml:space="preserve"> Sans options, le programme renvoie la liste des 10 documents les plus consultés, classés par nombre décroissant de consultation. En cas d’égalité</w:t>
+      </w:r>
+      <w:r>
+        <w:t xml:space="preserve"> qui déborderait</w:t>
+      </w:r>
+      <w:r>
+        <w:t xml:space="preserve"> du classement, toutes les </w:t>
+      </w:r>
+      <w:r>
+        <w:t>adresses</w:t>
+      </w:r>
+      <w:r>
+        <w:t xml:space="preserve"> impliquées dans l’égalité sont affichées.</w:t>
+      </w:r>
+    </w:p>
+    <w:p/>
+    <w:p>
       <w:pPr>
         <w:pStyle w:val="Titre2"/>
       </w:pPr>
       <w:r>
+        <w:lastRenderedPageBreak/>
         <w:t>SCHEMA DES DONNÉES</w:t>
       </w:r>
     </w:p>
@@ -94,7 +145,7 @@
                     <pic:cNvPicPr/>
                   </pic:nvPicPr>
                   <pic:blipFill>
-                    <a:blip r:embed="rId6" cstate="print"/>
+                    <a:blip r:embed="rId5" cstate="print"/>
                     <a:srcRect l="11001" t="2094" r="10155" b="38784"/>
                     <a:stretch>
                       <a:fillRect/>
@@ -162,7 +213,7 @@
                     <pic:cNvPicPr/>
                   </pic:nvPicPr>
                   <pic:blipFill>
-                    <a:blip r:embed="rId7" cstate="print"/>
+                    <a:blip r:embed="rId6" cstate="print"/>
                     <a:srcRect l="13439" t="5830" r="14947" b="5654"/>
                     <a:stretch>
                       <a:fillRect/>
@@ -204,7 +255,7 @@
                     <pic:cNvPicPr/>
                   </pic:nvPicPr>
                   <pic:blipFill>
-                    <a:blip r:embed="rId8" cstate="print"/>
+                    <a:blip r:embed="rId7" cstate="print"/>
                     <a:srcRect l="10184" t="6564" r="5020" b="22867"/>
                     <a:stretch>
                       <a:fillRect/>
@@ -246,7 +297,7 @@
                     <pic:cNvPicPr/>
                   </pic:nvPicPr>
                   <pic:blipFill>
-                    <a:blip r:embed="rId9" cstate="print"/>
+                    <a:blip r:embed="rId8" cstate="print"/>
                     <a:srcRect t="21052" b="62985"/>
                     <a:stretch>
                       <a:fillRect/>
@@ -1479,7 +1530,7 @@
 </file>
 
 <file path=word/numbering.xml><?xml version="1.0" encoding="utf-8"?>
-<w:numbering xmlns:wpc="http://schemas.microsoft.com/office/word/2010/wordprocessingCanvas" xmlns:mc="http://schemas.openxmlformats.org/markup-compatibility/2006" xmlns:o="urn:schemas-microsoft-com:office:office" xmlns:r="http://schemas.openxmlformats.org/officeDocument/2006/relationships" xmlns:m="http://schemas.openxmlformats.org/officeDocument/2006/math" xmlns:v="urn:schemas-microsoft-com:vml" xmlns:wp14="http://schemas.microsoft.com/office/word/2010/wordprocessingDrawing" xmlns:wp="http://schemas.openxmlformats.org/drawingml/2006/wordprocessingDrawing" xmlns:w10="urn:schemas-microsoft-com:office:word" xmlns:w="http://schemas.openxmlformats.org/wordprocessingml/2006/main" xmlns:w14="http://schemas.microsoft.com/office/word/2010/wordml" xmlns:wpg="http://schemas.microsoft.com/office/word/2010/wordprocessingGroup" xmlns:wpi="http://schemas.microsoft.com/office/word/2010/wordprocessingInk" xmlns:wne="http://schemas.microsoft.com/office/word/2006/wordml" xmlns:wps="http://schemas.microsoft.com/office/word/2010/wordprocessingShape" mc:Ignorable="w14 wp14">
+<w:numbering xmlns:ve="http://schemas.openxmlformats.org/markup-compatibility/2006" xmlns:o="urn:schemas-microsoft-com:office:office" xmlns:r="http://schemas.openxmlformats.org/officeDocument/2006/relationships" xmlns:m="http://schemas.openxmlformats.org/officeDocument/2006/math" xmlns:v="urn:schemas-microsoft-com:vml" xmlns:wp="http://schemas.openxmlformats.org/drawingml/2006/wordprocessingDrawing" xmlns:w10="urn:schemas-microsoft-com:office:word" xmlns:w="http://schemas.openxmlformats.org/wordprocessingml/2006/main" xmlns:wne="http://schemas.microsoft.com/office/word/2006/wordml">
   <w:abstractNum w:abstractNumId="0">
     <w:nsid w:val="2691460E"/>
     <w:multiLevelType w:val="hybridMultilevel"/>
@@ -1690,7 +1741,7 @@
 </file>
 
 <file path=word/styles.xml><?xml version="1.0" encoding="utf-8"?>
-<w:styles xmlns:mc="http://schemas.openxmlformats.org/markup-compatibility/2006" xmlns:r="http://schemas.openxmlformats.org/officeDocument/2006/relationships" xmlns:w="http://schemas.openxmlformats.org/wordprocessingml/2006/main" xmlns:w14="http://schemas.microsoft.com/office/word/2010/wordml" mc:Ignorable="w14">
+<w:styles xmlns:r="http://schemas.openxmlformats.org/officeDocument/2006/relationships" xmlns:w="http://schemas.openxmlformats.org/wordprocessingml/2006/main">
   <w:docDefaults>
     <w:rPrDefault>
       <w:rPr>
@@ -1918,6 +1969,7 @@
     <w:uiPriority w:val="99"/>
     <w:semiHidden/>
     <w:unhideWhenUsed/>
+    <w:qFormat/>
     <w:tblPr>
       <w:tblInd w:w="0" w:type="dxa"/>
       <w:tblCellMar>

</xml_diff>

<commit_message>
Specs : mise en page, corrections (constr de copie), ajout tableau des tests
</commit_message>
<xml_diff>
--- a/docs/specs-1.docx
+++ b/docs/specs-1.docx
@@ -1,6 +1,6 @@
 
 <file path=word/document.xml><?xml version="1.0" encoding="utf-8"?>
-<w:document xmlns:ve="http://schemas.openxmlformats.org/markup-compatibility/2006" xmlns:o="urn:schemas-microsoft-com:office:office" xmlns:r="http://schemas.openxmlformats.org/officeDocument/2006/relationships" xmlns:m="http://schemas.openxmlformats.org/officeDocument/2006/math" xmlns:v="urn:schemas-microsoft-com:vml" xmlns:wp="http://schemas.openxmlformats.org/drawingml/2006/wordprocessingDrawing" xmlns:w10="urn:schemas-microsoft-com:office:word" xmlns:w="http://schemas.openxmlformats.org/wordprocessingml/2006/main" xmlns:wne="http://schemas.microsoft.com/office/word/2006/wordml">
+<w:document xmlns:wpc="http://schemas.microsoft.com/office/word/2010/wordprocessingCanvas" xmlns:mc="http://schemas.openxmlformats.org/markup-compatibility/2006" xmlns:o="urn:schemas-microsoft-com:office:office" xmlns:r="http://schemas.openxmlformats.org/officeDocument/2006/relationships" xmlns:m="http://schemas.openxmlformats.org/officeDocument/2006/math" xmlns:v="urn:schemas-microsoft-com:vml" xmlns:wp14="http://schemas.microsoft.com/office/word/2010/wordprocessingDrawing" xmlns:wp="http://schemas.openxmlformats.org/drawingml/2006/wordprocessingDrawing" xmlns:w10="urn:schemas-microsoft-com:office:word" xmlns:w="http://schemas.openxmlformats.org/wordprocessingml/2006/main" xmlns:w14="http://schemas.microsoft.com/office/word/2010/wordml" xmlns:wpg="http://schemas.microsoft.com/office/word/2010/wordprocessingGroup" xmlns:wpi="http://schemas.microsoft.com/office/word/2010/wordprocessingInk" xmlns:wne="http://schemas.microsoft.com/office/word/2006/wordml" xmlns:wps="http://schemas.microsoft.com/office/word/2010/wordprocessingShape" mc:Ignorable="w14 wp14">
   <w:body>
     <w:p>
       <w:pPr>
@@ -73,6 +73,12 @@
     </w:p>
     <w:p>
       <w:pPr>
+        <w:pBdr>
+          <w:top w:val="single" w:sz="4" w:space="1" w:color="auto"/>
+          <w:left w:val="single" w:sz="4" w:space="4" w:color="auto"/>
+          <w:bottom w:val="single" w:sz="4" w:space="1" w:color="auto"/>
+          <w:right w:val="single" w:sz="4" w:space="4" w:color="auto"/>
+        </w:pBdr>
         <w:jc w:val="center"/>
       </w:pPr>
       <w:proofErr w:type="gramStart"/>
@@ -89,7 +95,13 @@
         <w:jc w:val="both"/>
       </w:pPr>
       <w:r>
-        <w:t>Sans options, le programme renvoie la liste des 10 documents les plus consultés, classés par nombre décroissant de consultation. En cas d’égalité</w:t>
+        <w:t>Sans options, le programme renvoie la liste des 10 documents les plus consultés</w:t>
+      </w:r>
+      <w:r>
+        <w:t xml:space="preserve"> (on ne considère que les requêtes GET)</w:t>
+      </w:r>
+      <w:r>
+        <w:t>, classés par nombre décroissant de consultation. En cas d’égalité</w:t>
       </w:r>
       <w:r>
         <w:t xml:space="preserve"> qui déborderait</w:t>
@@ -103,14 +115,9 @@
       <w:r>
         <w:t xml:space="preserve"> impliquées dans l’égalité sont </w:t>
       </w:r>
-      <w:proofErr w:type="gramStart"/>
-      <w:r>
-        <w:t>affichées</w:t>
-      </w:r>
-      <w:r>
-        <w:t>(</w:t>
-      </w:r>
-      <w:proofErr w:type="gramEnd"/>
+      <w:r>
+        <w:t>affichées (</w:t>
+      </w:r>
       <w:r>
         <w:t>test unitaire : testTop10CollectionEgalite)</w:t>
       </w:r>
@@ -145,15 +152,24 @@
       </w:r>
       <w:proofErr w:type="spellEnd"/>
       <w:r>
-        <w:t xml:space="preserve"> et feuille de style.</w:t>
-      </w:r>
-    </w:p>
-    <w:p>
-      <w:pPr>
-        <w:jc w:val="both"/>
-      </w:pPr>
-      <w:r>
-        <w:t xml:space="preserve">L’option t permet de sélectionner les requêtes de type GET, qui se sont produites dans l’intervalle de temps [heure, heure+1].  </w:t>
+        <w:t xml:space="preserve"> et feuille de style</w:t>
+      </w:r>
+      <w:r>
+        <w:t xml:space="preserve"> </w:t>
+      </w:r>
+      <w:r>
+        <w:t>CSS</w:t>
+      </w:r>
+      <w:r>
+        <w:t>.</w:t>
+      </w:r>
+    </w:p>
+    <w:p>
+      <w:pPr>
+        <w:jc w:val="both"/>
+      </w:pPr>
+      <w:r>
+        <w:t xml:space="preserve">L’option t permet de sélectionner les requêtes qui se sont produites dans l’intervalle de temps [heure, heure+1].  </w:t>
       </w:r>
       <w:r>
         <w:t>L</w:t>
@@ -178,26 +194,28 @@
       </w:r>
       <w:proofErr w:type="spellEnd"/>
       <w:r>
-        <w:t>. Ce fichier permet de créer un graphique montrant les interactions entre documents.</w:t>
-      </w:r>
-    </w:p>
-    <w:p>
-      <w:pPr>
-        <w:jc w:val="both"/>
-      </w:pPr>
-      <w:r>
-        <w:t xml:space="preserve"> </w:t>
-      </w:r>
+        <w:t>. Ce fic</w:t>
+      </w:r>
+      <w:r>
+        <w:t>hier permet de créer un graph</w:t>
+      </w:r>
+      <w:r>
+        <w:t>e montrant les interactions entre documents.</w:t>
+      </w:r>
+    </w:p>
+    <w:p>
+      <w:pPr>
+        <w:ind w:firstLine="360"/>
+        <w:jc w:val="both"/>
+      </w:pPr>
       <w:r>
         <w:t xml:space="preserve">Des tests d’intégrations sont réalisés à partir du </w:t>
       </w:r>
-      <w:proofErr w:type="spellStart"/>
-      <w:r>
-        <w:t>framework</w:t>
-      </w:r>
-      <w:proofErr w:type="spellEnd"/>
-      <w:r>
-        <w:t xml:space="preserve"> de test, pour chaque exécution possibles, et pour </w:t>
+      <w:r>
+        <w:t>Framework</w:t>
+      </w:r>
+      <w:r>
+        <w:t xml:space="preserve"> de test, pour chaque exécution possible, et pour </w:t>
       </w:r>
       <w:r>
         <w:t>chaque</w:t>
@@ -211,38 +229,1223 @@
     </w:p>
     <w:p>
       <w:pPr>
+        <w:ind w:firstLine="360"/>
+        <w:jc w:val="both"/>
+      </w:pPr>
+    </w:p>
+    <w:p>
+      <w:pPr>
+        <w:ind w:firstLine="360"/>
+        <w:jc w:val="both"/>
+      </w:pPr>
+    </w:p>
+    <w:tbl>
+      <w:tblPr>
+        <w:tblStyle w:val="Grillemoyenne3-Accent5"/>
+        <w:tblW w:w="0" w:type="auto"/>
+        <w:shd w:val="clear" w:color="auto" w:fill="E5B8B7" w:themeFill="accent2" w:themeFillTint="66"/>
+        <w:tblLook w:val="04A0" w:firstRow="1" w:lastRow="0" w:firstColumn="1" w:lastColumn="0" w:noHBand="0" w:noVBand="1"/>
+      </w:tblPr>
+      <w:tblGrid>
+        <w:gridCol w:w="2463"/>
+        <w:gridCol w:w="2463"/>
+        <w:gridCol w:w="2464"/>
+        <w:gridCol w:w="2464"/>
+      </w:tblGrid>
+      <w:tr>
+        <w:trPr>
+          <w:cnfStyle w:val="100000000000" w:firstRow="1" w:lastRow="0" w:firstColumn="0" w:lastColumn="0" w:oddVBand="0" w:evenVBand="0" w:oddHBand="0" w:evenHBand="0" w:firstRowFirstColumn="0" w:firstRowLastColumn="0" w:lastRowFirstColumn="0" w:lastRowLastColumn="0"/>
+        </w:trPr>
+        <w:tc>
+          <w:tcPr>
+            <w:cnfStyle w:val="001000000000" w:firstRow="0" w:lastRow="0" w:firstColumn="1" w:lastColumn="0" w:oddVBand="0" w:evenVBand="0" w:oddHBand="0" w:evenHBand="0" w:firstRowFirstColumn="0" w:firstRowLastColumn="0" w:lastRowFirstColumn="0" w:lastRowLastColumn="0"/>
+            <w:tcW w:w="2463" w:type="dxa"/>
+            <w:shd w:val="clear" w:color="auto" w:fill="D99594" w:themeFill="accent2" w:themeFillTint="99"/>
+          </w:tcPr>
+          <w:p>
+            <w:pPr>
+              <w:jc w:val="center"/>
+              <w:rPr>
+                <w:color w:val="0D0D0D" w:themeColor="text1" w:themeTint="F2"/>
+              </w:rPr>
+            </w:pPr>
+            <w:r>
+              <w:rPr>
+                <w:color w:val="0D0D0D" w:themeColor="text1" w:themeTint="F2"/>
+              </w:rPr>
+              <w:t>Options</w:t>
+            </w:r>
+          </w:p>
+        </w:tc>
+        <w:tc>
+          <w:tcPr>
+            <w:tcW w:w="2463" w:type="dxa"/>
+            <w:shd w:val="clear" w:color="auto" w:fill="D99594" w:themeFill="accent2" w:themeFillTint="99"/>
+          </w:tcPr>
+          <w:p>
+            <w:pPr>
+              <w:jc w:val="center"/>
+              <w:cnfStyle w:val="100000000000" w:firstRow="1" w:lastRow="0" w:firstColumn="0" w:lastColumn="0" w:oddVBand="0" w:evenVBand="0" w:oddHBand="0" w:evenHBand="0" w:firstRowFirstColumn="0" w:firstRowLastColumn="0" w:lastRowFirstColumn="0" w:lastRowLastColumn="0"/>
+              <w:rPr>
+                <w:color w:val="0D0D0D" w:themeColor="text1" w:themeTint="F2"/>
+              </w:rPr>
+            </w:pPr>
+            <w:r>
+              <w:rPr>
+                <w:color w:val="0D0D0D" w:themeColor="text1" w:themeTint="F2"/>
+              </w:rPr>
+              <w:t>Normal</w:t>
+            </w:r>
+          </w:p>
+        </w:tc>
+        <w:tc>
+          <w:tcPr>
+            <w:tcW w:w="2464" w:type="dxa"/>
+            <w:shd w:val="clear" w:color="auto" w:fill="D99594" w:themeFill="accent2" w:themeFillTint="99"/>
+          </w:tcPr>
+          <w:p>
+            <w:pPr>
+              <w:jc w:val="center"/>
+              <w:cnfStyle w:val="100000000000" w:firstRow="1" w:lastRow="0" w:firstColumn="0" w:lastColumn="0" w:oddVBand="0" w:evenVBand="0" w:oddHBand="0" w:evenHBand="0" w:firstRowFirstColumn="0" w:firstRowLastColumn="0" w:lastRowFirstColumn="0" w:lastRowLastColumn="0"/>
+              <w:rPr>
+                <w:color w:val="0D0D0D" w:themeColor="text1" w:themeTint="F2"/>
+              </w:rPr>
+            </w:pPr>
+            <w:r>
+              <w:rPr>
+                <w:color w:val="0D0D0D" w:themeColor="text1" w:themeTint="F2"/>
+              </w:rPr>
+              <w:t>Limite</w:t>
+            </w:r>
+          </w:p>
+        </w:tc>
+        <w:tc>
+          <w:tcPr>
+            <w:tcW w:w="2464" w:type="dxa"/>
+            <w:shd w:val="clear" w:color="auto" w:fill="D99594" w:themeFill="accent2" w:themeFillTint="99"/>
+          </w:tcPr>
+          <w:p>
+            <w:pPr>
+              <w:jc w:val="center"/>
+              <w:cnfStyle w:val="100000000000" w:firstRow="1" w:lastRow="0" w:firstColumn="0" w:lastColumn="0" w:oddVBand="0" w:evenVBand="0" w:oddHBand="0" w:evenHBand="0" w:firstRowFirstColumn="0" w:firstRowLastColumn="0" w:lastRowFirstColumn="0" w:lastRowLastColumn="0"/>
+              <w:rPr>
+                <w:color w:val="0D0D0D" w:themeColor="text1" w:themeTint="F2"/>
+              </w:rPr>
+            </w:pPr>
+            <w:r>
+              <w:rPr>
+                <w:color w:val="0D0D0D" w:themeColor="text1" w:themeTint="F2"/>
+              </w:rPr>
+              <w:t>Erreur</w:t>
+            </w:r>
+          </w:p>
+        </w:tc>
+      </w:tr>
+      <w:tr>
+        <w:trPr>
+          <w:cnfStyle w:val="000000100000" w:firstRow="0" w:lastRow="0" w:firstColumn="0" w:lastColumn="0" w:oddVBand="0" w:evenVBand="0" w:oddHBand="1" w:evenHBand="0" w:firstRowFirstColumn="0" w:firstRowLastColumn="0" w:lastRowFirstColumn="0" w:lastRowLastColumn="0"/>
+        </w:trPr>
+        <w:tc>
+          <w:tcPr>
+            <w:cnfStyle w:val="001000000000" w:firstRow="0" w:lastRow="0" w:firstColumn="1" w:lastColumn="0" w:oddVBand="0" w:evenVBand="0" w:oddHBand="0" w:evenHBand="0" w:firstRowFirstColumn="0" w:firstRowLastColumn="0" w:lastRowFirstColumn="0" w:lastRowLastColumn="0"/>
+            <w:tcW w:w="2463" w:type="dxa"/>
+            <w:shd w:val="clear" w:color="auto" w:fill="D99594" w:themeFill="accent2" w:themeFillTint="99"/>
+          </w:tcPr>
+          <w:p>
+            <w:pPr>
+              <w:jc w:val="center"/>
+              <w:rPr>
+                <w:color w:val="0D0D0D" w:themeColor="text1" w:themeTint="F2"/>
+              </w:rPr>
+            </w:pPr>
+            <w:r>
+              <w:rPr>
+                <w:color w:val="0D0D0D" w:themeColor="text1" w:themeTint="F2"/>
+              </w:rPr>
+              <w:t>Aucune</w:t>
+            </w:r>
+          </w:p>
+        </w:tc>
+        <w:tc>
+          <w:tcPr>
+            <w:tcW w:w="2463" w:type="dxa"/>
+            <w:shd w:val="clear" w:color="auto" w:fill="E5B8B7" w:themeFill="accent2" w:themeFillTint="66"/>
+          </w:tcPr>
+          <w:p>
+            <w:pPr>
+              <w:jc w:val="center"/>
+              <w:cnfStyle w:val="000000100000" w:firstRow="0" w:lastRow="0" w:firstColumn="0" w:lastColumn="0" w:oddVBand="0" w:evenVBand="0" w:oddHBand="1" w:evenHBand="0" w:firstRowFirstColumn="0" w:firstRowLastColumn="0" w:lastRowFirstColumn="0" w:lastRowLastColumn="0"/>
+              <w:rPr>
+                <w:color w:val="0D0D0D" w:themeColor="text1" w:themeTint="F2"/>
+              </w:rPr>
+            </w:pPr>
+            <w:r>
+              <w:rPr>
+                <w:color w:val="0D0D0D" w:themeColor="text1" w:themeTint="F2"/>
+              </w:rPr>
+              <w:t xml:space="preserve">Test1 (no </w:t>
+            </w:r>
+            <w:proofErr w:type="spellStart"/>
+            <w:r>
+              <w:rPr>
+                <w:color w:val="0D0D0D" w:themeColor="text1" w:themeTint="F2"/>
+              </w:rPr>
+              <w:t>opt</w:t>
+            </w:r>
+            <w:proofErr w:type="spellEnd"/>
+            <w:r>
+              <w:rPr>
+                <w:color w:val="0D0D0D" w:themeColor="text1" w:themeTint="F2"/>
+              </w:rPr>
+              <w:t>)</w:t>
+            </w:r>
+          </w:p>
+        </w:tc>
+        <w:tc>
+          <w:tcPr>
+            <w:tcW w:w="2464" w:type="dxa"/>
+            <w:shd w:val="clear" w:color="auto" w:fill="E5B8B7" w:themeFill="accent2" w:themeFillTint="66"/>
+          </w:tcPr>
+          <w:p>
+            <w:pPr>
+              <w:jc w:val="center"/>
+              <w:cnfStyle w:val="000000100000" w:firstRow="0" w:lastRow="0" w:firstColumn="0" w:lastColumn="0" w:oddVBand="0" w:evenVBand="0" w:oddHBand="1" w:evenHBand="0" w:firstRowFirstColumn="0" w:firstRowLastColumn="0" w:lastRowFirstColumn="0" w:lastRowLastColumn="0"/>
+              <w:rPr>
+                <w:color w:val="0D0D0D" w:themeColor="text1" w:themeTint="F2"/>
+              </w:rPr>
+            </w:pPr>
+            <w:r>
+              <w:rPr>
+                <w:color w:val="0D0D0D" w:themeColor="text1" w:themeTint="F2"/>
+              </w:rPr>
+              <w:t xml:space="preserve">Test1 (no </w:t>
+            </w:r>
+            <w:proofErr w:type="spellStart"/>
+            <w:r>
+              <w:rPr>
+                <w:color w:val="0D0D0D" w:themeColor="text1" w:themeTint="F2"/>
+              </w:rPr>
+              <w:t>opt</w:t>
+            </w:r>
+            <w:proofErr w:type="spellEnd"/>
+            <w:r>
+              <w:rPr>
+                <w:color w:val="0D0D0D" w:themeColor="text1" w:themeTint="F2"/>
+              </w:rPr>
+              <w:t>)</w:t>
+            </w:r>
+            <w:r>
+              <w:rPr>
+                <w:color w:val="0D0D0D" w:themeColor="text1" w:themeTint="F2"/>
+              </w:rPr>
+              <w:t xml:space="preserve"> limite</w:t>
+            </w:r>
+          </w:p>
+        </w:tc>
+        <w:tc>
+          <w:tcPr>
+            <w:tcW w:w="2464" w:type="dxa"/>
+            <w:shd w:val="clear" w:color="auto" w:fill="E5B8B7" w:themeFill="accent2" w:themeFillTint="66"/>
+          </w:tcPr>
+          <w:p>
+            <w:pPr>
+              <w:jc w:val="center"/>
+              <w:cnfStyle w:val="000000100000" w:firstRow="0" w:lastRow="0" w:firstColumn="0" w:lastColumn="0" w:oddVBand="0" w:evenVBand="0" w:oddHBand="1" w:evenHBand="0" w:firstRowFirstColumn="0" w:firstRowLastColumn="0" w:lastRowFirstColumn="0" w:lastRowLastColumn="0"/>
+              <w:rPr>
+                <w:color w:val="0D0D0D" w:themeColor="text1" w:themeTint="F2"/>
+              </w:rPr>
+            </w:pPr>
+            <w:r>
+              <w:rPr>
+                <w:color w:val="0D0D0D" w:themeColor="text1" w:themeTint="F2"/>
+              </w:rPr>
+              <w:t xml:space="preserve">Test1 (no </w:t>
+            </w:r>
+            <w:proofErr w:type="spellStart"/>
+            <w:r>
+              <w:rPr>
+                <w:color w:val="0D0D0D" w:themeColor="text1" w:themeTint="F2"/>
+              </w:rPr>
+              <w:t>opt</w:t>
+            </w:r>
+            <w:proofErr w:type="spellEnd"/>
+            <w:r>
+              <w:rPr>
+                <w:color w:val="0D0D0D" w:themeColor="text1" w:themeTint="F2"/>
+              </w:rPr>
+              <w:t>)</w:t>
+            </w:r>
+            <w:r>
+              <w:rPr>
+                <w:color w:val="0D0D0D" w:themeColor="text1" w:themeTint="F2"/>
+              </w:rPr>
+              <w:t xml:space="preserve"> </w:t>
+            </w:r>
+            <w:proofErr w:type="spellStart"/>
+            <w:r>
+              <w:rPr>
+                <w:color w:val="0D0D0D" w:themeColor="text1" w:themeTint="F2"/>
+              </w:rPr>
+              <w:t>err</w:t>
+            </w:r>
+            <w:proofErr w:type="spellEnd"/>
+          </w:p>
+        </w:tc>
+      </w:tr>
+      <w:tr>
+        <w:tc>
+          <w:tcPr>
+            <w:cnfStyle w:val="001000000000" w:firstRow="0" w:lastRow="0" w:firstColumn="1" w:lastColumn="0" w:oddVBand="0" w:evenVBand="0" w:oddHBand="0" w:evenHBand="0" w:firstRowFirstColumn="0" w:firstRowLastColumn="0" w:lastRowFirstColumn="0" w:lastRowLastColumn="0"/>
+            <w:tcW w:w="2463" w:type="dxa"/>
+            <w:shd w:val="clear" w:color="auto" w:fill="D99594" w:themeFill="accent2" w:themeFillTint="99"/>
+          </w:tcPr>
+          <w:p>
+            <w:pPr>
+              <w:jc w:val="center"/>
+              <w:rPr>
+                <w:color w:val="0D0D0D" w:themeColor="text1" w:themeTint="F2"/>
+              </w:rPr>
+            </w:pPr>
+            <w:r>
+              <w:rPr>
+                <w:color w:val="0D0D0D" w:themeColor="text1" w:themeTint="F2"/>
+              </w:rPr>
+              <w:t>e</w:t>
+            </w:r>
+          </w:p>
+        </w:tc>
+        <w:tc>
+          <w:tcPr>
+            <w:tcW w:w="2463" w:type="dxa"/>
+            <w:shd w:val="clear" w:color="auto" w:fill="E5B8B7" w:themeFill="accent2" w:themeFillTint="66"/>
+          </w:tcPr>
+          <w:p>
+            <w:pPr>
+              <w:jc w:val="center"/>
+              <w:cnfStyle w:val="000000000000" w:firstRow="0" w:lastRow="0" w:firstColumn="0" w:lastColumn="0" w:oddVBand="0" w:evenVBand="0" w:oddHBand="0" w:evenHBand="0" w:firstRowFirstColumn="0" w:firstRowLastColumn="0" w:lastRowFirstColumn="0" w:lastRowLastColumn="0"/>
+              <w:rPr>
+                <w:color w:val="0D0D0D" w:themeColor="text1" w:themeTint="F2"/>
+              </w:rPr>
+            </w:pPr>
+            <w:r>
+              <w:rPr>
+                <w:color w:val="0D0D0D" w:themeColor="text1" w:themeTint="F2"/>
+              </w:rPr>
+              <w:t>Test2 –e</w:t>
+            </w:r>
+          </w:p>
+        </w:tc>
+        <w:tc>
+          <w:tcPr>
+            <w:tcW w:w="2464" w:type="dxa"/>
+            <w:shd w:val="clear" w:color="auto" w:fill="E5B8B7" w:themeFill="accent2" w:themeFillTint="66"/>
+          </w:tcPr>
+          <w:p>
+            <w:pPr>
+              <w:jc w:val="center"/>
+              <w:cnfStyle w:val="000000000000" w:firstRow="0" w:lastRow="0" w:firstColumn="0" w:lastColumn="0" w:oddVBand="0" w:evenVBand="0" w:oddHBand="0" w:evenHBand="0" w:firstRowFirstColumn="0" w:firstRowLastColumn="0" w:lastRowFirstColumn="0" w:lastRowLastColumn="0"/>
+              <w:rPr>
+                <w:color w:val="0D0D0D" w:themeColor="text1" w:themeTint="F2"/>
+              </w:rPr>
+            </w:pPr>
+            <w:r>
+              <w:rPr>
+                <w:color w:val="0D0D0D" w:themeColor="text1" w:themeTint="F2"/>
+              </w:rPr>
+              <w:t>Test2 –e</w:t>
+            </w:r>
+            <w:r>
+              <w:rPr>
+                <w:color w:val="0D0D0D" w:themeColor="text1" w:themeTint="F2"/>
+              </w:rPr>
+              <w:t xml:space="preserve"> limite</w:t>
+            </w:r>
+          </w:p>
+        </w:tc>
+        <w:tc>
+          <w:tcPr>
+            <w:tcW w:w="2464" w:type="dxa"/>
+            <w:shd w:val="clear" w:color="auto" w:fill="E5B8B7" w:themeFill="accent2" w:themeFillTint="66"/>
+          </w:tcPr>
+          <w:p>
+            <w:pPr>
+              <w:jc w:val="center"/>
+              <w:cnfStyle w:val="000000000000" w:firstRow="0" w:lastRow="0" w:firstColumn="0" w:lastColumn="0" w:oddVBand="0" w:evenVBand="0" w:oddHBand="0" w:evenHBand="0" w:firstRowFirstColumn="0" w:firstRowLastColumn="0" w:lastRowFirstColumn="0" w:lastRowLastColumn="0"/>
+              <w:rPr>
+                <w:color w:val="0D0D0D" w:themeColor="text1" w:themeTint="F2"/>
+              </w:rPr>
+            </w:pPr>
+            <w:r>
+              <w:rPr>
+                <w:color w:val="0D0D0D" w:themeColor="text1" w:themeTint="F2"/>
+              </w:rPr>
+              <w:t>Test2 –e</w:t>
+            </w:r>
+            <w:r>
+              <w:rPr>
+                <w:color w:val="0D0D0D" w:themeColor="text1" w:themeTint="F2"/>
+              </w:rPr>
+              <w:t xml:space="preserve"> </w:t>
+            </w:r>
+            <w:proofErr w:type="spellStart"/>
+            <w:r>
+              <w:rPr>
+                <w:color w:val="0D0D0D" w:themeColor="text1" w:themeTint="F2"/>
+              </w:rPr>
+              <w:t>err</w:t>
+            </w:r>
+            <w:proofErr w:type="spellEnd"/>
+          </w:p>
+        </w:tc>
+      </w:tr>
+      <w:tr>
+        <w:trPr>
+          <w:cnfStyle w:val="000000100000" w:firstRow="0" w:lastRow="0" w:firstColumn="0" w:lastColumn="0" w:oddVBand="0" w:evenVBand="0" w:oddHBand="1" w:evenHBand="0" w:firstRowFirstColumn="0" w:firstRowLastColumn="0" w:lastRowFirstColumn="0" w:lastRowLastColumn="0"/>
+        </w:trPr>
+        <w:tc>
+          <w:tcPr>
+            <w:cnfStyle w:val="001000000000" w:firstRow="0" w:lastRow="0" w:firstColumn="1" w:lastColumn="0" w:oddVBand="0" w:evenVBand="0" w:oddHBand="0" w:evenHBand="0" w:firstRowFirstColumn="0" w:firstRowLastColumn="0" w:lastRowFirstColumn="0" w:lastRowLastColumn="0"/>
+            <w:tcW w:w="2463" w:type="dxa"/>
+            <w:shd w:val="clear" w:color="auto" w:fill="D99594" w:themeFill="accent2" w:themeFillTint="99"/>
+          </w:tcPr>
+          <w:p>
+            <w:pPr>
+              <w:jc w:val="center"/>
+              <w:rPr>
+                <w:color w:val="0D0D0D" w:themeColor="text1" w:themeTint="F2"/>
+              </w:rPr>
+            </w:pPr>
+            <w:r>
+              <w:rPr>
+                <w:color w:val="0D0D0D" w:themeColor="text1" w:themeTint="F2"/>
+              </w:rPr>
+              <w:t>t</w:t>
+            </w:r>
+          </w:p>
+        </w:tc>
+        <w:tc>
+          <w:tcPr>
+            <w:tcW w:w="2463" w:type="dxa"/>
+            <w:shd w:val="clear" w:color="auto" w:fill="E5B8B7" w:themeFill="accent2" w:themeFillTint="66"/>
+          </w:tcPr>
+          <w:p>
+            <w:pPr>
+              <w:jc w:val="center"/>
+              <w:cnfStyle w:val="000000100000" w:firstRow="0" w:lastRow="0" w:firstColumn="0" w:lastColumn="0" w:oddVBand="0" w:evenVBand="0" w:oddHBand="1" w:evenHBand="0" w:firstRowFirstColumn="0" w:firstRowLastColumn="0" w:lastRowFirstColumn="0" w:lastRowLastColumn="0"/>
+              <w:rPr>
+                <w:color w:val="0D0D0D" w:themeColor="text1" w:themeTint="F2"/>
+              </w:rPr>
+            </w:pPr>
+            <w:r>
+              <w:rPr>
+                <w:color w:val="0D0D0D" w:themeColor="text1" w:themeTint="F2"/>
+              </w:rPr>
+              <w:t>Test3</w:t>
+            </w:r>
+            <w:r>
+              <w:rPr>
+                <w:color w:val="0D0D0D" w:themeColor="text1" w:themeTint="F2"/>
+              </w:rPr>
+              <w:t xml:space="preserve"> –</w:t>
+            </w:r>
+            <w:r>
+              <w:rPr>
+                <w:color w:val="0D0D0D" w:themeColor="text1" w:themeTint="F2"/>
+              </w:rPr>
+              <w:t>t</w:t>
+            </w:r>
+          </w:p>
+        </w:tc>
+        <w:tc>
+          <w:tcPr>
+            <w:tcW w:w="2464" w:type="dxa"/>
+            <w:shd w:val="clear" w:color="auto" w:fill="E5B8B7" w:themeFill="accent2" w:themeFillTint="66"/>
+          </w:tcPr>
+          <w:p>
+            <w:pPr>
+              <w:jc w:val="center"/>
+              <w:cnfStyle w:val="000000100000" w:firstRow="0" w:lastRow="0" w:firstColumn="0" w:lastColumn="0" w:oddVBand="0" w:evenVBand="0" w:oddHBand="1" w:evenHBand="0" w:firstRowFirstColumn="0" w:firstRowLastColumn="0" w:lastRowFirstColumn="0" w:lastRowLastColumn="0"/>
+              <w:rPr>
+                <w:color w:val="0D0D0D" w:themeColor="text1" w:themeTint="F2"/>
+              </w:rPr>
+            </w:pPr>
+            <w:r>
+              <w:rPr>
+                <w:color w:val="0D0D0D" w:themeColor="text1" w:themeTint="F2"/>
+              </w:rPr>
+              <w:t>Test3 –t</w:t>
+            </w:r>
+            <w:r>
+              <w:rPr>
+                <w:color w:val="0D0D0D" w:themeColor="text1" w:themeTint="F2"/>
+              </w:rPr>
+              <w:t xml:space="preserve"> limite</w:t>
+            </w:r>
+          </w:p>
+        </w:tc>
+        <w:tc>
+          <w:tcPr>
+            <w:tcW w:w="2464" w:type="dxa"/>
+            <w:shd w:val="clear" w:color="auto" w:fill="E5B8B7" w:themeFill="accent2" w:themeFillTint="66"/>
+          </w:tcPr>
+          <w:p>
+            <w:pPr>
+              <w:jc w:val="center"/>
+              <w:cnfStyle w:val="000000100000" w:firstRow="0" w:lastRow="0" w:firstColumn="0" w:lastColumn="0" w:oddVBand="0" w:evenVBand="0" w:oddHBand="1" w:evenHBand="0" w:firstRowFirstColumn="0" w:firstRowLastColumn="0" w:lastRowFirstColumn="0" w:lastRowLastColumn="0"/>
+              <w:rPr>
+                <w:color w:val="0D0D0D" w:themeColor="text1" w:themeTint="F2"/>
+              </w:rPr>
+            </w:pPr>
+            <w:r>
+              <w:rPr>
+                <w:color w:val="0D0D0D" w:themeColor="text1" w:themeTint="F2"/>
+              </w:rPr>
+              <w:t>Test3 –</w:t>
+            </w:r>
+            <w:r>
+              <w:rPr>
+                <w:color w:val="0D0D0D" w:themeColor="text1" w:themeTint="F2"/>
+              </w:rPr>
+              <w:t xml:space="preserve">t </w:t>
+            </w:r>
+            <w:proofErr w:type="spellStart"/>
+            <w:r>
+              <w:rPr>
+                <w:color w:val="0D0D0D" w:themeColor="text1" w:themeTint="F2"/>
+              </w:rPr>
+              <w:t>err</w:t>
+            </w:r>
+            <w:proofErr w:type="spellEnd"/>
+          </w:p>
+        </w:tc>
+      </w:tr>
+      <w:tr>
+        <w:tc>
+          <w:tcPr>
+            <w:cnfStyle w:val="001000000000" w:firstRow="0" w:lastRow="0" w:firstColumn="1" w:lastColumn="0" w:oddVBand="0" w:evenVBand="0" w:oddHBand="0" w:evenHBand="0" w:firstRowFirstColumn="0" w:firstRowLastColumn="0" w:lastRowFirstColumn="0" w:lastRowLastColumn="0"/>
+            <w:tcW w:w="2463" w:type="dxa"/>
+            <w:shd w:val="clear" w:color="auto" w:fill="D99594" w:themeFill="accent2" w:themeFillTint="99"/>
+          </w:tcPr>
+          <w:p>
+            <w:pPr>
+              <w:jc w:val="center"/>
+              <w:rPr>
+                <w:color w:val="0D0D0D" w:themeColor="text1" w:themeTint="F2"/>
+              </w:rPr>
+            </w:pPr>
+            <w:proofErr w:type="spellStart"/>
+            <w:r>
+              <w:rPr>
+                <w:color w:val="0D0D0D" w:themeColor="text1" w:themeTint="F2"/>
+              </w:rPr>
+              <w:t>e+t</w:t>
+            </w:r>
+            <w:proofErr w:type="spellEnd"/>
+          </w:p>
+        </w:tc>
+        <w:tc>
+          <w:tcPr>
+            <w:tcW w:w="2463" w:type="dxa"/>
+            <w:shd w:val="clear" w:color="auto" w:fill="E5B8B7" w:themeFill="accent2" w:themeFillTint="66"/>
+          </w:tcPr>
+          <w:p>
+            <w:pPr>
+              <w:jc w:val="center"/>
+              <w:cnfStyle w:val="000000000000" w:firstRow="0" w:lastRow="0" w:firstColumn="0" w:lastColumn="0" w:oddVBand="0" w:evenVBand="0" w:oddHBand="0" w:evenHBand="0" w:firstRowFirstColumn="0" w:firstRowLastColumn="0" w:lastRowFirstColumn="0" w:lastRowLastColumn="0"/>
+              <w:rPr>
+                <w:color w:val="0D0D0D" w:themeColor="text1" w:themeTint="F2"/>
+              </w:rPr>
+            </w:pPr>
+            <w:r>
+              <w:rPr>
+                <w:color w:val="0D0D0D" w:themeColor="text1" w:themeTint="F2"/>
+              </w:rPr>
+              <w:t>Test4 –e –t</w:t>
+            </w:r>
+          </w:p>
+        </w:tc>
+        <w:tc>
+          <w:tcPr>
+            <w:tcW w:w="2464" w:type="dxa"/>
+            <w:shd w:val="clear" w:color="auto" w:fill="E5B8B7" w:themeFill="accent2" w:themeFillTint="66"/>
+          </w:tcPr>
+          <w:p>
+            <w:pPr>
+              <w:jc w:val="center"/>
+              <w:cnfStyle w:val="000000000000" w:firstRow="0" w:lastRow="0" w:firstColumn="0" w:lastColumn="0" w:oddVBand="0" w:evenVBand="0" w:oddHBand="0" w:evenHBand="0" w:firstRowFirstColumn="0" w:firstRowLastColumn="0" w:lastRowFirstColumn="0" w:lastRowLastColumn="0"/>
+              <w:rPr>
+                <w:color w:val="0D0D0D" w:themeColor="text1" w:themeTint="F2"/>
+              </w:rPr>
+            </w:pPr>
+            <w:r>
+              <w:rPr>
+                <w:color w:val="0D0D0D" w:themeColor="text1" w:themeTint="F2"/>
+              </w:rPr>
+              <w:t>Test4 –e –t limite</w:t>
+            </w:r>
+          </w:p>
+        </w:tc>
+        <w:tc>
+          <w:tcPr>
+            <w:tcW w:w="2464" w:type="dxa"/>
+            <w:shd w:val="clear" w:color="auto" w:fill="E5B8B7" w:themeFill="accent2" w:themeFillTint="66"/>
+          </w:tcPr>
+          <w:p>
+            <w:pPr>
+              <w:jc w:val="center"/>
+              <w:cnfStyle w:val="000000000000" w:firstRow="0" w:lastRow="0" w:firstColumn="0" w:lastColumn="0" w:oddVBand="0" w:evenVBand="0" w:oddHBand="0" w:evenHBand="0" w:firstRowFirstColumn="0" w:firstRowLastColumn="0" w:lastRowFirstColumn="0" w:lastRowLastColumn="0"/>
+              <w:rPr>
+                <w:color w:val="0D0D0D" w:themeColor="text1" w:themeTint="F2"/>
+              </w:rPr>
+            </w:pPr>
+            <w:r>
+              <w:rPr>
+                <w:color w:val="0D0D0D" w:themeColor="text1" w:themeTint="F2"/>
+              </w:rPr>
+              <w:t xml:space="preserve">Test4 –e –t </w:t>
+            </w:r>
+            <w:proofErr w:type="spellStart"/>
+            <w:r>
+              <w:rPr>
+                <w:color w:val="0D0D0D" w:themeColor="text1" w:themeTint="F2"/>
+              </w:rPr>
+              <w:t>err</w:t>
+            </w:r>
+            <w:proofErr w:type="spellEnd"/>
+          </w:p>
+        </w:tc>
+      </w:tr>
+      <w:tr>
+        <w:trPr>
+          <w:cnfStyle w:val="000000100000" w:firstRow="0" w:lastRow="0" w:firstColumn="0" w:lastColumn="0" w:oddVBand="0" w:evenVBand="0" w:oddHBand="1" w:evenHBand="0" w:firstRowFirstColumn="0" w:firstRowLastColumn="0" w:lastRowFirstColumn="0" w:lastRowLastColumn="0"/>
+        </w:trPr>
+        <w:tc>
+          <w:tcPr>
+            <w:cnfStyle w:val="001000000000" w:firstRow="0" w:lastRow="0" w:firstColumn="1" w:lastColumn="0" w:oddVBand="0" w:evenVBand="0" w:oddHBand="0" w:evenHBand="0" w:firstRowFirstColumn="0" w:firstRowLastColumn="0" w:lastRowFirstColumn="0" w:lastRowLastColumn="0"/>
+            <w:tcW w:w="2463" w:type="dxa"/>
+            <w:shd w:val="clear" w:color="auto" w:fill="D99594" w:themeFill="accent2" w:themeFillTint="99"/>
+          </w:tcPr>
+          <w:p>
+            <w:pPr>
+              <w:jc w:val="center"/>
+              <w:rPr>
+                <w:color w:val="0D0D0D" w:themeColor="text1" w:themeTint="F2"/>
+              </w:rPr>
+            </w:pPr>
+            <w:r>
+              <w:rPr>
+                <w:color w:val="0D0D0D" w:themeColor="text1" w:themeTint="F2"/>
+              </w:rPr>
+              <w:t>g</w:t>
+            </w:r>
+          </w:p>
+        </w:tc>
+        <w:tc>
+          <w:tcPr>
+            <w:tcW w:w="2463" w:type="dxa"/>
+            <w:shd w:val="clear" w:color="auto" w:fill="E5B8B7" w:themeFill="accent2" w:themeFillTint="66"/>
+          </w:tcPr>
+          <w:p>
+            <w:pPr>
+              <w:jc w:val="center"/>
+              <w:cnfStyle w:val="000000100000" w:firstRow="0" w:lastRow="0" w:firstColumn="0" w:lastColumn="0" w:oddVBand="0" w:evenVBand="0" w:oddHBand="1" w:evenHBand="0" w:firstRowFirstColumn="0" w:firstRowLastColumn="0" w:lastRowFirstColumn="0" w:lastRowLastColumn="0"/>
+              <w:rPr>
+                <w:color w:val="0D0D0D" w:themeColor="text1" w:themeTint="F2"/>
+              </w:rPr>
+            </w:pPr>
+            <w:r>
+              <w:rPr>
+                <w:color w:val="0D0D0D" w:themeColor="text1" w:themeTint="F2"/>
+              </w:rPr>
+              <w:t xml:space="preserve">Test5 </w:t>
+            </w:r>
+            <w:r>
+              <w:rPr>
+                <w:color w:val="0D0D0D" w:themeColor="text1" w:themeTint="F2"/>
+              </w:rPr>
+              <w:t>–</w:t>
+            </w:r>
+            <w:r>
+              <w:rPr>
+                <w:color w:val="0D0D0D" w:themeColor="text1" w:themeTint="F2"/>
+              </w:rPr>
+              <w:t>g</w:t>
+            </w:r>
+          </w:p>
+        </w:tc>
+        <w:tc>
+          <w:tcPr>
+            <w:tcW w:w="2464" w:type="dxa"/>
+            <w:shd w:val="clear" w:color="auto" w:fill="E5B8B7" w:themeFill="accent2" w:themeFillTint="66"/>
+          </w:tcPr>
+          <w:p>
+            <w:pPr>
+              <w:jc w:val="center"/>
+              <w:cnfStyle w:val="000000100000" w:firstRow="0" w:lastRow="0" w:firstColumn="0" w:lastColumn="0" w:oddVBand="0" w:evenVBand="0" w:oddHBand="1" w:evenHBand="0" w:firstRowFirstColumn="0" w:firstRowLastColumn="0" w:lastRowFirstColumn="0" w:lastRowLastColumn="0"/>
+              <w:rPr>
+                <w:color w:val="0D0D0D" w:themeColor="text1" w:themeTint="F2"/>
+              </w:rPr>
+            </w:pPr>
+            <w:r>
+              <w:rPr>
+                <w:color w:val="0D0D0D" w:themeColor="text1" w:themeTint="F2"/>
+              </w:rPr>
+              <w:t xml:space="preserve">Test5 </w:t>
+            </w:r>
+            <w:r>
+              <w:rPr>
+                <w:color w:val="0D0D0D" w:themeColor="text1" w:themeTint="F2"/>
+              </w:rPr>
+              <w:t>–</w:t>
+            </w:r>
+            <w:r>
+              <w:rPr>
+                <w:color w:val="0D0D0D" w:themeColor="text1" w:themeTint="F2"/>
+              </w:rPr>
+              <w:t>g</w:t>
+            </w:r>
+            <w:r>
+              <w:rPr>
+                <w:color w:val="0D0D0D" w:themeColor="text1" w:themeTint="F2"/>
+              </w:rPr>
+              <w:t xml:space="preserve"> limite</w:t>
+            </w:r>
+          </w:p>
+        </w:tc>
+        <w:tc>
+          <w:tcPr>
+            <w:tcW w:w="2464" w:type="dxa"/>
+            <w:shd w:val="clear" w:color="auto" w:fill="E5B8B7" w:themeFill="accent2" w:themeFillTint="66"/>
+          </w:tcPr>
+          <w:p>
+            <w:pPr>
+              <w:jc w:val="center"/>
+              <w:cnfStyle w:val="000000100000" w:firstRow="0" w:lastRow="0" w:firstColumn="0" w:lastColumn="0" w:oddVBand="0" w:evenVBand="0" w:oddHBand="1" w:evenHBand="0" w:firstRowFirstColumn="0" w:firstRowLastColumn="0" w:lastRowFirstColumn="0" w:lastRowLastColumn="0"/>
+              <w:rPr>
+                <w:color w:val="0D0D0D" w:themeColor="text1" w:themeTint="F2"/>
+              </w:rPr>
+            </w:pPr>
+            <w:r>
+              <w:rPr>
+                <w:color w:val="0D0D0D" w:themeColor="text1" w:themeTint="F2"/>
+              </w:rPr>
+              <w:t xml:space="preserve">Test5 </w:t>
+            </w:r>
+            <w:r>
+              <w:rPr>
+                <w:color w:val="0D0D0D" w:themeColor="text1" w:themeTint="F2"/>
+              </w:rPr>
+              <w:t>–</w:t>
+            </w:r>
+            <w:r>
+              <w:rPr>
+                <w:color w:val="0D0D0D" w:themeColor="text1" w:themeTint="F2"/>
+              </w:rPr>
+              <w:t>g</w:t>
+            </w:r>
+            <w:r>
+              <w:rPr>
+                <w:color w:val="0D0D0D" w:themeColor="text1" w:themeTint="F2"/>
+              </w:rPr>
+              <w:t xml:space="preserve"> </w:t>
+            </w:r>
+            <w:proofErr w:type="spellStart"/>
+            <w:r>
+              <w:rPr>
+                <w:color w:val="0D0D0D" w:themeColor="text1" w:themeTint="F2"/>
+              </w:rPr>
+              <w:t>err</w:t>
+            </w:r>
+            <w:proofErr w:type="spellEnd"/>
+          </w:p>
+        </w:tc>
+      </w:tr>
+      <w:tr>
+        <w:tc>
+          <w:tcPr>
+            <w:cnfStyle w:val="001000000000" w:firstRow="0" w:lastRow="0" w:firstColumn="1" w:lastColumn="0" w:oddVBand="0" w:evenVBand="0" w:oddHBand="0" w:evenHBand="0" w:firstRowFirstColumn="0" w:firstRowLastColumn="0" w:lastRowFirstColumn="0" w:lastRowLastColumn="0"/>
+            <w:tcW w:w="2463" w:type="dxa"/>
+            <w:shd w:val="clear" w:color="auto" w:fill="D99594" w:themeFill="accent2" w:themeFillTint="99"/>
+          </w:tcPr>
+          <w:p>
+            <w:pPr>
+              <w:jc w:val="center"/>
+              <w:rPr>
+                <w:color w:val="0D0D0D" w:themeColor="text1" w:themeTint="F2"/>
+              </w:rPr>
+            </w:pPr>
+            <w:proofErr w:type="spellStart"/>
+            <w:r>
+              <w:rPr>
+                <w:color w:val="0D0D0D" w:themeColor="text1" w:themeTint="F2"/>
+              </w:rPr>
+              <w:t>g+e</w:t>
+            </w:r>
+            <w:proofErr w:type="spellEnd"/>
+          </w:p>
+        </w:tc>
+        <w:tc>
+          <w:tcPr>
+            <w:tcW w:w="2463" w:type="dxa"/>
+            <w:shd w:val="clear" w:color="auto" w:fill="E5B8B7" w:themeFill="accent2" w:themeFillTint="66"/>
+          </w:tcPr>
+          <w:p>
+            <w:pPr>
+              <w:jc w:val="center"/>
+              <w:cnfStyle w:val="000000000000" w:firstRow="0" w:lastRow="0" w:firstColumn="0" w:lastColumn="0" w:oddVBand="0" w:evenVBand="0" w:oddHBand="0" w:evenHBand="0" w:firstRowFirstColumn="0" w:firstRowLastColumn="0" w:lastRowFirstColumn="0" w:lastRowLastColumn="0"/>
+              <w:rPr>
+                <w:color w:val="0D0D0D" w:themeColor="text1" w:themeTint="F2"/>
+              </w:rPr>
+            </w:pPr>
+            <w:r>
+              <w:rPr>
+                <w:color w:val="0D0D0D" w:themeColor="text1" w:themeTint="F2"/>
+              </w:rPr>
+              <w:t>Test6 –</w:t>
+            </w:r>
+            <w:r>
+              <w:rPr>
+                <w:color w:val="0D0D0D" w:themeColor="text1" w:themeTint="F2"/>
+              </w:rPr>
+              <w:t xml:space="preserve">e </w:t>
+            </w:r>
+            <w:r>
+              <w:rPr>
+                <w:color w:val="0D0D0D" w:themeColor="text1" w:themeTint="F2"/>
+              </w:rPr>
+              <w:t>–</w:t>
+            </w:r>
+            <w:r>
+              <w:rPr>
+                <w:color w:val="0D0D0D" w:themeColor="text1" w:themeTint="F2"/>
+              </w:rPr>
+              <w:t xml:space="preserve"> g</w:t>
+            </w:r>
+          </w:p>
+        </w:tc>
+        <w:tc>
+          <w:tcPr>
+            <w:tcW w:w="2464" w:type="dxa"/>
+            <w:shd w:val="clear" w:color="auto" w:fill="E5B8B7" w:themeFill="accent2" w:themeFillTint="66"/>
+          </w:tcPr>
+          <w:p>
+            <w:pPr>
+              <w:jc w:val="center"/>
+              <w:cnfStyle w:val="000000000000" w:firstRow="0" w:lastRow="0" w:firstColumn="0" w:lastColumn="0" w:oddVBand="0" w:evenVBand="0" w:oddHBand="0" w:evenHBand="0" w:firstRowFirstColumn="0" w:firstRowLastColumn="0" w:lastRowFirstColumn="0" w:lastRowLastColumn="0"/>
+              <w:rPr>
+                <w:color w:val="0D0D0D" w:themeColor="text1" w:themeTint="F2"/>
+              </w:rPr>
+            </w:pPr>
+            <w:r>
+              <w:rPr>
+                <w:color w:val="0D0D0D" w:themeColor="text1" w:themeTint="F2"/>
+              </w:rPr>
+              <w:t>Test6 –</w:t>
+            </w:r>
+            <w:r>
+              <w:rPr>
+                <w:color w:val="0D0D0D" w:themeColor="text1" w:themeTint="F2"/>
+              </w:rPr>
+              <w:t xml:space="preserve">e </w:t>
+            </w:r>
+            <w:r>
+              <w:rPr>
+                <w:color w:val="0D0D0D" w:themeColor="text1" w:themeTint="F2"/>
+              </w:rPr>
+              <w:t>–</w:t>
+            </w:r>
+            <w:r>
+              <w:rPr>
+                <w:color w:val="0D0D0D" w:themeColor="text1" w:themeTint="F2"/>
+              </w:rPr>
+              <w:t xml:space="preserve"> g</w:t>
+            </w:r>
+            <w:r>
+              <w:rPr>
+                <w:color w:val="0D0D0D" w:themeColor="text1" w:themeTint="F2"/>
+              </w:rPr>
+              <w:t xml:space="preserve"> limite</w:t>
+            </w:r>
+          </w:p>
+        </w:tc>
+        <w:tc>
+          <w:tcPr>
+            <w:tcW w:w="2464" w:type="dxa"/>
+            <w:shd w:val="clear" w:color="auto" w:fill="E5B8B7" w:themeFill="accent2" w:themeFillTint="66"/>
+          </w:tcPr>
+          <w:p>
+            <w:pPr>
+              <w:jc w:val="center"/>
+              <w:cnfStyle w:val="000000000000" w:firstRow="0" w:lastRow="0" w:firstColumn="0" w:lastColumn="0" w:oddVBand="0" w:evenVBand="0" w:oddHBand="0" w:evenHBand="0" w:firstRowFirstColumn="0" w:firstRowLastColumn="0" w:lastRowFirstColumn="0" w:lastRowLastColumn="0"/>
+              <w:rPr>
+                <w:color w:val="0D0D0D" w:themeColor="text1" w:themeTint="F2"/>
+              </w:rPr>
+            </w:pPr>
+            <w:r>
+              <w:rPr>
+                <w:color w:val="0D0D0D" w:themeColor="text1" w:themeTint="F2"/>
+              </w:rPr>
+              <w:t>Test6 –</w:t>
+            </w:r>
+            <w:r>
+              <w:rPr>
+                <w:color w:val="0D0D0D" w:themeColor="text1" w:themeTint="F2"/>
+              </w:rPr>
+              <w:t xml:space="preserve">e </w:t>
+            </w:r>
+            <w:r>
+              <w:rPr>
+                <w:color w:val="0D0D0D" w:themeColor="text1" w:themeTint="F2"/>
+              </w:rPr>
+              <w:t>–</w:t>
+            </w:r>
+            <w:r>
+              <w:rPr>
+                <w:color w:val="0D0D0D" w:themeColor="text1" w:themeTint="F2"/>
+              </w:rPr>
+              <w:t xml:space="preserve"> g</w:t>
+            </w:r>
+            <w:r>
+              <w:rPr>
+                <w:color w:val="0D0D0D" w:themeColor="text1" w:themeTint="F2"/>
+              </w:rPr>
+              <w:t xml:space="preserve"> </w:t>
+            </w:r>
+            <w:proofErr w:type="spellStart"/>
+            <w:r>
+              <w:rPr>
+                <w:color w:val="0D0D0D" w:themeColor="text1" w:themeTint="F2"/>
+              </w:rPr>
+              <w:t>err</w:t>
+            </w:r>
+            <w:proofErr w:type="spellEnd"/>
+          </w:p>
+        </w:tc>
+      </w:tr>
+      <w:tr>
+        <w:trPr>
+          <w:cnfStyle w:val="000000100000" w:firstRow="0" w:lastRow="0" w:firstColumn="0" w:lastColumn="0" w:oddVBand="0" w:evenVBand="0" w:oddHBand="1" w:evenHBand="0" w:firstRowFirstColumn="0" w:firstRowLastColumn="0" w:lastRowFirstColumn="0" w:lastRowLastColumn="0"/>
+        </w:trPr>
+        <w:tc>
+          <w:tcPr>
+            <w:cnfStyle w:val="001000000000" w:firstRow="0" w:lastRow="0" w:firstColumn="1" w:lastColumn="0" w:oddVBand="0" w:evenVBand="0" w:oddHBand="0" w:evenHBand="0" w:firstRowFirstColumn="0" w:firstRowLastColumn="0" w:lastRowFirstColumn="0" w:lastRowLastColumn="0"/>
+            <w:tcW w:w="2463" w:type="dxa"/>
+            <w:shd w:val="clear" w:color="auto" w:fill="D99594" w:themeFill="accent2" w:themeFillTint="99"/>
+          </w:tcPr>
+          <w:p>
+            <w:pPr>
+              <w:jc w:val="center"/>
+              <w:rPr>
+                <w:color w:val="0D0D0D" w:themeColor="text1" w:themeTint="F2"/>
+              </w:rPr>
+            </w:pPr>
+            <w:proofErr w:type="spellStart"/>
+            <w:r>
+              <w:rPr>
+                <w:color w:val="0D0D0D" w:themeColor="text1" w:themeTint="F2"/>
+              </w:rPr>
+              <w:t>g+t</w:t>
+            </w:r>
+            <w:proofErr w:type="spellEnd"/>
+          </w:p>
+        </w:tc>
+        <w:tc>
+          <w:tcPr>
+            <w:tcW w:w="2463" w:type="dxa"/>
+            <w:shd w:val="clear" w:color="auto" w:fill="E5B8B7" w:themeFill="accent2" w:themeFillTint="66"/>
+          </w:tcPr>
+          <w:p>
+            <w:pPr>
+              <w:jc w:val="center"/>
+              <w:cnfStyle w:val="000000100000" w:firstRow="0" w:lastRow="0" w:firstColumn="0" w:lastColumn="0" w:oddVBand="0" w:evenVBand="0" w:oddHBand="1" w:evenHBand="0" w:firstRowFirstColumn="0" w:firstRowLastColumn="0" w:lastRowFirstColumn="0" w:lastRowLastColumn="0"/>
+              <w:rPr>
+                <w:color w:val="0D0D0D" w:themeColor="text1" w:themeTint="F2"/>
+              </w:rPr>
+            </w:pPr>
+            <w:r>
+              <w:rPr>
+                <w:color w:val="0D0D0D" w:themeColor="text1" w:themeTint="F2"/>
+              </w:rPr>
+              <w:t>Test7 –t –</w:t>
+            </w:r>
+            <w:r>
+              <w:rPr>
+                <w:color w:val="0D0D0D" w:themeColor="text1" w:themeTint="F2"/>
+              </w:rPr>
+              <w:t>g</w:t>
+            </w:r>
+          </w:p>
+        </w:tc>
+        <w:tc>
+          <w:tcPr>
+            <w:tcW w:w="2464" w:type="dxa"/>
+            <w:shd w:val="clear" w:color="auto" w:fill="E5B8B7" w:themeFill="accent2" w:themeFillTint="66"/>
+          </w:tcPr>
+          <w:p>
+            <w:pPr>
+              <w:jc w:val="center"/>
+              <w:cnfStyle w:val="000000100000" w:firstRow="0" w:lastRow="0" w:firstColumn="0" w:lastColumn="0" w:oddVBand="0" w:evenVBand="0" w:oddHBand="1" w:evenHBand="0" w:firstRowFirstColumn="0" w:firstRowLastColumn="0" w:lastRowFirstColumn="0" w:lastRowLastColumn="0"/>
+              <w:rPr>
+                <w:color w:val="0D0D0D" w:themeColor="text1" w:themeTint="F2"/>
+              </w:rPr>
+            </w:pPr>
+            <w:r>
+              <w:rPr>
+                <w:color w:val="0D0D0D" w:themeColor="text1" w:themeTint="F2"/>
+              </w:rPr>
+              <w:t>Test7 –t –</w:t>
+            </w:r>
+            <w:r>
+              <w:rPr>
+                <w:color w:val="0D0D0D" w:themeColor="text1" w:themeTint="F2"/>
+              </w:rPr>
+              <w:t>g</w:t>
+            </w:r>
+            <w:r>
+              <w:rPr>
+                <w:color w:val="0D0D0D" w:themeColor="text1" w:themeTint="F2"/>
+              </w:rPr>
+              <w:t xml:space="preserve"> limite</w:t>
+            </w:r>
+          </w:p>
+        </w:tc>
+        <w:tc>
+          <w:tcPr>
+            <w:tcW w:w="2464" w:type="dxa"/>
+            <w:shd w:val="clear" w:color="auto" w:fill="E5B8B7" w:themeFill="accent2" w:themeFillTint="66"/>
+          </w:tcPr>
+          <w:p>
+            <w:pPr>
+              <w:jc w:val="center"/>
+              <w:cnfStyle w:val="000000100000" w:firstRow="0" w:lastRow="0" w:firstColumn="0" w:lastColumn="0" w:oddVBand="0" w:evenVBand="0" w:oddHBand="1" w:evenHBand="0" w:firstRowFirstColumn="0" w:firstRowLastColumn="0" w:lastRowFirstColumn="0" w:lastRowLastColumn="0"/>
+              <w:rPr>
+                <w:color w:val="0D0D0D" w:themeColor="text1" w:themeTint="F2"/>
+              </w:rPr>
+            </w:pPr>
+            <w:r>
+              <w:rPr>
+                <w:color w:val="0D0D0D" w:themeColor="text1" w:themeTint="F2"/>
+              </w:rPr>
+              <w:t>Test7 –t –</w:t>
+            </w:r>
+            <w:r>
+              <w:rPr>
+                <w:color w:val="0D0D0D" w:themeColor="text1" w:themeTint="F2"/>
+              </w:rPr>
+              <w:t>g</w:t>
+            </w:r>
+            <w:r>
+              <w:rPr>
+                <w:color w:val="0D0D0D" w:themeColor="text1" w:themeTint="F2"/>
+              </w:rPr>
+              <w:t xml:space="preserve"> </w:t>
+            </w:r>
+            <w:proofErr w:type="spellStart"/>
+            <w:r>
+              <w:rPr>
+                <w:color w:val="0D0D0D" w:themeColor="text1" w:themeTint="F2"/>
+              </w:rPr>
+              <w:t>err</w:t>
+            </w:r>
+            <w:proofErr w:type="spellEnd"/>
+          </w:p>
+        </w:tc>
+      </w:tr>
+      <w:tr>
+        <w:tc>
+          <w:tcPr>
+            <w:cnfStyle w:val="001000000000" w:firstRow="0" w:lastRow="0" w:firstColumn="1" w:lastColumn="0" w:oddVBand="0" w:evenVBand="0" w:oddHBand="0" w:evenHBand="0" w:firstRowFirstColumn="0" w:firstRowLastColumn="0" w:lastRowFirstColumn="0" w:lastRowLastColumn="0"/>
+            <w:tcW w:w="2463" w:type="dxa"/>
+            <w:shd w:val="clear" w:color="auto" w:fill="D99594" w:themeFill="accent2" w:themeFillTint="99"/>
+          </w:tcPr>
+          <w:p>
+            <w:pPr>
+              <w:jc w:val="center"/>
+              <w:rPr>
+                <w:color w:val="0D0D0D" w:themeColor="text1" w:themeTint="F2"/>
+              </w:rPr>
+            </w:pPr>
+            <w:proofErr w:type="spellStart"/>
+            <w:r>
+              <w:rPr>
+                <w:color w:val="0D0D0D" w:themeColor="text1" w:themeTint="F2"/>
+              </w:rPr>
+              <w:t>g+e+t</w:t>
+            </w:r>
+            <w:proofErr w:type="spellEnd"/>
+          </w:p>
+        </w:tc>
+        <w:tc>
+          <w:tcPr>
+            <w:tcW w:w="2463" w:type="dxa"/>
+            <w:shd w:val="clear" w:color="auto" w:fill="E5B8B7" w:themeFill="accent2" w:themeFillTint="66"/>
+          </w:tcPr>
+          <w:p>
+            <w:pPr>
+              <w:jc w:val="center"/>
+              <w:cnfStyle w:val="000000000000" w:firstRow="0" w:lastRow="0" w:firstColumn="0" w:lastColumn="0" w:oddVBand="0" w:evenVBand="0" w:oddHBand="0" w:evenHBand="0" w:firstRowFirstColumn="0" w:firstRowLastColumn="0" w:lastRowFirstColumn="0" w:lastRowLastColumn="0"/>
+              <w:rPr>
+                <w:color w:val="0D0D0D" w:themeColor="text1" w:themeTint="F2"/>
+              </w:rPr>
+            </w:pPr>
+            <w:r>
+              <w:rPr>
+                <w:color w:val="0D0D0D" w:themeColor="text1" w:themeTint="F2"/>
+              </w:rPr>
+              <w:t>Test8 –e –t –</w:t>
+            </w:r>
+            <w:r>
+              <w:rPr>
+                <w:color w:val="0D0D0D" w:themeColor="text1" w:themeTint="F2"/>
+              </w:rPr>
+              <w:t>g</w:t>
+            </w:r>
+          </w:p>
+        </w:tc>
+        <w:tc>
+          <w:tcPr>
+            <w:tcW w:w="2464" w:type="dxa"/>
+            <w:shd w:val="clear" w:color="auto" w:fill="E5B8B7" w:themeFill="accent2" w:themeFillTint="66"/>
+          </w:tcPr>
+          <w:p>
+            <w:pPr>
+              <w:jc w:val="center"/>
+              <w:cnfStyle w:val="000000000000" w:firstRow="0" w:lastRow="0" w:firstColumn="0" w:lastColumn="0" w:oddVBand="0" w:evenVBand="0" w:oddHBand="0" w:evenHBand="0" w:firstRowFirstColumn="0" w:firstRowLastColumn="0" w:lastRowFirstColumn="0" w:lastRowLastColumn="0"/>
+              <w:rPr>
+                <w:color w:val="0D0D0D" w:themeColor="text1" w:themeTint="F2"/>
+              </w:rPr>
+            </w:pPr>
+            <w:r>
+              <w:rPr>
+                <w:color w:val="0D0D0D" w:themeColor="text1" w:themeTint="F2"/>
+              </w:rPr>
+              <w:t>Test8 –e –t –</w:t>
+            </w:r>
+            <w:r>
+              <w:rPr>
+                <w:color w:val="0D0D0D" w:themeColor="text1" w:themeTint="F2"/>
+              </w:rPr>
+              <w:t>g</w:t>
+            </w:r>
+            <w:r>
+              <w:rPr>
+                <w:color w:val="0D0D0D" w:themeColor="text1" w:themeTint="F2"/>
+              </w:rPr>
+              <w:t xml:space="preserve"> limite</w:t>
+            </w:r>
+          </w:p>
+        </w:tc>
+        <w:tc>
+          <w:tcPr>
+            <w:tcW w:w="2464" w:type="dxa"/>
+            <w:shd w:val="clear" w:color="auto" w:fill="E5B8B7" w:themeFill="accent2" w:themeFillTint="66"/>
+          </w:tcPr>
+          <w:p>
+            <w:pPr>
+              <w:keepNext/>
+              <w:jc w:val="center"/>
+              <w:cnfStyle w:val="000000000000" w:firstRow="0" w:lastRow="0" w:firstColumn="0" w:lastColumn="0" w:oddVBand="0" w:evenVBand="0" w:oddHBand="0" w:evenHBand="0" w:firstRowFirstColumn="0" w:firstRowLastColumn="0" w:lastRowFirstColumn="0" w:lastRowLastColumn="0"/>
+              <w:rPr>
+                <w:color w:val="0D0D0D" w:themeColor="text1" w:themeTint="F2"/>
+              </w:rPr>
+            </w:pPr>
+            <w:r>
+              <w:rPr>
+                <w:color w:val="0D0D0D" w:themeColor="text1" w:themeTint="F2"/>
+              </w:rPr>
+              <w:t>Test8 –e –t –</w:t>
+            </w:r>
+            <w:r>
+              <w:rPr>
+                <w:color w:val="0D0D0D" w:themeColor="text1" w:themeTint="F2"/>
+              </w:rPr>
+              <w:t>g</w:t>
+            </w:r>
+            <w:r>
+              <w:rPr>
+                <w:color w:val="0D0D0D" w:themeColor="text1" w:themeTint="F2"/>
+              </w:rPr>
+              <w:t xml:space="preserve"> </w:t>
+            </w:r>
+            <w:proofErr w:type="spellStart"/>
+            <w:r>
+              <w:rPr>
+                <w:color w:val="0D0D0D" w:themeColor="text1" w:themeTint="F2"/>
+              </w:rPr>
+              <w:t>err</w:t>
+            </w:r>
+            <w:proofErr w:type="spellEnd"/>
+          </w:p>
+        </w:tc>
+      </w:tr>
+    </w:tbl>
+    <w:p>
+      <w:pPr>
+        <w:pStyle w:val="Lgendex"/>
+        <w:jc w:val="right"/>
+      </w:pPr>
+      <w:r>
+        <w:t>Nom</w:t>
+      </w:r>
+      <w:r>
+        <w:t xml:space="preserve"> du test</w:t>
+      </w:r>
+      <w:r>
+        <w:t xml:space="preserve"> d’intégration en fonction des options et du cas fourni par le fichier d’entrée</w:t>
+      </w:r>
+    </w:p>
+    <w:p>
+      <w:pPr>
         <w:jc w:val="center"/>
       </w:pPr>
     </w:p>
     <w:p>
       <w:pPr>
         <w:pStyle w:val="Titre2"/>
+      </w:pPr>
+      <w:r>
+        <w:lastRenderedPageBreak/>
+        <w:t>SC</w:t>
+      </w:r>
+      <w:bookmarkStart w:id="0" w:name="_GoBack"/>
+      <w:bookmarkEnd w:id="0"/>
+      <w:r>
+        <w:t>HEMA DES DONNÉES</w:t>
+      </w:r>
+    </w:p>
+    <w:p>
+      <w:pPr>
         <w:jc w:val="center"/>
       </w:pPr>
       <w:r>
-        <w:lastRenderedPageBreak/>
-        <w:t>SCHEMA DES DONNÉES</w:t>
-      </w:r>
-    </w:p>
-    <w:p>
-      <w:pPr>
-        <w:jc w:val="center"/>
-      </w:pPr>
-      <w:r>
         <w:rPr>
-          <w:noProof/>
-          <w:lang w:eastAsia="en-US"/>
+          <w:b/>
+          <w:bCs/>
+          <w:smallCaps/>
+          <w:sz w:val="24"/>
+          <w:szCs w:val="24"/>
         </w:rPr>
         <w:pict>
           <v:shapetype id="_x0000_t202" coordsize="21600,21600" o:spt="202" path="m,l,21600r21600,l21600,xe">
             <v:stroke joinstyle="miter"/>
             <v:path gradientshapeok="t" o:connecttype="rect"/>
           </v:shapetype>
-          <v:shape id="_x0000_s1026" type="#_x0000_t202" style="position:absolute;left:0;text-align:left;margin-left:10.9pt;margin-top:18.1pt;width:89.05pt;height:23.2pt;z-index:251660288;mso-height-percent:200;mso-height-percent:200;mso-width-relative:margin;mso-height-relative:margin" strokecolor="white [3212]">
+          <v:shape id="_x0000_s1026" type="#_x0000_t202" style="position:absolute;left:0;text-align:left;margin-left:35.65pt;margin-top:4.9pt;width:161.75pt;height:27.4pt;z-index:-251656192;mso-height-percent:200;mso-height-percent:200;mso-width-relative:margin;mso-height-relative:margin" strokecolor="white [3212]">
             <v:textbox style="mso-next-textbox:#_x0000_s1026;mso-fit-shape-to-text:t">
               <w:txbxContent>
                 <w:p>
+                  <w:pPr>
+                    <w:pStyle w:val="Titrelisting"/>
+                    <w:rPr>
+                      <w:sz w:val="28"/>
+                      <w:szCs w:val="28"/>
+                    </w:rPr>
+                  </w:pPr>
                   <w:r>
+                    <w:rPr>
+                      <w:sz w:val="28"/>
+                      <w:szCs w:val="28"/>
+                    </w:rPr>
                     <w:t>[Collection]</w:t>
                   </w:r>
                 </w:p>
@@ -257,7 +1460,7 @@
           <w:lang w:eastAsia="fr-FR" w:bidi="ar-SA"/>
         </w:rPr>
         <w:drawing>
-          <wp:inline distT="0" distB="0" distL="0" distR="0">
+          <wp:inline distT="0" distB="0" distL="0" distR="0" wp14:anchorId="23E7D9BA" wp14:editId="10986A26">
             <wp:extent cx="4822166" cy="5115464"/>
             <wp:effectExtent l="0" t="0" r="0" b="0"/>
             <wp:docPr id="10" name="Image 9" descr="Schema_finalV2.emf"/>
@@ -272,7 +1475,7 @@
                     <pic:cNvPicPr/>
                   </pic:nvPicPr>
                   <pic:blipFill>
-                    <a:blip r:embed="rId7" cstate="print"/>
+                    <a:blip r:embed="rId8" cstate="print"/>
                     <a:srcRect l="11001" t="2094" r="10155" b="38784"/>
                     <a:stretch>
                       <a:fillRect/>
@@ -310,11 +1513,22 @@
         </w:rPr>
         <w:lastRenderedPageBreak/>
         <w:pict>
-          <v:shape id="_x0000_s1027" type="#_x0000_t202" style="position:absolute;left:0;text-align:left;margin-left:.9pt;margin-top:-22.05pt;width:89.05pt;height:23.2pt;z-index:251661312;mso-height-percent:200;mso-height-percent:200;mso-width-relative:margin;mso-height-relative:margin" filled="f" stroked="f" strokecolor="white [3212]">
+          <v:shape id="_x0000_s1027" type="#_x0000_t202" style="position:absolute;left:0;text-align:left;margin-left:-26.2pt;margin-top:.5pt;width:137.95pt;height:46.05pt;z-index:251661312;mso-height-percent:200;mso-height-percent:200;mso-width-relative:margin;mso-height-relative:margin" filled="f" stroked="f" strokecolor="white [3212]">
             <v:textbox style="mso-next-textbox:#_x0000_s1027;mso-fit-shape-to-text:t">
               <w:txbxContent>
                 <w:p>
+                  <w:pPr>
+                    <w:pStyle w:val="Titrelisting"/>
+                    <w:rPr>
+                      <w:sz w:val="24"/>
+                      <w:szCs w:val="24"/>
+                    </w:rPr>
+                  </w:pPr>
                   <w:r>
+                    <w:rPr>
+                      <w:sz w:val="24"/>
+                      <w:szCs w:val="24"/>
+                    </w:rPr>
                     <w:t>[Cible]</w:t>
                   </w:r>
                 </w:p>
@@ -329,7 +1543,7 @@
           <w:lang w:eastAsia="fr-FR" w:bidi="ar-SA"/>
         </w:rPr>
         <w:drawing>
-          <wp:inline distT="0" distB="0" distL="0" distR="0">
+          <wp:inline distT="0" distB="0" distL="0" distR="0" wp14:anchorId="3D6F66BA" wp14:editId="75C4B101">
             <wp:extent cx="2468797" cy="4321834"/>
             <wp:effectExtent l="19050" t="0" r="7703" b="0"/>
             <wp:docPr id="5" name="Image 4" descr="CASE_COLLECTION.emf"/>
@@ -344,7 +1558,7 @@
                     <pic:cNvPicPr/>
                   </pic:nvPicPr>
                   <pic:blipFill>
-                    <a:blip r:embed="rId8" cstate="print"/>
+                    <a:blip r:embed="rId9" cstate="print"/>
                     <a:srcRect l="13439" t="5830" r="14947" b="5654"/>
                     <a:stretch>
                       <a:fillRect/>
@@ -371,7 +1585,7 @@
           <w:lang w:eastAsia="fr-FR" w:bidi="ar-SA"/>
         </w:rPr>
         <w:drawing>
-          <wp:inline distT="0" distB="0" distL="0" distR="0">
+          <wp:inline distT="0" distB="0" distL="0" distR="0" wp14:anchorId="15C75F7D" wp14:editId="1CA6F616">
             <wp:extent cx="1759789" cy="2078966"/>
             <wp:effectExtent l="0" t="0" r="0" b="0"/>
             <wp:docPr id="7" name="Image 5" descr="CASE_TABLEAU.emf"/>
@@ -386,7 +1600,7 @@
                     <pic:cNvPicPr/>
                   </pic:nvPicPr>
                   <pic:blipFill>
-                    <a:blip r:embed="rId9" cstate="print"/>
+                    <a:blip r:embed="rId10" cstate="print"/>
                     <a:srcRect l="10184" t="6564" r="5020" b="22867"/>
                     <a:stretch>
                       <a:fillRect/>
@@ -413,7 +1627,7 @@
           <w:lang w:eastAsia="fr-FR" w:bidi="ar-SA"/>
         </w:rPr>
         <w:drawing>
-          <wp:inline distT="0" distB="0" distL="0" distR="0">
+          <wp:inline distT="0" distB="0" distL="0" distR="0" wp14:anchorId="4C3B5BE5" wp14:editId="1C4138FC">
             <wp:extent cx="5384066" cy="1215022"/>
             <wp:effectExtent l="0" t="0" r="7084" b="0"/>
             <wp:docPr id="9" name="Image 8" descr="LIST_LOG.emf"/>
@@ -428,7 +1642,7 @@
                     <pic:cNvPicPr/>
                   </pic:nvPicPr>
                   <pic:blipFill>
-                    <a:blip r:embed="rId10" cstate="print"/>
+                    <a:blip r:embed="rId11" cstate="print"/>
                     <a:srcRect t="21052" b="62985"/>
                     <a:stretch>
                       <a:fillRect/>
@@ -565,25 +1779,16 @@
     </w:p>
     <w:p>
       <w:pPr>
-        <w:jc w:val="both"/>
-      </w:pPr>
-    </w:p>
-    <w:p>
-      <w:pPr>
-        <w:pStyle w:val="Paragraphedeliste"/>
-        <w:ind w:left="0"/>
-        <w:jc w:val="both"/>
+        <w:pStyle w:val="Titrelisting"/>
         <w:rPr>
-          <w:sz w:val="26"/>
-          <w:szCs w:val="26"/>
-          <w:u w:val="single"/>
+          <w:sz w:val="24"/>
+          <w:szCs w:val="24"/>
         </w:rPr>
       </w:pPr>
       <w:r>
         <w:rPr>
-          <w:sz w:val="26"/>
-          <w:szCs w:val="26"/>
-          <w:u w:val="single"/>
+          <w:sz w:val="24"/>
+          <w:szCs w:val="24"/>
         </w:rPr>
         <w:t>Log :</w:t>
       </w:r>
@@ -621,209 +1826,250 @@
     </w:p>
     <w:p>
       <w:pPr>
+        <w:pStyle w:val="Paragraphedeliste"/>
+        <w:numPr>
+          <w:ilvl w:val="0"/>
+          <w:numId w:val="8"/>
+        </w:numPr>
         <w:jc w:val="both"/>
       </w:pPr>
       <w:proofErr w:type="spellStart"/>
+      <w:r>
+        <w:t>ip</w:t>
+      </w:r>
+      <w:proofErr w:type="spellEnd"/>
+      <w:r>
+        <w:t> : l'adresse IP à l'origine de la requête</w:t>
+      </w:r>
+    </w:p>
+    <w:p>
+      <w:pPr>
+        <w:pStyle w:val="Paragraphedeliste"/>
+        <w:numPr>
+          <w:ilvl w:val="0"/>
+          <w:numId w:val="8"/>
+        </w:numPr>
+        <w:jc w:val="both"/>
+      </w:pPr>
+      <w:proofErr w:type="spellStart"/>
+      <w:r>
+        <w:t>logname</w:t>
+      </w:r>
+      <w:proofErr w:type="spellEnd"/>
+      <w:r>
+        <w:t> : le nom d'utilisateur du visiteur</w:t>
+      </w:r>
+    </w:p>
+    <w:p>
+      <w:pPr>
+        <w:pStyle w:val="Paragraphedeliste"/>
+        <w:numPr>
+          <w:ilvl w:val="0"/>
+          <w:numId w:val="8"/>
+        </w:numPr>
+        <w:jc w:val="both"/>
+      </w:pPr>
+      <w:r>
+        <w:t>user : le nom d'utilisateur authentifié</w:t>
+      </w:r>
+    </w:p>
+    <w:p>
+      <w:pPr>
+        <w:pStyle w:val="Paragraphedeliste"/>
+        <w:numPr>
+          <w:ilvl w:val="0"/>
+          <w:numId w:val="8"/>
+        </w:numPr>
+        <w:jc w:val="both"/>
+      </w:pPr>
+      <w:r>
+        <w:t>date : la date de la requête, ainsi que le décalage par rapport à Greenwich</w:t>
+      </w:r>
+    </w:p>
+    <w:p>
+      <w:pPr>
+        <w:pStyle w:val="Paragraphedeliste"/>
+        <w:numPr>
+          <w:ilvl w:val="0"/>
+          <w:numId w:val="8"/>
+        </w:numPr>
+        <w:jc w:val="both"/>
+      </w:pPr>
+      <w:r>
+        <w:t>statut : le retour de la requête HTML</w:t>
+      </w:r>
+    </w:p>
+    <w:p>
+      <w:pPr>
+        <w:pStyle w:val="Paragraphedeliste"/>
+        <w:numPr>
+          <w:ilvl w:val="0"/>
+          <w:numId w:val="8"/>
+        </w:numPr>
+        <w:jc w:val="both"/>
+      </w:pPr>
+      <w:r>
+        <w:t>taille : quantité de données transférées en octets</w:t>
+      </w:r>
+    </w:p>
+    <w:p>
+      <w:pPr>
+        <w:pStyle w:val="Paragraphedeliste"/>
+        <w:numPr>
+          <w:ilvl w:val="0"/>
+          <w:numId w:val="8"/>
+        </w:numPr>
+        <w:jc w:val="both"/>
+      </w:pPr>
+      <w:r>
+        <w:t xml:space="preserve">url : l’adresse complète du </w:t>
+      </w:r>
+      <w:proofErr w:type="spellStart"/>
+      <w:r>
+        <w:t>referer</w:t>
+      </w:r>
+      <w:proofErr w:type="spellEnd"/>
+    </w:p>
+    <w:p>
+      <w:pPr>
+        <w:pStyle w:val="Paragraphedeliste"/>
+        <w:numPr>
+          <w:ilvl w:val="0"/>
+          <w:numId w:val="8"/>
+        </w:numPr>
+        <w:jc w:val="both"/>
+      </w:pPr>
+      <w:proofErr w:type="spellStart"/>
+      <w:r>
+        <w:t>referer</w:t>
+      </w:r>
+      <w:proofErr w:type="spellEnd"/>
+      <w:r>
+        <w:t> : adresse depuis laquelle a été émise la requête</w:t>
+      </w:r>
+    </w:p>
+    <w:p>
+      <w:pPr>
+        <w:pStyle w:val="Paragraphedeliste"/>
+        <w:numPr>
+          <w:ilvl w:val="0"/>
+          <w:numId w:val="8"/>
+        </w:numPr>
+        <w:jc w:val="both"/>
+      </w:pPr>
+      <w:r>
+        <w:t>navigateur : infos navigateur</w:t>
+      </w:r>
+    </w:p>
+    <w:p>
+      <w:pPr>
+        <w:pStyle w:val="Lgendex"/>
+        <w:jc w:val="both"/>
+      </w:pPr>
+      <w:r>
+        <w:t>Méthodes</w:t>
+      </w:r>
+      <w:r>
+        <w:t xml:space="preserve"> publiques</w:t>
+      </w:r>
+      <w:r>
+        <w:t> :</w:t>
+      </w:r>
+    </w:p>
+    <w:p>
+      <w:pPr>
+        <w:pStyle w:val="Paragraphedeliste"/>
+        <w:numPr>
+          <w:ilvl w:val="0"/>
+          <w:numId w:val="9"/>
+        </w:numPr>
+        <w:jc w:val="both"/>
+      </w:pPr>
+      <w:r>
+        <w:t xml:space="preserve">Constructeur (string &amp;log) : découpe la </w:t>
+      </w:r>
+      <w:r>
+        <w:t>chaine de caractères</w:t>
+      </w:r>
+      <w:r>
+        <w:t xml:space="preserve"> correspondant à un log et </w:t>
+      </w:r>
+      <w:r>
+        <w:t>initialise les attributs. (</w:t>
+      </w:r>
+      <w:proofErr w:type="spellStart"/>
+      <w:r>
+        <w:t>testLogConstruct</w:t>
+      </w:r>
+      <w:proofErr w:type="spellEnd"/>
+      <w:r>
+        <w:t>) Vérifie si le log</w:t>
+      </w:r>
+      <w:r>
+        <w:t xml:space="preserve"> est du bon format, si non, renvoie un message </w:t>
+      </w:r>
+      <w:r>
+        <w:t>d'erreur (sortie erreur). (testLogConstruct2</w:t>
+      </w:r>
+      <w:r>
+        <w:t>)</w:t>
+      </w:r>
+    </w:p>
+    <w:p>
+      <w:pPr>
+        <w:ind w:left="360"/>
+        <w:jc w:val="both"/>
+      </w:pPr>
+      <w:r>
+        <w:t>Tracé si op</w:t>
+      </w:r>
+      <w:r>
+        <w:t>tion de compilation MAP.</w:t>
+      </w:r>
+    </w:p>
+    <w:p>
+      <w:pPr>
+        <w:pStyle w:val="Paragraphedeliste"/>
+        <w:numPr>
+          <w:ilvl w:val="0"/>
+          <w:numId w:val="9"/>
+        </w:numPr>
+        <w:jc w:val="both"/>
+      </w:pPr>
+      <w:r>
+        <w:t>Constructeur de copie : copie des attributs.</w:t>
+      </w:r>
+    </w:p>
+    <w:p>
+      <w:pPr>
+        <w:ind w:left="360"/>
+        <w:jc w:val="both"/>
+      </w:pPr>
+      <w:r>
+        <w:t>Tracé si option de compilation MAP.</w:t>
+      </w:r>
+    </w:p>
+    <w:p>
+      <w:pPr>
+        <w:pStyle w:val="Paragraphedeliste"/>
+        <w:numPr>
+          <w:ilvl w:val="0"/>
+          <w:numId w:val="9"/>
+        </w:numPr>
+        <w:jc w:val="both"/>
+      </w:pPr>
       <w:proofErr w:type="gramStart"/>
       <w:r>
-        <w:t>ip</w:t>
-      </w:r>
-      <w:proofErr w:type="spellEnd"/>
+        <w:t>Destructeur(</w:t>
+      </w:r>
       <w:proofErr w:type="gramEnd"/>
       <w:r>
-        <w:t> : l'adresse IP à l'origine de la requête</w:t>
-      </w:r>
-    </w:p>
-    <w:p>
-      <w:pPr>
-        <w:jc w:val="both"/>
-      </w:pPr>
-      <w:proofErr w:type="spellStart"/>
-      <w:proofErr w:type="gramStart"/>
-      <w:r>
-        <w:t>logname</w:t>
-      </w:r>
-      <w:proofErr w:type="spellEnd"/>
-      <w:proofErr w:type="gramEnd"/>
-      <w:r>
-        <w:t> : le nom d'utilisateur du visiteur</w:t>
-      </w:r>
-    </w:p>
-    <w:p>
-      <w:pPr>
-        <w:jc w:val="both"/>
-      </w:pPr>
-      <w:proofErr w:type="gramStart"/>
-      <w:r>
-        <w:t>user</w:t>
-      </w:r>
-      <w:proofErr w:type="gramEnd"/>
-      <w:r>
-        <w:t> : le nom d'utilisateur authentifié</w:t>
-      </w:r>
-    </w:p>
-    <w:p>
-      <w:pPr>
-        <w:jc w:val="both"/>
-      </w:pPr>
-      <w:proofErr w:type="gramStart"/>
-      <w:r>
-        <w:t>date</w:t>
-      </w:r>
-      <w:proofErr w:type="gramEnd"/>
-      <w:r>
-        <w:t> : la date de la requête, ainsi que le décalage par rapport à Greenwich</w:t>
-      </w:r>
-    </w:p>
-    <w:p>
-      <w:pPr>
-        <w:jc w:val="both"/>
-      </w:pPr>
-      <w:proofErr w:type="gramStart"/>
-      <w:r>
-        <w:t>statut</w:t>
-      </w:r>
-      <w:proofErr w:type="gramEnd"/>
-      <w:r>
-        <w:t xml:space="preserve"> : le retour de la requête HTML</w:t>
-      </w:r>
-    </w:p>
-    <w:p>
-      <w:pPr>
-        <w:jc w:val="both"/>
-      </w:pPr>
-      <w:proofErr w:type="gramStart"/>
-      <w:r>
-        <w:t>taille</w:t>
-      </w:r>
-      <w:proofErr w:type="gramEnd"/>
-      <w:r>
-        <w:t> : quantité de données transférées en octets</w:t>
-      </w:r>
-    </w:p>
-    <w:p>
-      <w:pPr>
-        <w:jc w:val="both"/>
-      </w:pPr>
-      <w:proofErr w:type="gramStart"/>
-      <w:r>
-        <w:t>url</w:t>
-      </w:r>
-      <w:proofErr w:type="gramEnd"/>
-      <w:r>
-        <w:t xml:space="preserve"> : l’adresse complète du </w:t>
-      </w:r>
-      <w:proofErr w:type="spellStart"/>
-      <w:r>
-        <w:t>referer</w:t>
-      </w:r>
-      <w:proofErr w:type="spellEnd"/>
-    </w:p>
-    <w:p>
-      <w:pPr>
-        <w:jc w:val="both"/>
-      </w:pPr>
-      <w:proofErr w:type="spellStart"/>
-      <w:proofErr w:type="gramStart"/>
-      <w:r>
-        <w:t>referer</w:t>
-      </w:r>
-      <w:proofErr w:type="spellEnd"/>
-      <w:proofErr w:type="gramEnd"/>
-      <w:r>
-        <w:t> : adresse depuis laquelle a été émise la requête</w:t>
-      </w:r>
-    </w:p>
-    <w:p>
-      <w:pPr>
-        <w:jc w:val="both"/>
-      </w:pPr>
-      <w:proofErr w:type="gramStart"/>
-      <w:r>
-        <w:t>navigateur</w:t>
-      </w:r>
-      <w:proofErr w:type="gramEnd"/>
-      <w:r>
-        <w:t> : infos navigateur</w:t>
-      </w:r>
-    </w:p>
-    <w:p>
-      <w:pPr>
-        <w:pStyle w:val="Lgendex"/>
-        <w:jc w:val="both"/>
-      </w:pPr>
-      <w:r>
-        <w:t>Méthodes</w:t>
-      </w:r>
-      <w:r>
-        <w:t xml:space="preserve"> publiques</w:t>
-      </w:r>
-      <w:r>
-        <w:t> :</w:t>
-      </w:r>
-    </w:p>
-    <w:p>
-      <w:pPr>
-        <w:jc w:val="both"/>
-      </w:pPr>
-      <w:r>
-        <w:t xml:space="preserve">Constructeur (string &amp;log) : découpe la </w:t>
-      </w:r>
-      <w:r>
-        <w:t>chaine de caractères</w:t>
-      </w:r>
-      <w:r>
-        <w:t xml:space="preserve"> correspondant à un log et </w:t>
-      </w:r>
-      <w:r>
-        <w:t>initialise les attributs. (</w:t>
-      </w:r>
-      <w:proofErr w:type="spellStart"/>
-      <w:proofErr w:type="gramStart"/>
-      <w:r>
-        <w:t>testLogConstruct</w:t>
-      </w:r>
-      <w:proofErr w:type="spellEnd"/>
-      <w:proofErr w:type="gramEnd"/>
-      <w:r>
-        <w:t>) Vérifie si le log</w:t>
-      </w:r>
-      <w:r>
-        <w:t xml:space="preserve"> est du bon format, si non, renvoie un message </w:t>
-      </w:r>
-      <w:r>
-        <w:t>d'erreur (sortie erreur). (testLogConstruct2</w:t>
-      </w:r>
-      <w:r>
-        <w:t>)</w:t>
-      </w:r>
-    </w:p>
-    <w:p>
-      <w:pPr>
-        <w:jc w:val="both"/>
-      </w:pPr>
-      <w:r>
-        <w:t>Tracé si op</w:t>
-      </w:r>
-      <w:r>
-        <w:t xml:space="preserve">tion de compilation MAP. </w:t>
-      </w:r>
-    </w:p>
-    <w:p>
-      <w:pPr>
-        <w:jc w:val="both"/>
-      </w:pPr>
-      <w:proofErr w:type="gramStart"/>
-      <w:r>
-        <w:t>Destructeur(</w:t>
-      </w:r>
-      <w:proofErr w:type="gramEnd"/>
-      <w:r>
         <w:t>) : n'effectue aucun traitement, car aucune allocation dynamique</w:t>
       </w:r>
     </w:p>
     <w:p>
       <w:pPr>
+        <w:ind w:left="360"/>
         <w:jc w:val="both"/>
       </w:pPr>
       <w:r>
@@ -837,20 +2083,16 @@
     </w:p>
     <w:p>
       <w:pPr>
-        <w:pStyle w:val="Paragraphedeliste"/>
-        <w:ind w:left="0"/>
-        <w:jc w:val="both"/>
+        <w:pStyle w:val="Titrelisting"/>
         <w:rPr>
-          <w:sz w:val="26"/>
-          <w:szCs w:val="26"/>
-          <w:u w:val="single"/>
+          <w:sz w:val="24"/>
+          <w:szCs w:val="24"/>
         </w:rPr>
       </w:pPr>
       <w:r>
         <w:rPr>
-          <w:sz w:val="26"/>
-          <w:szCs w:val="26"/>
-          <w:u w:val="single"/>
+          <w:sz w:val="24"/>
+          <w:szCs w:val="24"/>
         </w:rPr>
         <w:t>Cible :</w:t>
       </w:r>
@@ -894,201 +2136,266 @@
     </w:p>
     <w:p>
       <w:pPr>
+        <w:pStyle w:val="Paragraphedeliste"/>
+        <w:numPr>
+          <w:ilvl w:val="0"/>
+          <w:numId w:val="9"/>
+        </w:numPr>
         <w:jc w:val="both"/>
       </w:pPr>
       <w:proofErr w:type="spellStart"/>
+      <w:r>
+        <w:t>lesLogs</w:t>
+      </w:r>
+      <w:proofErr w:type="spellEnd"/>
+      <w:r>
+        <w:t> : stock les logs relatifs à une adresse cible. C’est un</w:t>
+      </w:r>
+      <w:r>
+        <w:t xml:space="preserve"> </w:t>
+      </w:r>
+      <w:r>
+        <w:t>t</w:t>
+      </w:r>
+      <w:r>
+        <w:t xml:space="preserve">ableau de 24 cases (1 par heure) contenant </w:t>
+      </w:r>
+      <w:r>
+        <w:t>un dictionnaire associant à un type de requête, une liste de Logs</w:t>
+      </w:r>
+      <w:r>
+        <w:t>.</w:t>
+      </w:r>
+    </w:p>
+    <w:p>
+      <w:pPr>
+        <w:pStyle w:val="Lgendex"/>
+        <w:jc w:val="both"/>
+      </w:pPr>
+      <w:r>
+        <w:t>Méthodes publiques :</w:t>
+      </w:r>
+    </w:p>
+    <w:p>
+      <w:pPr>
+        <w:pStyle w:val="Paragraphedeliste"/>
+        <w:numPr>
+          <w:ilvl w:val="0"/>
+          <w:numId w:val="9"/>
+        </w:numPr>
+        <w:jc w:val="both"/>
+      </w:pPr>
+      <w:r>
+        <w:t xml:space="preserve">Constructeur () : </w:t>
+      </w:r>
+      <w:r>
+        <w:t>initialise</w:t>
+      </w:r>
+      <w:r>
+        <w:t xml:space="preserve"> le tableau</w:t>
+      </w:r>
+      <w:r>
+        <w:t xml:space="preserve"> </w:t>
+      </w:r>
+      <w:proofErr w:type="spellStart"/>
+      <w:r>
+        <w:t>lesLogs</w:t>
+      </w:r>
+      <w:proofErr w:type="spellEnd"/>
+      <w:r>
+        <w:t xml:space="preserve"> de manière </w:t>
+      </w:r>
+      <w:r>
+        <w:t>dynamique</w:t>
+      </w:r>
+      <w:r>
+        <w:t>.</w:t>
+      </w:r>
+      <w:r>
+        <w:t xml:space="preserve"> (</w:t>
+      </w:r>
+      <w:proofErr w:type="spellStart"/>
+      <w:r>
+        <w:t>testCibleConstruct</w:t>
+      </w:r>
+      <w:proofErr w:type="spellEnd"/>
+      <w:r>
+        <w:t>)</w:t>
+      </w:r>
+    </w:p>
+    <w:p>
+      <w:pPr>
+        <w:pStyle w:val="Paragraphedeliste"/>
+        <w:ind w:left="360"/>
+        <w:jc w:val="both"/>
+      </w:pPr>
+      <w:r>
+        <w:t>Tracé si op</w:t>
+      </w:r>
+      <w:r>
+        <w:t xml:space="preserve">tion de compilation MAP. </w:t>
+      </w:r>
+    </w:p>
+    <w:p>
+      <w:pPr>
+        <w:pStyle w:val="Paragraphedeliste"/>
+        <w:numPr>
+          <w:ilvl w:val="0"/>
+          <w:numId w:val="9"/>
+        </w:numPr>
+        <w:jc w:val="both"/>
+      </w:pPr>
+      <w:r>
+        <w:t>Constructeur de copie : c</w:t>
+      </w:r>
+      <w:r>
+        <w:t xml:space="preserve">omportement de copie par défaut (copie de </w:t>
+      </w:r>
+      <w:proofErr w:type="spellStart"/>
+      <w:r>
+        <w:t>lesLogs</w:t>
+      </w:r>
+      <w:proofErr w:type="spellEnd"/>
+      <w:r>
+        <w:t>)</w:t>
+      </w:r>
+    </w:p>
+    <w:p>
+      <w:pPr>
+        <w:pStyle w:val="Paragraphedeliste"/>
+        <w:ind w:left="360"/>
+        <w:jc w:val="both"/>
+      </w:pPr>
+      <w:r>
+        <w:t xml:space="preserve">Tracé si option de compilation MAP. </w:t>
+      </w:r>
+    </w:p>
+    <w:p>
+      <w:pPr>
+        <w:pStyle w:val="Paragraphedeliste"/>
+        <w:numPr>
+          <w:ilvl w:val="0"/>
+          <w:numId w:val="9"/>
+        </w:numPr>
+        <w:jc w:val="both"/>
+      </w:pPr>
+      <w:r>
+        <w:t xml:space="preserve">Destructeur () : </w:t>
+      </w:r>
+      <w:r>
+        <w:t>n'effectue aucun traitement, car aucune allocation dynamique</w:t>
+      </w:r>
+    </w:p>
+    <w:p>
+      <w:pPr>
+        <w:pStyle w:val="Paragraphedeliste"/>
+        <w:ind w:left="360"/>
+        <w:jc w:val="both"/>
+      </w:pPr>
+      <w:r>
+        <w:t>Tracé si op</w:t>
+      </w:r>
+      <w:r>
+        <w:t xml:space="preserve">tion de compilation MAP. </w:t>
+      </w:r>
+    </w:p>
+    <w:p>
+      <w:pPr>
+        <w:pStyle w:val="Paragraphedeliste"/>
+        <w:numPr>
+          <w:ilvl w:val="0"/>
+          <w:numId w:val="9"/>
+        </w:numPr>
+        <w:jc w:val="both"/>
+      </w:pPr>
+      <w:proofErr w:type="spellStart"/>
+      <w:r>
+        <w:t>int</w:t>
+      </w:r>
+      <w:proofErr w:type="spellEnd"/>
+      <w:r>
+        <w:t>/</w:t>
+      </w:r>
+      <w:proofErr w:type="spellStart"/>
+      <w:r>
+        <w:t>void</w:t>
+      </w:r>
+      <w:proofErr w:type="spellEnd"/>
+      <w:r>
+        <w:t xml:space="preserve"> </w:t>
+      </w:r>
       <w:proofErr w:type="gramStart"/>
       <w:r>
-        <w:t>lesLogs</w:t>
+        <w:t>A</w:t>
+      </w:r>
+      <w:r>
+        <w:t>jouter(</w:t>
+      </w:r>
+      <w:proofErr w:type="gramEnd"/>
+      <w:r>
+        <w:t xml:space="preserve">string </w:t>
+      </w:r>
+      <w:r>
+        <w:t xml:space="preserve">&amp; </w:t>
+      </w:r>
+      <w:r>
+        <w:t xml:space="preserve">log) : Crée un Log à partir de la </w:t>
+      </w:r>
+      <w:r>
+        <w:t>chaine de caractères</w:t>
+      </w:r>
+      <w:r>
+        <w:t xml:space="preserve"> entrée en paramètre. Ajoute ce Log au bon emplacement (bo</w:t>
+      </w:r>
+      <w:r>
+        <w:t>nne heure, bonne requête) (</w:t>
+      </w:r>
+      <w:proofErr w:type="spellStart"/>
+      <w:r>
+        <w:t>testCibleAjouter</w:t>
       </w:r>
       <w:proofErr w:type="spellEnd"/>
-      <w:proofErr w:type="gramEnd"/>
-      <w:r>
-        <w:t> : stock les logs relatifs à une adresse cible. C’est un</w:t>
-      </w:r>
+      <w:r>
+        <w:t xml:space="preserve">). Crée au besoin une nouvelle </w:t>
+      </w:r>
+      <w:r>
+        <w:t xml:space="preserve">clé (requête) dans la </w:t>
+      </w:r>
+      <w:proofErr w:type="spellStart"/>
+      <w:r>
+        <w:t>map</w:t>
+      </w:r>
+      <w:proofErr w:type="spellEnd"/>
+      <w:r>
+        <w:t xml:space="preserve"> (testCibleAjouter2</w:t>
+      </w:r>
+      <w:r>
+        <w:t>).</w:t>
+      </w:r>
+    </w:p>
+    <w:p>
+      <w:pPr>
+        <w:pStyle w:val="Paragraphedeliste"/>
+        <w:numPr>
+          <w:ilvl w:val="0"/>
+          <w:numId w:val="9"/>
+        </w:numPr>
+        <w:jc w:val="both"/>
+      </w:pPr>
+      <w:proofErr w:type="spellStart"/>
+      <w:r>
+        <w:t>int</w:t>
+      </w:r>
+      <w:proofErr w:type="spellEnd"/>
       <w:r>
         <w:t xml:space="preserve"> </w:t>
       </w:r>
-      <w:r>
-        <w:t>t</w:t>
-      </w:r>
-      <w:r>
-        <w:t xml:space="preserve">ableau de 24 cases (1 par heure) contenant </w:t>
-      </w:r>
-      <w:r>
-        <w:t>un dictionnaire associant à un type de requête, une liste de Logs</w:t>
-      </w:r>
-      <w:r>
-        <w:t>.</w:t>
-      </w:r>
-    </w:p>
-    <w:p>
-      <w:pPr>
-        <w:pStyle w:val="Lgendex"/>
-        <w:jc w:val="both"/>
-      </w:pPr>
-      <w:r>
-        <w:t>Méthodes publiques :</w:t>
-      </w:r>
-    </w:p>
-    <w:p>
-      <w:pPr>
-        <w:jc w:val="both"/>
-      </w:pPr>
-      <w:r>
-        <w:t xml:space="preserve">Constructeur () : </w:t>
-      </w:r>
-      <w:r>
-        <w:t>initialise</w:t>
-      </w:r>
-      <w:r>
-        <w:t xml:space="preserve"> le tableau</w:t>
-      </w:r>
-      <w:r>
-        <w:t xml:space="preserve"> </w:t>
-      </w:r>
-      <w:proofErr w:type="spellStart"/>
-      <w:r>
-        <w:t>lesLogs</w:t>
-      </w:r>
-      <w:proofErr w:type="spellEnd"/>
-      <w:r>
-        <w:t xml:space="preserve"> de manière </w:t>
-      </w:r>
-      <w:r>
-        <w:t>dynamique</w:t>
-      </w:r>
-      <w:r>
-        <w:t>.</w:t>
-      </w:r>
-      <w:r>
-        <w:t xml:space="preserve"> (</w:t>
-      </w:r>
-      <w:proofErr w:type="spellStart"/>
       <w:proofErr w:type="gramStart"/>
       <w:r>
-        <w:t>testCibleConstruct</w:t>
-      </w:r>
-      <w:proofErr w:type="spellEnd"/>
-      <w:proofErr w:type="gramEnd"/>
-      <w:r>
-        <w:t>)</w:t>
-      </w:r>
-    </w:p>
-    <w:p>
-      <w:pPr>
-        <w:jc w:val="both"/>
-      </w:pPr>
-      <w:r>
-        <w:t>Tracé si op</w:t>
-      </w:r>
-      <w:r>
-        <w:t xml:space="preserve">tion de compilation MAP. </w:t>
-      </w:r>
-    </w:p>
-    <w:p>
-      <w:pPr>
-        <w:jc w:val="both"/>
-      </w:pPr>
-      <w:r>
-        <w:t xml:space="preserve">Destructeur () : </w:t>
-      </w:r>
-      <w:r>
-        <w:t>libère le tableau dynamique.</w:t>
-      </w:r>
-    </w:p>
-    <w:p>
-      <w:pPr>
-        <w:jc w:val="both"/>
-      </w:pPr>
-      <w:r>
-        <w:t>Tracé si op</w:t>
-      </w:r>
-      <w:r>
-        <w:t xml:space="preserve">tion de compilation MAP. </w:t>
-      </w:r>
-    </w:p>
-    <w:p>
-      <w:pPr>
-        <w:jc w:val="both"/>
-      </w:pPr>
-      <w:proofErr w:type="spellStart"/>
-      <w:r>
-        <w:t>int</w:t>
-      </w:r>
-      <w:proofErr w:type="spellEnd"/>
-      <w:r>
-        <w:t>/</w:t>
-      </w:r>
-      <w:proofErr w:type="spellStart"/>
-      <w:r>
-        <w:t>void</w:t>
-      </w:r>
-      <w:proofErr w:type="spellEnd"/>
-      <w:r>
-        <w:t xml:space="preserve"> </w:t>
-      </w:r>
-      <w:proofErr w:type="gramStart"/>
-      <w:r>
-        <w:t>ajouter(</w:t>
-      </w:r>
-      <w:proofErr w:type="gramEnd"/>
-      <w:r>
-        <w:t xml:space="preserve">string </w:t>
-      </w:r>
-      <w:r>
-        <w:t xml:space="preserve">&amp; </w:t>
-      </w:r>
-      <w:r>
-        <w:t xml:space="preserve">log) : Crée un Log à partir de la </w:t>
-      </w:r>
-      <w:r>
-        <w:t>chaine de caractères</w:t>
-      </w:r>
-      <w:r>
-        <w:t xml:space="preserve"> entrée en paramètre. Ajoute ce Log au bon emplacement (bo</w:t>
-      </w:r>
-      <w:r>
-        <w:t>nne heure, bonne requête) (</w:t>
-      </w:r>
-      <w:proofErr w:type="spellStart"/>
-      <w:r>
-        <w:t>testCibleAjouter</w:t>
-      </w:r>
-      <w:proofErr w:type="spellEnd"/>
-      <w:r>
-        <w:t xml:space="preserve">). Crée au besoin une nouvelle </w:t>
-      </w:r>
-      <w:r>
-        <w:t xml:space="preserve">clé (requête) dans la </w:t>
-      </w:r>
-      <w:proofErr w:type="spellStart"/>
-      <w:r>
-        <w:t>map</w:t>
-      </w:r>
-      <w:proofErr w:type="spellEnd"/>
-      <w:r>
-        <w:t xml:space="preserve"> (testCibleAjouter2</w:t>
-      </w:r>
-      <w:r>
-        <w:t>).</w:t>
-      </w:r>
-    </w:p>
-    <w:p>
-      <w:pPr>
-        <w:jc w:val="both"/>
-      </w:pPr>
-      <w:proofErr w:type="spellStart"/>
-      <w:r>
-        <w:t>int</w:t>
-      </w:r>
-      <w:proofErr w:type="spellEnd"/>
-      <w:r>
-        <w:t xml:space="preserve"> </w:t>
-      </w:r>
-      <w:proofErr w:type="gramStart"/>
-      <w:r>
-        <w:t>compte(</w:t>
+        <w:t>C</w:t>
+      </w:r>
+      <w:r>
+        <w:t>ompte(</w:t>
       </w:r>
       <w:proofErr w:type="spellStart"/>
       <w:proofErr w:type="gramEnd"/>
@@ -1195,40 +2502,16 @@
     </w:p>
     <w:p>
       <w:pPr>
-        <w:jc w:val="both"/>
-      </w:pPr>
-    </w:p>
-    <w:p>
-      <w:pPr>
-        <w:jc w:val="both"/>
-      </w:pPr>
-    </w:p>
-    <w:p>
-      <w:pPr>
-        <w:jc w:val="both"/>
-      </w:pPr>
-    </w:p>
-    <w:p>
-      <w:pPr>
-        <w:jc w:val="both"/>
-      </w:pPr>
-    </w:p>
-    <w:p>
-      <w:pPr>
-        <w:pStyle w:val="Paragraphedeliste"/>
-        <w:ind w:left="0"/>
-        <w:jc w:val="both"/>
+        <w:pStyle w:val="Titrelisting"/>
         <w:rPr>
-          <w:sz w:val="26"/>
-          <w:szCs w:val="26"/>
-          <w:u w:val="single"/>
+          <w:sz w:val="24"/>
+          <w:szCs w:val="24"/>
         </w:rPr>
       </w:pPr>
       <w:r>
         <w:rPr>
-          <w:sz w:val="26"/>
-          <w:szCs w:val="26"/>
-          <w:u w:val="single"/>
+          <w:sz w:val="24"/>
+          <w:szCs w:val="24"/>
         </w:rPr>
         <w:lastRenderedPageBreak/>
         <w:t>Collection :</w:t>
@@ -1268,15 +2551,13 @@
     </w:p>
     <w:p>
       <w:pPr>
-        <w:jc w:val="both"/>
-      </w:pPr>
-      <w:proofErr w:type="gramStart"/>
-      <w:r>
-        <w:t>pages</w:t>
-      </w:r>
-      <w:proofErr w:type="gramEnd"/>
-      <w:r>
-        <w:t> : un</w:t>
+        <w:numPr>
+          <w:ilvl w:val="0"/>
+          <w:numId w:val="6"/>
+        </w:numPr>
+      </w:pPr>
+      <w:r>
+        <w:t>pages : un</w:t>
       </w:r>
       <w:r>
         <w:t xml:space="preserve"> dictionnaire de Cible</w:t>
@@ -1299,6 +2580,11 @@
     </w:p>
     <w:p>
       <w:pPr>
+        <w:pStyle w:val="Paragraphedeliste"/>
+        <w:numPr>
+          <w:ilvl w:val="0"/>
+          <w:numId w:val="6"/>
+        </w:numPr>
         <w:jc w:val="both"/>
       </w:pPr>
       <w:proofErr w:type="gramStart"/>
@@ -1332,18 +2618,18 @@
         <w:t>d’erreur. (</w:t>
       </w:r>
       <w:proofErr w:type="spellStart"/>
-      <w:proofErr w:type="gramStart"/>
       <w:r>
         <w:t>testCollectionConstruct</w:t>
       </w:r>
       <w:proofErr w:type="spellEnd"/>
-      <w:proofErr w:type="gramEnd"/>
       <w:r>
         <w:t>)</w:t>
       </w:r>
     </w:p>
     <w:p>
       <w:pPr>
+        <w:pStyle w:val="Paragraphedeliste"/>
+        <w:ind w:left="360"/>
         <w:jc w:val="both"/>
       </w:pPr>
       <w:r>
@@ -1355,6 +2641,11 @@
     </w:p>
     <w:p>
       <w:pPr>
+        <w:pStyle w:val="Paragraphedeliste"/>
+        <w:numPr>
+          <w:ilvl w:val="0"/>
+          <w:numId w:val="6"/>
+        </w:numPr>
         <w:jc w:val="both"/>
       </w:pPr>
       <w:proofErr w:type="spellStart"/>
@@ -1455,6 +2746,8 @@
     </w:p>
     <w:p>
       <w:pPr>
+        <w:pStyle w:val="Paragraphedeliste"/>
+        <w:ind w:left="360"/>
         <w:jc w:val="both"/>
       </w:pPr>
       <w:r>
@@ -1469,14 +2762,24 @@
     </w:p>
     <w:p>
       <w:pPr>
-        <w:jc w:val="both"/>
-      </w:pPr>
-      <w:r>
-        <w:t>Destructeur : n’effectue aucune opération, pas d’allocation dynamique.</w:t>
-      </w:r>
-    </w:p>
-    <w:p>
-      <w:pPr>
+        <w:pStyle w:val="Paragraphedeliste"/>
+        <w:numPr>
+          <w:ilvl w:val="0"/>
+          <w:numId w:val="6"/>
+        </w:numPr>
+        <w:jc w:val="both"/>
+      </w:pPr>
+      <w:r>
+        <w:t>Destructeur :</w:t>
+      </w:r>
+      <w:r>
+        <w:t xml:space="preserve"> n’effectue aucune opération, pas d’allocation dynamique.</w:t>
+      </w:r>
+    </w:p>
+    <w:p>
+      <w:pPr>
+        <w:pStyle w:val="Paragraphedeliste"/>
+        <w:ind w:left="360"/>
         <w:jc w:val="both"/>
       </w:pPr>
       <w:r>
@@ -1493,45 +2796,99 @@
     </w:p>
     <w:p>
       <w:pPr>
-        <w:pStyle w:val="Paragraphedeliste"/>
-        <w:ind w:left="0"/>
-        <w:jc w:val="both"/>
+        <w:pStyle w:val="Titrelisting"/>
         <w:rPr>
-          <w:sz w:val="26"/>
-          <w:szCs w:val="26"/>
-          <w:u w:val="single"/>
+          <w:sz w:val="24"/>
+          <w:szCs w:val="24"/>
         </w:rPr>
       </w:pPr>
       <w:r>
         <w:rPr>
-          <w:sz w:val="26"/>
-          <w:szCs w:val="26"/>
-          <w:u w:val="single"/>
+          <w:sz w:val="24"/>
+          <w:szCs w:val="24"/>
         </w:rPr>
         <w:t>Graphe :</w:t>
       </w:r>
     </w:p>
     <w:p>
       <w:pPr>
+        <w:jc w:val="both"/>
+      </w:pPr>
+      <w:r>
+        <w:tab/>
+      </w:r>
+      <w:r>
+        <w:t>Cette classe représente un graphe. Elle contient les informations nécessaires à sa génération (nœuds et liens). On construit un Graphe à partir d’une Collection et des options souhaitées.</w:t>
+      </w:r>
+    </w:p>
+    <w:p>
+      <w:pPr>
+        <w:jc w:val="both"/>
+      </w:pPr>
+    </w:p>
+    <w:p>
+      <w:pPr>
+        <w:pStyle w:val="Lgendex"/>
+        <w:jc w:val="both"/>
+      </w:pPr>
+      <w:r>
+        <w:t>Attributs :</w:t>
+      </w:r>
+    </w:p>
+    <w:p>
+      <w:pPr>
         <w:pStyle w:val="Paragraphedeliste"/>
-        <w:ind w:left="0"/>
-        <w:jc w:val="both"/>
-        <w:rPr>
-          <w:sz w:val="26"/>
-          <w:szCs w:val="26"/>
-          <w:u w:val="single"/>
-        </w:rPr>
-      </w:pPr>
-    </w:p>
-    <w:p>
-      <w:pPr>
-        <w:jc w:val="both"/>
-      </w:pPr>
-      <w:r>
-        <w:tab/>
-      </w:r>
-      <w:r>
-        <w:t>Cette classe représente un graphe. Elle contient les informations nécessaires à sa génération (nœuds et liens). On construit un Graphe à partir d’une Collection et des options souhaitées.</w:t>
+        <w:numPr>
+          <w:ilvl w:val="0"/>
+          <w:numId w:val="10"/>
+        </w:numPr>
+        <w:jc w:val="both"/>
+      </w:pPr>
+      <w:r>
+        <w:t xml:space="preserve">nœuds : dictionnaire de </w:t>
+      </w:r>
+      <w:r>
+        <w:t xml:space="preserve">nœuds associant à chaque adresse de page son </w:t>
+      </w:r>
+      <w:proofErr w:type="spellStart"/>
+      <w:r>
+        <w:t>numero</w:t>
+      </w:r>
+      <w:proofErr w:type="spellEnd"/>
+      <w:r>
+        <w:t xml:space="preserve"> pour le tracé du graphe. </w:t>
+      </w:r>
+    </w:p>
+    <w:p>
+      <w:pPr>
+        <w:pStyle w:val="Paragraphedeliste"/>
+        <w:numPr>
+          <w:ilvl w:val="0"/>
+          <w:numId w:val="10"/>
+        </w:numPr>
+        <w:jc w:val="both"/>
+      </w:pPr>
+      <w:r>
+        <w:t xml:space="preserve">liens : dictionnaire de liens, associant à chaque paire (structure : </w:t>
+      </w:r>
+      <w:proofErr w:type="spellStart"/>
+      <w:r>
+        <w:t>referer</w:t>
+      </w:r>
+      <w:proofErr w:type="spellEnd"/>
+      <w:r>
+        <w:t xml:space="preserve"> et cible, identifiés par leurs numéros</w:t>
+      </w:r>
+      <w:r>
+        <w:t xml:space="preserve"> de </w:t>
+      </w:r>
+      <w:proofErr w:type="spellStart"/>
+      <w:r>
+        <w:t>noeud</w:t>
+      </w:r>
+      <w:proofErr w:type="spellEnd"/>
+      <w:r>
+        <w:t>) son nombre de hits.</w:t>
       </w:r>
     </w:p>
     <w:p>
@@ -1545,144 +2902,80 @@
         <w:jc w:val="both"/>
       </w:pPr>
       <w:r>
-        <w:t>Attributs :</w:t>
-      </w:r>
-    </w:p>
-    <w:p>
-      <w:pPr>
-        <w:jc w:val="both"/>
-      </w:pPr>
-      <w:proofErr w:type="gramStart"/>
-      <w:r>
-        <w:t>nœuds</w:t>
-      </w:r>
-      <w:proofErr w:type="gramEnd"/>
-      <w:r>
-        <w:t xml:space="preserve"> : dictionnaire de </w:t>
-      </w:r>
-      <w:r>
-        <w:t xml:space="preserve">nœuds associant à chaque adresse de page son </w:t>
-      </w:r>
+        <w:t>Méthodes publiques :</w:t>
+      </w:r>
+    </w:p>
+    <w:p>
+      <w:pPr>
+        <w:pStyle w:val="Paragraphedeliste"/>
+        <w:numPr>
+          <w:ilvl w:val="0"/>
+          <w:numId w:val="11"/>
+        </w:numPr>
+        <w:jc w:val="both"/>
+      </w:pPr>
       <w:proofErr w:type="spellStart"/>
       <w:r>
-        <w:t>numero</w:t>
+        <w:t>void</w:t>
       </w:r>
       <w:proofErr w:type="spellEnd"/>
       <w:r>
-        <w:t xml:space="preserve"> pour le tracé du graphe. </w:t>
-      </w:r>
-    </w:p>
-    <w:p>
-      <w:pPr>
-        <w:jc w:val="both"/>
-      </w:pPr>
-      <w:proofErr w:type="gramStart"/>
-      <w:r>
-        <w:t>liens</w:t>
-      </w:r>
-      <w:proofErr w:type="gramEnd"/>
-      <w:r>
-        <w:t xml:space="preserve"> : dictionnaire de liens, associant à chaque paire (structure : </w:t>
+        <w:t xml:space="preserve"> </w:t>
       </w:r>
       <w:proofErr w:type="spellStart"/>
       <w:r>
-        <w:t>referer</w:t>
+        <w:t>GenereFichier</w:t>
       </w:r>
       <w:proofErr w:type="spellEnd"/>
       <w:r>
-        <w:t xml:space="preserve"> et cible, identifiés par leurs numéros</w:t>
-      </w:r>
-      <w:r>
-        <w:t xml:space="preserve"> de </w:t>
+        <w:t xml:space="preserve"> (</w:t>
       </w:r>
       <w:proofErr w:type="spellStart"/>
       <w:r>
-        <w:t>noeud</w:t>
+        <w:t>const</w:t>
       </w:r>
       <w:proofErr w:type="spellEnd"/>
       <w:r>
-        <w:t>) son nombre de hits.</w:t>
-      </w:r>
-    </w:p>
-    <w:p>
-      <w:pPr>
-        <w:jc w:val="both"/>
-      </w:pPr>
-    </w:p>
-    <w:p>
-      <w:pPr>
-        <w:pStyle w:val="Lgendex"/>
-        <w:jc w:val="both"/>
-      </w:pPr>
-      <w:r>
-        <w:t>Méthodes publiques :</w:t>
-      </w:r>
-    </w:p>
-    <w:p>
-      <w:pPr>
-        <w:jc w:val="both"/>
-      </w:pPr>
+        <w:t xml:space="preserve"> string &amp;</w:t>
+      </w:r>
       <w:proofErr w:type="spellStart"/>
-      <w:proofErr w:type="gramStart"/>
-      <w:r>
-        <w:t>void</w:t>
+      <w:r>
+        <w:t>nomFichier</w:t>
       </w:r>
       <w:proofErr w:type="spellEnd"/>
-      <w:proofErr w:type="gramEnd"/>
-      <w:r>
-        <w:t xml:space="preserve"> </w:t>
+      <w:r>
+        <w:t xml:space="preserve">) : </w:t>
+      </w:r>
+      <w:r>
+        <w:t>écrit dans (ou crée) le fichier de nom « </w:t>
       </w:r>
       <w:proofErr w:type="spellStart"/>
       <w:r>
-        <w:t>GenereFichier</w:t>
+        <w:t>nomFichier</w:t>
       </w:r>
       <w:proofErr w:type="spellEnd"/>
       <w:r>
-        <w:t xml:space="preserve"> (</w:t>
+        <w:t> » les instructions de création de graphe, au format</w:t>
+      </w:r>
+      <w:r>
+        <w:t xml:space="preserve"> spécifié dans l’énoncé. (</w:t>
       </w:r>
       <w:proofErr w:type="spellStart"/>
       <w:r>
-        <w:t>const</w:t>
+        <w:t>testGrapheGenereFichier</w:t>
       </w:r>
       <w:proofErr w:type="spellEnd"/>
       <w:r>
-        <w:t xml:space="preserve"> string &amp;</w:t>
-      </w:r>
-      <w:proofErr w:type="spellStart"/>
-      <w:r>
-        <w:t>nomFichier</w:t>
-      </w:r>
-      <w:proofErr w:type="spellEnd"/>
-      <w:r>
-        <w:t xml:space="preserve">) : </w:t>
-      </w:r>
-      <w:r>
-        <w:t>écrit dans (ou crée) le fichier de nom « </w:t>
-      </w:r>
-      <w:proofErr w:type="spellStart"/>
-      <w:r>
-        <w:t>nomFichier</w:t>
-      </w:r>
-      <w:proofErr w:type="spellEnd"/>
-      <w:r>
-        <w:t> » les instructions de création de graphe, au format</w:t>
-      </w:r>
-      <w:r>
-        <w:t xml:space="preserve"> spécifié dans l’énoncé. (</w:t>
-      </w:r>
-      <w:proofErr w:type="spellStart"/>
-      <w:proofErr w:type="gramStart"/>
-      <w:r>
-        <w:t>testGrapheGenereFichier</w:t>
-      </w:r>
-      <w:proofErr w:type="spellEnd"/>
-      <w:proofErr w:type="gramEnd"/>
-      <w:r>
         <w:t>)</w:t>
       </w:r>
     </w:p>
     <w:p>
       <w:pPr>
+        <w:pStyle w:val="Paragraphedeliste"/>
+        <w:numPr>
+          <w:ilvl w:val="0"/>
+          <w:numId w:val="11"/>
+        </w:numPr>
         <w:jc w:val="both"/>
       </w:pPr>
       <w:proofErr w:type="gramStart"/>
@@ -1811,6 +3104,8 @@
     </w:p>
     <w:p>
       <w:pPr>
+        <w:pStyle w:val="Paragraphedeliste"/>
+        <w:ind w:left="360"/>
         <w:jc w:val="both"/>
       </w:pPr>
       <w:r>
@@ -1822,6 +3117,11 @@
     </w:p>
     <w:p>
       <w:pPr>
+        <w:pStyle w:val="Paragraphedeliste"/>
+        <w:numPr>
+          <w:ilvl w:val="0"/>
+          <w:numId w:val="11"/>
+        </w:numPr>
         <w:jc w:val="both"/>
       </w:pPr>
       <w:proofErr w:type="gramStart"/>
@@ -1841,6 +3141,8 @@
     </w:p>
     <w:p>
       <w:pPr>
+        <w:pStyle w:val="Paragraphedeliste"/>
+        <w:ind w:left="360"/>
         <w:jc w:val="both"/>
       </w:pPr>
       <w:r>
@@ -1849,8 +3151,6 @@
       <w:r>
         <w:t>é si option de compilation MAP.</w:t>
       </w:r>
-      <w:bookmarkStart w:id="0" w:name="_GoBack"/>
-      <w:bookmarkEnd w:id="0"/>
     </w:p>
     <w:p>
       <w:pPr>
@@ -1858,8 +3158,8 @@
       </w:pPr>
     </w:p>
     <w:sectPr>
-      <w:headerReference w:type="default" r:id="rId11"/>
-      <w:footerReference w:type="default" r:id="rId12"/>
+      <w:headerReference w:type="default" r:id="rId12"/>
+      <w:footerReference w:type="default" r:id="rId13"/>
       <w:pgSz w:w="11906" w:h="16838"/>
       <w:pgMar w:top="1134" w:right="1134" w:bottom="1134" w:left="1134" w:header="0" w:footer="0" w:gutter="0"/>
       <w:cols w:space="720"/>
@@ -1870,7 +3170,7 @@
 </file>
 
 <file path=word/endnotes.xml><?xml version="1.0" encoding="utf-8"?>
-<w:endnotes xmlns:ve="http://schemas.openxmlformats.org/markup-compatibility/2006" xmlns:o="urn:schemas-microsoft-com:office:office" xmlns:r="http://schemas.openxmlformats.org/officeDocument/2006/relationships" xmlns:m="http://schemas.openxmlformats.org/officeDocument/2006/math" xmlns:v="urn:schemas-microsoft-com:vml" xmlns:wp="http://schemas.openxmlformats.org/drawingml/2006/wordprocessingDrawing" xmlns:w10="urn:schemas-microsoft-com:office:word" xmlns:w="http://schemas.openxmlformats.org/wordprocessingml/2006/main" xmlns:wne="http://schemas.microsoft.com/office/word/2006/wordml">
+<w:endnotes xmlns:wpc="http://schemas.microsoft.com/office/word/2010/wordprocessingCanvas" xmlns:mc="http://schemas.openxmlformats.org/markup-compatibility/2006" xmlns:o="urn:schemas-microsoft-com:office:office" xmlns:r="http://schemas.openxmlformats.org/officeDocument/2006/relationships" xmlns:m="http://schemas.openxmlformats.org/officeDocument/2006/math" xmlns:v="urn:schemas-microsoft-com:vml" xmlns:wp14="http://schemas.microsoft.com/office/word/2010/wordprocessingDrawing" xmlns:wp="http://schemas.openxmlformats.org/drawingml/2006/wordprocessingDrawing" xmlns:w10="urn:schemas-microsoft-com:office:word" xmlns:w="http://schemas.openxmlformats.org/wordprocessingml/2006/main" xmlns:w14="http://schemas.microsoft.com/office/word/2010/wordml" xmlns:wpg="http://schemas.microsoft.com/office/word/2010/wordprocessingGroup" xmlns:wpi="http://schemas.microsoft.com/office/word/2010/wordprocessingInk" xmlns:wne="http://schemas.microsoft.com/office/word/2006/wordml" xmlns:wps="http://schemas.microsoft.com/office/word/2010/wordprocessingShape" mc:Ignorable="w14 wp14">
   <w:endnote w:type="separator" w:id="-1">
     <w:p>
       <w:pPr>
@@ -1895,7 +3195,7 @@
 </file>
 
 <file path=word/footer1.xml><?xml version="1.0" encoding="utf-8"?>
-<w:ftr xmlns:ve="http://schemas.openxmlformats.org/markup-compatibility/2006" xmlns:o="urn:schemas-microsoft-com:office:office" xmlns:r="http://schemas.openxmlformats.org/officeDocument/2006/relationships" xmlns:m="http://schemas.openxmlformats.org/officeDocument/2006/math" xmlns:v="urn:schemas-microsoft-com:vml" xmlns:wp="http://schemas.openxmlformats.org/drawingml/2006/wordprocessingDrawing" xmlns:w10="urn:schemas-microsoft-com:office:word" xmlns:w="http://schemas.openxmlformats.org/wordprocessingml/2006/main" xmlns:wne="http://schemas.microsoft.com/office/word/2006/wordml">
+<w:ftr xmlns:wpc="http://schemas.microsoft.com/office/word/2010/wordprocessingCanvas" xmlns:mc="http://schemas.openxmlformats.org/markup-compatibility/2006" xmlns:o="urn:schemas-microsoft-com:office:office" xmlns:r="http://schemas.openxmlformats.org/officeDocument/2006/relationships" xmlns:m="http://schemas.openxmlformats.org/officeDocument/2006/math" xmlns:v="urn:schemas-microsoft-com:vml" xmlns:wp14="http://schemas.microsoft.com/office/word/2010/wordprocessingDrawing" xmlns:wp="http://schemas.openxmlformats.org/drawingml/2006/wordprocessingDrawing" xmlns:w10="urn:schemas-microsoft-com:office:word" xmlns:w="http://schemas.openxmlformats.org/wordprocessingml/2006/main" xmlns:w14="http://schemas.microsoft.com/office/word/2010/wordml" xmlns:wpg="http://schemas.microsoft.com/office/word/2010/wordprocessingGroup" xmlns:wpi="http://schemas.microsoft.com/office/word/2010/wordprocessingInk" xmlns:wne="http://schemas.microsoft.com/office/word/2006/wordml" xmlns:wps="http://schemas.microsoft.com/office/word/2010/wordprocessingShape" mc:Ignorable="w14 wp14">
   <w:sdt>
     <w:sdtPr>
       <w:id w:val="388156895"/>
@@ -1904,6 +3204,7 @@
         <w:docPartUnique/>
       </w:docPartObj>
     </w:sdtPr>
+    <w:sdtEndPr/>
     <w:sdtContent>
       <w:p>
         <w:pPr>
@@ -1923,7 +3224,7 @@
           <w:rPr>
             <w:noProof/>
           </w:rPr>
-          <w:t>1</w:t>
+          <w:t>5</w:t>
         </w:r>
         <w:r>
           <w:fldChar w:fldCharType="end"/>
@@ -1940,7 +3241,7 @@
 </file>
 
 <file path=word/footnotes.xml><?xml version="1.0" encoding="utf-8"?>
-<w:footnotes xmlns:ve="http://schemas.openxmlformats.org/markup-compatibility/2006" xmlns:o="urn:schemas-microsoft-com:office:office" xmlns:r="http://schemas.openxmlformats.org/officeDocument/2006/relationships" xmlns:m="http://schemas.openxmlformats.org/officeDocument/2006/math" xmlns:v="urn:schemas-microsoft-com:vml" xmlns:wp="http://schemas.openxmlformats.org/drawingml/2006/wordprocessingDrawing" xmlns:w10="urn:schemas-microsoft-com:office:word" xmlns:w="http://schemas.openxmlformats.org/wordprocessingml/2006/main" xmlns:wne="http://schemas.microsoft.com/office/word/2006/wordml">
+<w:footnotes xmlns:wpc="http://schemas.microsoft.com/office/word/2010/wordprocessingCanvas" xmlns:mc="http://schemas.openxmlformats.org/markup-compatibility/2006" xmlns:o="urn:schemas-microsoft-com:office:office" xmlns:r="http://schemas.openxmlformats.org/officeDocument/2006/relationships" xmlns:m="http://schemas.openxmlformats.org/officeDocument/2006/math" xmlns:v="urn:schemas-microsoft-com:vml" xmlns:wp14="http://schemas.microsoft.com/office/word/2010/wordprocessingDrawing" xmlns:wp="http://schemas.openxmlformats.org/drawingml/2006/wordprocessingDrawing" xmlns:w10="urn:schemas-microsoft-com:office:word" xmlns:w="http://schemas.openxmlformats.org/wordprocessingml/2006/main" xmlns:w14="http://schemas.microsoft.com/office/word/2010/wordml" xmlns:wpg="http://schemas.microsoft.com/office/word/2010/wordprocessingGroup" xmlns:wpi="http://schemas.microsoft.com/office/word/2010/wordprocessingInk" xmlns:wne="http://schemas.microsoft.com/office/word/2006/wordml" xmlns:wps="http://schemas.microsoft.com/office/word/2010/wordprocessingShape" mc:Ignorable="w14 wp14">
   <w:footnote w:type="separator" w:id="-1">
     <w:p>
       <w:pPr>
@@ -1965,7 +3266,7 @@
 </file>
 
 <file path=word/header1.xml><?xml version="1.0" encoding="utf-8"?>
-<w:hdr xmlns:ve="http://schemas.openxmlformats.org/markup-compatibility/2006" xmlns:o="urn:schemas-microsoft-com:office:office" xmlns:r="http://schemas.openxmlformats.org/officeDocument/2006/relationships" xmlns:m="http://schemas.openxmlformats.org/officeDocument/2006/math" xmlns:v="urn:schemas-microsoft-com:vml" xmlns:wp="http://schemas.openxmlformats.org/drawingml/2006/wordprocessingDrawing" xmlns:w10="urn:schemas-microsoft-com:office:word" xmlns:w="http://schemas.openxmlformats.org/wordprocessingml/2006/main" xmlns:wne="http://schemas.microsoft.com/office/word/2006/wordml">
+<w:hdr xmlns:wpc="http://schemas.microsoft.com/office/word/2010/wordprocessingCanvas" xmlns:mc="http://schemas.openxmlformats.org/markup-compatibility/2006" xmlns:o="urn:schemas-microsoft-com:office:office" xmlns:r="http://schemas.openxmlformats.org/officeDocument/2006/relationships" xmlns:m="http://schemas.openxmlformats.org/officeDocument/2006/math" xmlns:v="urn:schemas-microsoft-com:vml" xmlns:wp14="http://schemas.microsoft.com/office/word/2010/wordprocessingDrawing" xmlns:wp="http://schemas.openxmlformats.org/drawingml/2006/wordprocessingDrawing" xmlns:w10="urn:schemas-microsoft-com:office:word" xmlns:w="http://schemas.openxmlformats.org/wordprocessingml/2006/main" xmlns:w14="http://schemas.microsoft.com/office/word/2010/wordml" xmlns:wpg="http://schemas.microsoft.com/office/word/2010/wordprocessingGroup" xmlns:wpi="http://schemas.microsoft.com/office/word/2010/wordprocessingInk" xmlns:wne="http://schemas.microsoft.com/office/word/2006/wordml" xmlns:wps="http://schemas.microsoft.com/office/word/2010/wordprocessingShape" mc:Ignorable="w14 wp14">
   <w:p>
     <w:pPr>
       <w:pStyle w:val="En-tte"/>
@@ -2001,8 +3302,121 @@
 </file>
 
 <file path=word/numbering.xml><?xml version="1.0" encoding="utf-8"?>
-<w:numbering xmlns:ve="http://schemas.openxmlformats.org/markup-compatibility/2006" xmlns:o="urn:schemas-microsoft-com:office:office" xmlns:r="http://schemas.openxmlformats.org/officeDocument/2006/relationships" xmlns:m="http://schemas.openxmlformats.org/officeDocument/2006/math" xmlns:v="urn:schemas-microsoft-com:vml" xmlns:wp="http://schemas.openxmlformats.org/drawingml/2006/wordprocessingDrawing" xmlns:w10="urn:schemas-microsoft-com:office:word" xmlns:w="http://schemas.openxmlformats.org/wordprocessingml/2006/main" xmlns:wne="http://schemas.microsoft.com/office/word/2006/wordml">
+<w:numbering xmlns:wpc="http://schemas.microsoft.com/office/word/2010/wordprocessingCanvas" xmlns:mc="http://schemas.openxmlformats.org/markup-compatibility/2006" xmlns:o="urn:schemas-microsoft-com:office:office" xmlns:r="http://schemas.openxmlformats.org/officeDocument/2006/relationships" xmlns:m="http://schemas.openxmlformats.org/officeDocument/2006/math" xmlns:v="urn:schemas-microsoft-com:vml" xmlns:wp14="http://schemas.microsoft.com/office/word/2010/wordprocessingDrawing" xmlns:wp="http://schemas.openxmlformats.org/drawingml/2006/wordprocessingDrawing" xmlns:w10="urn:schemas-microsoft-com:office:word" xmlns:w="http://schemas.openxmlformats.org/wordprocessingml/2006/main" xmlns:w14="http://schemas.microsoft.com/office/word/2010/wordml" xmlns:wpg="http://schemas.microsoft.com/office/word/2010/wordprocessingGroup" xmlns:wpi="http://schemas.microsoft.com/office/word/2010/wordprocessingInk" xmlns:wne="http://schemas.microsoft.com/office/word/2006/wordml" xmlns:wps="http://schemas.microsoft.com/office/word/2010/wordprocessingShape" mc:Ignorable="w14 wp14">
   <w:abstractNum w:abstractNumId="0">
+    <w:nsid w:val="1D4D37AA"/>
+    <w:multiLevelType w:val="hybridMultilevel"/>
+    <w:tmpl w:val="5A388F1E"/>
+    <w:lvl w:ilvl="0" w:tplc="040C0003">
+      <w:start w:val="1"/>
+      <w:numFmt w:val="bullet"/>
+      <w:lvlText w:val="o"/>
+      <w:lvlJc w:val="left"/>
+      <w:pPr>
+        <w:ind w:left="360" w:hanging="360"/>
+      </w:pPr>
+      <w:rPr>
+        <w:rFonts w:ascii="Courier New" w:hAnsi="Courier New" w:cs="Courier New" w:hint="default"/>
+      </w:rPr>
+    </w:lvl>
+    <w:lvl w:ilvl="1" w:tplc="040C0003" w:tentative="1">
+      <w:start w:val="1"/>
+      <w:numFmt w:val="bullet"/>
+      <w:lvlText w:val="o"/>
+      <w:lvlJc w:val="left"/>
+      <w:pPr>
+        <w:ind w:left="1080" w:hanging="360"/>
+      </w:pPr>
+      <w:rPr>
+        <w:rFonts w:ascii="Courier New" w:hAnsi="Courier New" w:cs="Courier New" w:hint="default"/>
+      </w:rPr>
+    </w:lvl>
+    <w:lvl w:ilvl="2" w:tplc="040C0005" w:tentative="1">
+      <w:start w:val="1"/>
+      <w:numFmt w:val="bullet"/>
+      <w:lvlText w:val=""/>
+      <w:lvlJc w:val="left"/>
+      <w:pPr>
+        <w:ind w:left="1800" w:hanging="360"/>
+      </w:pPr>
+      <w:rPr>
+        <w:rFonts w:ascii="Wingdings" w:hAnsi="Wingdings" w:hint="default"/>
+      </w:rPr>
+    </w:lvl>
+    <w:lvl w:ilvl="3" w:tplc="040C0001" w:tentative="1">
+      <w:start w:val="1"/>
+      <w:numFmt w:val="bullet"/>
+      <w:lvlText w:val=""/>
+      <w:lvlJc w:val="left"/>
+      <w:pPr>
+        <w:ind w:left="2520" w:hanging="360"/>
+      </w:pPr>
+      <w:rPr>
+        <w:rFonts w:ascii="Symbol" w:hAnsi="Symbol" w:hint="default"/>
+      </w:rPr>
+    </w:lvl>
+    <w:lvl w:ilvl="4" w:tplc="040C0003" w:tentative="1">
+      <w:start w:val="1"/>
+      <w:numFmt w:val="bullet"/>
+      <w:lvlText w:val="o"/>
+      <w:lvlJc w:val="left"/>
+      <w:pPr>
+        <w:ind w:left="3240" w:hanging="360"/>
+      </w:pPr>
+      <w:rPr>
+        <w:rFonts w:ascii="Courier New" w:hAnsi="Courier New" w:cs="Courier New" w:hint="default"/>
+      </w:rPr>
+    </w:lvl>
+    <w:lvl w:ilvl="5" w:tplc="040C0005" w:tentative="1">
+      <w:start w:val="1"/>
+      <w:numFmt w:val="bullet"/>
+      <w:lvlText w:val=""/>
+      <w:lvlJc w:val="left"/>
+      <w:pPr>
+        <w:ind w:left="3960" w:hanging="360"/>
+      </w:pPr>
+      <w:rPr>
+        <w:rFonts w:ascii="Wingdings" w:hAnsi="Wingdings" w:hint="default"/>
+      </w:rPr>
+    </w:lvl>
+    <w:lvl w:ilvl="6" w:tplc="040C0001" w:tentative="1">
+      <w:start w:val="1"/>
+      <w:numFmt w:val="bullet"/>
+      <w:lvlText w:val=""/>
+      <w:lvlJc w:val="left"/>
+      <w:pPr>
+        <w:ind w:left="4680" w:hanging="360"/>
+      </w:pPr>
+      <w:rPr>
+        <w:rFonts w:ascii="Symbol" w:hAnsi="Symbol" w:hint="default"/>
+      </w:rPr>
+    </w:lvl>
+    <w:lvl w:ilvl="7" w:tplc="040C0003" w:tentative="1">
+      <w:start w:val="1"/>
+      <w:numFmt w:val="bullet"/>
+      <w:lvlText w:val="o"/>
+      <w:lvlJc w:val="left"/>
+      <w:pPr>
+        <w:ind w:left="5400" w:hanging="360"/>
+      </w:pPr>
+      <w:rPr>
+        <w:rFonts w:ascii="Courier New" w:hAnsi="Courier New" w:cs="Courier New" w:hint="default"/>
+      </w:rPr>
+    </w:lvl>
+    <w:lvl w:ilvl="8" w:tplc="040C0005" w:tentative="1">
+      <w:start w:val="1"/>
+      <w:numFmt w:val="bullet"/>
+      <w:lvlText w:val=""/>
+      <w:lvlJc w:val="left"/>
+      <w:pPr>
+        <w:ind w:left="6120" w:hanging="360"/>
+      </w:pPr>
+      <w:rPr>
+        <w:rFonts w:ascii="Wingdings" w:hAnsi="Wingdings" w:hint="default"/>
+      </w:rPr>
+    </w:lvl>
+  </w:abstractNum>
+  <w:abstractNum w:abstractNumId="1">
     <w:nsid w:val="2691460E"/>
     <w:multiLevelType w:val="hybridMultilevel"/>
     <w:tmpl w:val="759A013C"/>
@@ -2115,14 +3529,352 @@
       </w:rPr>
     </w:lvl>
   </w:abstractNum>
-  <w:abstractNum w:abstractNumId="1">
+  <w:abstractNum w:abstractNumId="2">
+    <w:nsid w:val="4398530C"/>
+    <w:multiLevelType w:val="hybridMultilevel"/>
+    <w:tmpl w:val="88FCC82C"/>
+    <w:lvl w:ilvl="0" w:tplc="040C0003">
+      <w:start w:val="1"/>
+      <w:numFmt w:val="bullet"/>
+      <w:lvlText w:val="o"/>
+      <w:lvlJc w:val="left"/>
+      <w:pPr>
+        <w:ind w:left="360" w:hanging="360"/>
+      </w:pPr>
+      <w:rPr>
+        <w:rFonts w:ascii="Courier New" w:hAnsi="Courier New" w:cs="Courier New" w:hint="default"/>
+      </w:rPr>
+    </w:lvl>
+    <w:lvl w:ilvl="1" w:tplc="040C0003" w:tentative="1">
+      <w:start w:val="1"/>
+      <w:numFmt w:val="bullet"/>
+      <w:lvlText w:val="o"/>
+      <w:lvlJc w:val="left"/>
+      <w:pPr>
+        <w:ind w:left="1080" w:hanging="360"/>
+      </w:pPr>
+      <w:rPr>
+        <w:rFonts w:ascii="Courier New" w:hAnsi="Courier New" w:cs="Courier New" w:hint="default"/>
+      </w:rPr>
+    </w:lvl>
+    <w:lvl w:ilvl="2" w:tplc="040C0005" w:tentative="1">
+      <w:start w:val="1"/>
+      <w:numFmt w:val="bullet"/>
+      <w:lvlText w:val=""/>
+      <w:lvlJc w:val="left"/>
+      <w:pPr>
+        <w:ind w:left="1800" w:hanging="360"/>
+      </w:pPr>
+      <w:rPr>
+        <w:rFonts w:ascii="Wingdings" w:hAnsi="Wingdings" w:hint="default"/>
+      </w:rPr>
+    </w:lvl>
+    <w:lvl w:ilvl="3" w:tplc="040C0001" w:tentative="1">
+      <w:start w:val="1"/>
+      <w:numFmt w:val="bullet"/>
+      <w:lvlText w:val=""/>
+      <w:lvlJc w:val="left"/>
+      <w:pPr>
+        <w:ind w:left="2520" w:hanging="360"/>
+      </w:pPr>
+      <w:rPr>
+        <w:rFonts w:ascii="Symbol" w:hAnsi="Symbol" w:hint="default"/>
+      </w:rPr>
+    </w:lvl>
+    <w:lvl w:ilvl="4" w:tplc="040C0003" w:tentative="1">
+      <w:start w:val="1"/>
+      <w:numFmt w:val="bullet"/>
+      <w:lvlText w:val="o"/>
+      <w:lvlJc w:val="left"/>
+      <w:pPr>
+        <w:ind w:left="3240" w:hanging="360"/>
+      </w:pPr>
+      <w:rPr>
+        <w:rFonts w:ascii="Courier New" w:hAnsi="Courier New" w:cs="Courier New" w:hint="default"/>
+      </w:rPr>
+    </w:lvl>
+    <w:lvl w:ilvl="5" w:tplc="040C0005" w:tentative="1">
+      <w:start w:val="1"/>
+      <w:numFmt w:val="bullet"/>
+      <w:lvlText w:val=""/>
+      <w:lvlJc w:val="left"/>
+      <w:pPr>
+        <w:ind w:left="3960" w:hanging="360"/>
+      </w:pPr>
+      <w:rPr>
+        <w:rFonts w:ascii="Wingdings" w:hAnsi="Wingdings" w:hint="default"/>
+      </w:rPr>
+    </w:lvl>
+    <w:lvl w:ilvl="6" w:tplc="040C0001" w:tentative="1">
+      <w:start w:val="1"/>
+      <w:numFmt w:val="bullet"/>
+      <w:lvlText w:val=""/>
+      <w:lvlJc w:val="left"/>
+      <w:pPr>
+        <w:ind w:left="4680" w:hanging="360"/>
+      </w:pPr>
+      <w:rPr>
+        <w:rFonts w:ascii="Symbol" w:hAnsi="Symbol" w:hint="default"/>
+      </w:rPr>
+    </w:lvl>
+    <w:lvl w:ilvl="7" w:tplc="040C0003" w:tentative="1">
+      <w:start w:val="1"/>
+      <w:numFmt w:val="bullet"/>
+      <w:lvlText w:val="o"/>
+      <w:lvlJc w:val="left"/>
+      <w:pPr>
+        <w:ind w:left="5400" w:hanging="360"/>
+      </w:pPr>
+      <w:rPr>
+        <w:rFonts w:ascii="Courier New" w:hAnsi="Courier New" w:cs="Courier New" w:hint="default"/>
+      </w:rPr>
+    </w:lvl>
+    <w:lvl w:ilvl="8" w:tplc="040C0005" w:tentative="1">
+      <w:start w:val="1"/>
+      <w:numFmt w:val="bullet"/>
+      <w:lvlText w:val=""/>
+      <w:lvlJc w:val="left"/>
+      <w:pPr>
+        <w:ind w:left="6120" w:hanging="360"/>
+      </w:pPr>
+      <w:rPr>
+        <w:rFonts w:ascii="Wingdings" w:hAnsi="Wingdings" w:hint="default"/>
+      </w:rPr>
+    </w:lvl>
+  </w:abstractNum>
+  <w:abstractNum w:abstractNumId="3">
+    <w:nsid w:val="4E665319"/>
+    <w:multiLevelType w:val="hybridMultilevel"/>
+    <w:tmpl w:val="5BF2CD24"/>
+    <w:lvl w:ilvl="0" w:tplc="040C0003">
+      <w:start w:val="1"/>
+      <w:numFmt w:val="bullet"/>
+      <w:lvlText w:val="o"/>
+      <w:lvlJc w:val="left"/>
+      <w:pPr>
+        <w:ind w:left="360" w:hanging="360"/>
+      </w:pPr>
+      <w:rPr>
+        <w:rFonts w:ascii="Courier New" w:hAnsi="Courier New" w:cs="Courier New" w:hint="default"/>
+      </w:rPr>
+    </w:lvl>
+    <w:lvl w:ilvl="1" w:tplc="040C0003" w:tentative="1">
+      <w:start w:val="1"/>
+      <w:numFmt w:val="bullet"/>
+      <w:lvlText w:val="o"/>
+      <w:lvlJc w:val="left"/>
+      <w:pPr>
+        <w:ind w:left="1080" w:hanging="360"/>
+      </w:pPr>
+      <w:rPr>
+        <w:rFonts w:ascii="Courier New" w:hAnsi="Courier New" w:cs="Courier New" w:hint="default"/>
+      </w:rPr>
+    </w:lvl>
+    <w:lvl w:ilvl="2" w:tplc="040C0005" w:tentative="1">
+      <w:start w:val="1"/>
+      <w:numFmt w:val="bullet"/>
+      <w:lvlText w:val=""/>
+      <w:lvlJc w:val="left"/>
+      <w:pPr>
+        <w:ind w:left="1800" w:hanging="360"/>
+      </w:pPr>
+      <w:rPr>
+        <w:rFonts w:ascii="Wingdings" w:hAnsi="Wingdings" w:hint="default"/>
+      </w:rPr>
+    </w:lvl>
+    <w:lvl w:ilvl="3" w:tplc="040C0001" w:tentative="1">
+      <w:start w:val="1"/>
+      <w:numFmt w:val="bullet"/>
+      <w:lvlText w:val=""/>
+      <w:lvlJc w:val="left"/>
+      <w:pPr>
+        <w:ind w:left="2520" w:hanging="360"/>
+      </w:pPr>
+      <w:rPr>
+        <w:rFonts w:ascii="Symbol" w:hAnsi="Symbol" w:hint="default"/>
+      </w:rPr>
+    </w:lvl>
+    <w:lvl w:ilvl="4" w:tplc="040C0003" w:tentative="1">
+      <w:start w:val="1"/>
+      <w:numFmt w:val="bullet"/>
+      <w:lvlText w:val="o"/>
+      <w:lvlJc w:val="left"/>
+      <w:pPr>
+        <w:ind w:left="3240" w:hanging="360"/>
+      </w:pPr>
+      <w:rPr>
+        <w:rFonts w:ascii="Courier New" w:hAnsi="Courier New" w:cs="Courier New" w:hint="default"/>
+      </w:rPr>
+    </w:lvl>
+    <w:lvl w:ilvl="5" w:tplc="040C0005" w:tentative="1">
+      <w:start w:val="1"/>
+      <w:numFmt w:val="bullet"/>
+      <w:lvlText w:val=""/>
+      <w:lvlJc w:val="left"/>
+      <w:pPr>
+        <w:ind w:left="3960" w:hanging="360"/>
+      </w:pPr>
+      <w:rPr>
+        <w:rFonts w:ascii="Wingdings" w:hAnsi="Wingdings" w:hint="default"/>
+      </w:rPr>
+    </w:lvl>
+    <w:lvl w:ilvl="6" w:tplc="040C0001" w:tentative="1">
+      <w:start w:val="1"/>
+      <w:numFmt w:val="bullet"/>
+      <w:lvlText w:val=""/>
+      <w:lvlJc w:val="left"/>
+      <w:pPr>
+        <w:ind w:left="4680" w:hanging="360"/>
+      </w:pPr>
+      <w:rPr>
+        <w:rFonts w:ascii="Symbol" w:hAnsi="Symbol" w:hint="default"/>
+      </w:rPr>
+    </w:lvl>
+    <w:lvl w:ilvl="7" w:tplc="040C0003" w:tentative="1">
+      <w:start w:val="1"/>
+      <w:numFmt w:val="bullet"/>
+      <w:lvlText w:val="o"/>
+      <w:lvlJc w:val="left"/>
+      <w:pPr>
+        <w:ind w:left="5400" w:hanging="360"/>
+      </w:pPr>
+      <w:rPr>
+        <w:rFonts w:ascii="Courier New" w:hAnsi="Courier New" w:cs="Courier New" w:hint="default"/>
+      </w:rPr>
+    </w:lvl>
+    <w:lvl w:ilvl="8" w:tplc="040C0005" w:tentative="1">
+      <w:start w:val="1"/>
+      <w:numFmt w:val="bullet"/>
+      <w:lvlText w:val=""/>
+      <w:lvlJc w:val="left"/>
+      <w:pPr>
+        <w:ind w:left="6120" w:hanging="360"/>
+      </w:pPr>
+      <w:rPr>
+        <w:rFonts w:ascii="Wingdings" w:hAnsi="Wingdings" w:hint="default"/>
+      </w:rPr>
+    </w:lvl>
+  </w:abstractNum>
+  <w:abstractNum w:abstractNumId="4">
+    <w:nsid w:val="58587D9D"/>
+    <w:multiLevelType w:val="hybridMultilevel"/>
+    <w:tmpl w:val="7DF82706"/>
+    <w:lvl w:ilvl="0" w:tplc="040C0003">
+      <w:start w:val="1"/>
+      <w:numFmt w:val="bullet"/>
+      <w:lvlText w:val="o"/>
+      <w:lvlJc w:val="left"/>
+      <w:pPr>
+        <w:ind w:left="360" w:hanging="360"/>
+      </w:pPr>
+      <w:rPr>
+        <w:rFonts w:ascii="Courier New" w:hAnsi="Courier New" w:cs="Courier New" w:hint="default"/>
+      </w:rPr>
+    </w:lvl>
+    <w:lvl w:ilvl="1" w:tplc="040C0003" w:tentative="1">
+      <w:start w:val="1"/>
+      <w:numFmt w:val="bullet"/>
+      <w:lvlText w:val="o"/>
+      <w:lvlJc w:val="left"/>
+      <w:pPr>
+        <w:ind w:left="1080" w:hanging="360"/>
+      </w:pPr>
+      <w:rPr>
+        <w:rFonts w:ascii="Courier New" w:hAnsi="Courier New" w:cs="Courier New" w:hint="default"/>
+      </w:rPr>
+    </w:lvl>
+    <w:lvl w:ilvl="2" w:tplc="040C0005" w:tentative="1">
+      <w:start w:val="1"/>
+      <w:numFmt w:val="bullet"/>
+      <w:lvlText w:val=""/>
+      <w:lvlJc w:val="left"/>
+      <w:pPr>
+        <w:ind w:left="1800" w:hanging="360"/>
+      </w:pPr>
+      <w:rPr>
+        <w:rFonts w:ascii="Wingdings" w:hAnsi="Wingdings" w:hint="default"/>
+      </w:rPr>
+    </w:lvl>
+    <w:lvl w:ilvl="3" w:tplc="040C0001" w:tentative="1">
+      <w:start w:val="1"/>
+      <w:numFmt w:val="bullet"/>
+      <w:lvlText w:val=""/>
+      <w:lvlJc w:val="left"/>
+      <w:pPr>
+        <w:ind w:left="2520" w:hanging="360"/>
+      </w:pPr>
+      <w:rPr>
+        <w:rFonts w:ascii="Symbol" w:hAnsi="Symbol" w:hint="default"/>
+      </w:rPr>
+    </w:lvl>
+    <w:lvl w:ilvl="4" w:tplc="040C0003" w:tentative="1">
+      <w:start w:val="1"/>
+      <w:numFmt w:val="bullet"/>
+      <w:lvlText w:val="o"/>
+      <w:lvlJc w:val="left"/>
+      <w:pPr>
+        <w:ind w:left="3240" w:hanging="360"/>
+      </w:pPr>
+      <w:rPr>
+        <w:rFonts w:ascii="Courier New" w:hAnsi="Courier New" w:cs="Courier New" w:hint="default"/>
+      </w:rPr>
+    </w:lvl>
+    <w:lvl w:ilvl="5" w:tplc="040C0005" w:tentative="1">
+      <w:start w:val="1"/>
+      <w:numFmt w:val="bullet"/>
+      <w:lvlText w:val=""/>
+      <w:lvlJc w:val="left"/>
+      <w:pPr>
+        <w:ind w:left="3960" w:hanging="360"/>
+      </w:pPr>
+      <w:rPr>
+        <w:rFonts w:ascii="Wingdings" w:hAnsi="Wingdings" w:hint="default"/>
+      </w:rPr>
+    </w:lvl>
+    <w:lvl w:ilvl="6" w:tplc="040C0001" w:tentative="1">
+      <w:start w:val="1"/>
+      <w:numFmt w:val="bullet"/>
+      <w:lvlText w:val=""/>
+      <w:lvlJc w:val="left"/>
+      <w:pPr>
+        <w:ind w:left="4680" w:hanging="360"/>
+      </w:pPr>
+      <w:rPr>
+        <w:rFonts w:ascii="Symbol" w:hAnsi="Symbol" w:hint="default"/>
+      </w:rPr>
+    </w:lvl>
+    <w:lvl w:ilvl="7" w:tplc="040C0003" w:tentative="1">
+      <w:start w:val="1"/>
+      <w:numFmt w:val="bullet"/>
+      <w:lvlText w:val="o"/>
+      <w:lvlJc w:val="left"/>
+      <w:pPr>
+        <w:ind w:left="5400" w:hanging="360"/>
+      </w:pPr>
+      <w:rPr>
+        <w:rFonts w:ascii="Courier New" w:hAnsi="Courier New" w:cs="Courier New" w:hint="default"/>
+      </w:rPr>
+    </w:lvl>
+    <w:lvl w:ilvl="8" w:tplc="040C0005" w:tentative="1">
+      <w:start w:val="1"/>
+      <w:numFmt w:val="bullet"/>
+      <w:lvlText w:val=""/>
+      <w:lvlJc w:val="left"/>
+      <w:pPr>
+        <w:ind w:left="6120" w:hanging="360"/>
+      </w:pPr>
+      <w:rPr>
+        <w:rFonts w:ascii="Wingdings" w:hAnsi="Wingdings" w:hint="default"/>
+      </w:rPr>
+    </w:lvl>
+  </w:abstractNum>
+  <w:abstractNum w:abstractNumId="5">
     <w:nsid w:val="5E645E4C"/>
     <w:multiLevelType w:val="hybridMultilevel"/>
     <w:tmpl w:val="C5F49990"/>
     <w:lvl w:ilvl="0" w:tplc="ABC08EB0">
       <w:start w:val="1"/>
       <w:numFmt w:val="decimal"/>
-      <w:pStyle w:val="Titre2"/>
       <w:lvlText w:val="%1."/>
       <w:lvlJc w:val="left"/>
       <w:pPr>
@@ -2202,17 +3954,496 @@
       </w:pPr>
     </w:lvl>
   </w:abstractNum>
+  <w:abstractNum w:abstractNumId="6">
+    <w:nsid w:val="68235A59"/>
+    <w:multiLevelType w:val="hybridMultilevel"/>
+    <w:tmpl w:val="C23E3776"/>
+    <w:lvl w:ilvl="0" w:tplc="040C0003">
+      <w:start w:val="1"/>
+      <w:numFmt w:val="bullet"/>
+      <w:lvlText w:val="o"/>
+      <w:lvlJc w:val="left"/>
+      <w:pPr>
+        <w:ind w:left="720" w:hanging="360"/>
+      </w:pPr>
+      <w:rPr>
+        <w:rFonts w:ascii="Courier New" w:hAnsi="Courier New" w:cs="Courier New" w:hint="default"/>
+      </w:rPr>
+    </w:lvl>
+    <w:lvl w:ilvl="1" w:tplc="040C0003" w:tentative="1">
+      <w:start w:val="1"/>
+      <w:numFmt w:val="bullet"/>
+      <w:lvlText w:val="o"/>
+      <w:lvlJc w:val="left"/>
+      <w:pPr>
+        <w:ind w:left="1440" w:hanging="360"/>
+      </w:pPr>
+      <w:rPr>
+        <w:rFonts w:ascii="Courier New" w:hAnsi="Courier New" w:cs="Courier New" w:hint="default"/>
+      </w:rPr>
+    </w:lvl>
+    <w:lvl w:ilvl="2" w:tplc="040C0005" w:tentative="1">
+      <w:start w:val="1"/>
+      <w:numFmt w:val="bullet"/>
+      <w:lvlText w:val=""/>
+      <w:lvlJc w:val="left"/>
+      <w:pPr>
+        <w:ind w:left="2160" w:hanging="360"/>
+      </w:pPr>
+      <w:rPr>
+        <w:rFonts w:ascii="Wingdings" w:hAnsi="Wingdings" w:hint="default"/>
+      </w:rPr>
+    </w:lvl>
+    <w:lvl w:ilvl="3" w:tplc="040C0001" w:tentative="1">
+      <w:start w:val="1"/>
+      <w:numFmt w:val="bullet"/>
+      <w:lvlText w:val=""/>
+      <w:lvlJc w:val="left"/>
+      <w:pPr>
+        <w:ind w:left="2880" w:hanging="360"/>
+      </w:pPr>
+      <w:rPr>
+        <w:rFonts w:ascii="Symbol" w:hAnsi="Symbol" w:hint="default"/>
+      </w:rPr>
+    </w:lvl>
+    <w:lvl w:ilvl="4" w:tplc="040C0003" w:tentative="1">
+      <w:start w:val="1"/>
+      <w:numFmt w:val="bullet"/>
+      <w:lvlText w:val="o"/>
+      <w:lvlJc w:val="left"/>
+      <w:pPr>
+        <w:ind w:left="3600" w:hanging="360"/>
+      </w:pPr>
+      <w:rPr>
+        <w:rFonts w:ascii="Courier New" w:hAnsi="Courier New" w:cs="Courier New" w:hint="default"/>
+      </w:rPr>
+    </w:lvl>
+    <w:lvl w:ilvl="5" w:tplc="040C0005" w:tentative="1">
+      <w:start w:val="1"/>
+      <w:numFmt w:val="bullet"/>
+      <w:lvlText w:val=""/>
+      <w:lvlJc w:val="left"/>
+      <w:pPr>
+        <w:ind w:left="4320" w:hanging="360"/>
+      </w:pPr>
+      <w:rPr>
+        <w:rFonts w:ascii="Wingdings" w:hAnsi="Wingdings" w:hint="default"/>
+      </w:rPr>
+    </w:lvl>
+    <w:lvl w:ilvl="6" w:tplc="040C0001" w:tentative="1">
+      <w:start w:val="1"/>
+      <w:numFmt w:val="bullet"/>
+      <w:lvlText w:val=""/>
+      <w:lvlJc w:val="left"/>
+      <w:pPr>
+        <w:ind w:left="5040" w:hanging="360"/>
+      </w:pPr>
+      <w:rPr>
+        <w:rFonts w:ascii="Symbol" w:hAnsi="Symbol" w:hint="default"/>
+      </w:rPr>
+    </w:lvl>
+    <w:lvl w:ilvl="7" w:tplc="040C0003" w:tentative="1">
+      <w:start w:val="1"/>
+      <w:numFmt w:val="bullet"/>
+      <w:lvlText w:val="o"/>
+      <w:lvlJc w:val="left"/>
+      <w:pPr>
+        <w:ind w:left="5760" w:hanging="360"/>
+      </w:pPr>
+      <w:rPr>
+        <w:rFonts w:ascii="Courier New" w:hAnsi="Courier New" w:cs="Courier New" w:hint="default"/>
+      </w:rPr>
+    </w:lvl>
+    <w:lvl w:ilvl="8" w:tplc="040C0005" w:tentative="1">
+      <w:start w:val="1"/>
+      <w:numFmt w:val="bullet"/>
+      <w:lvlText w:val=""/>
+      <w:lvlJc w:val="left"/>
+      <w:pPr>
+        <w:ind w:left="6480" w:hanging="360"/>
+      </w:pPr>
+      <w:rPr>
+        <w:rFonts w:ascii="Wingdings" w:hAnsi="Wingdings" w:hint="default"/>
+      </w:rPr>
+    </w:lvl>
+  </w:abstractNum>
+  <w:abstractNum w:abstractNumId="7">
+    <w:nsid w:val="6F5A1059"/>
+    <w:multiLevelType w:val="hybridMultilevel"/>
+    <w:tmpl w:val="AEF20B2E"/>
+    <w:lvl w:ilvl="0" w:tplc="040C0003">
+      <w:start w:val="1"/>
+      <w:numFmt w:val="bullet"/>
+      <w:lvlText w:val="o"/>
+      <w:lvlJc w:val="left"/>
+      <w:pPr>
+        <w:ind w:left="360" w:hanging="360"/>
+      </w:pPr>
+      <w:rPr>
+        <w:rFonts w:ascii="Courier New" w:hAnsi="Courier New" w:cs="Courier New" w:hint="default"/>
+      </w:rPr>
+    </w:lvl>
+    <w:lvl w:ilvl="1" w:tplc="040C0003" w:tentative="1">
+      <w:start w:val="1"/>
+      <w:numFmt w:val="bullet"/>
+      <w:lvlText w:val="o"/>
+      <w:lvlJc w:val="left"/>
+      <w:pPr>
+        <w:ind w:left="1080" w:hanging="360"/>
+      </w:pPr>
+      <w:rPr>
+        <w:rFonts w:ascii="Courier New" w:hAnsi="Courier New" w:cs="Courier New" w:hint="default"/>
+      </w:rPr>
+    </w:lvl>
+    <w:lvl w:ilvl="2" w:tplc="040C0005" w:tentative="1">
+      <w:start w:val="1"/>
+      <w:numFmt w:val="bullet"/>
+      <w:lvlText w:val=""/>
+      <w:lvlJc w:val="left"/>
+      <w:pPr>
+        <w:ind w:left="1800" w:hanging="360"/>
+      </w:pPr>
+      <w:rPr>
+        <w:rFonts w:ascii="Wingdings" w:hAnsi="Wingdings" w:hint="default"/>
+      </w:rPr>
+    </w:lvl>
+    <w:lvl w:ilvl="3" w:tplc="040C0001" w:tentative="1">
+      <w:start w:val="1"/>
+      <w:numFmt w:val="bullet"/>
+      <w:lvlText w:val=""/>
+      <w:lvlJc w:val="left"/>
+      <w:pPr>
+        <w:ind w:left="2520" w:hanging="360"/>
+      </w:pPr>
+      <w:rPr>
+        <w:rFonts w:ascii="Symbol" w:hAnsi="Symbol" w:hint="default"/>
+      </w:rPr>
+    </w:lvl>
+    <w:lvl w:ilvl="4" w:tplc="040C0003" w:tentative="1">
+      <w:start w:val="1"/>
+      <w:numFmt w:val="bullet"/>
+      <w:lvlText w:val="o"/>
+      <w:lvlJc w:val="left"/>
+      <w:pPr>
+        <w:ind w:left="3240" w:hanging="360"/>
+      </w:pPr>
+      <w:rPr>
+        <w:rFonts w:ascii="Courier New" w:hAnsi="Courier New" w:cs="Courier New" w:hint="default"/>
+      </w:rPr>
+    </w:lvl>
+    <w:lvl w:ilvl="5" w:tplc="040C0005" w:tentative="1">
+      <w:start w:val="1"/>
+      <w:numFmt w:val="bullet"/>
+      <w:lvlText w:val=""/>
+      <w:lvlJc w:val="left"/>
+      <w:pPr>
+        <w:ind w:left="3960" w:hanging="360"/>
+      </w:pPr>
+      <w:rPr>
+        <w:rFonts w:ascii="Wingdings" w:hAnsi="Wingdings" w:hint="default"/>
+      </w:rPr>
+    </w:lvl>
+    <w:lvl w:ilvl="6" w:tplc="040C0001" w:tentative="1">
+      <w:start w:val="1"/>
+      <w:numFmt w:val="bullet"/>
+      <w:lvlText w:val=""/>
+      <w:lvlJc w:val="left"/>
+      <w:pPr>
+        <w:ind w:left="4680" w:hanging="360"/>
+      </w:pPr>
+      <w:rPr>
+        <w:rFonts w:ascii="Symbol" w:hAnsi="Symbol" w:hint="default"/>
+      </w:rPr>
+    </w:lvl>
+    <w:lvl w:ilvl="7" w:tplc="040C0003" w:tentative="1">
+      <w:start w:val="1"/>
+      <w:numFmt w:val="bullet"/>
+      <w:lvlText w:val="o"/>
+      <w:lvlJc w:val="left"/>
+      <w:pPr>
+        <w:ind w:left="5400" w:hanging="360"/>
+      </w:pPr>
+      <w:rPr>
+        <w:rFonts w:ascii="Courier New" w:hAnsi="Courier New" w:cs="Courier New" w:hint="default"/>
+      </w:rPr>
+    </w:lvl>
+    <w:lvl w:ilvl="8" w:tplc="040C0005" w:tentative="1">
+      <w:start w:val="1"/>
+      <w:numFmt w:val="bullet"/>
+      <w:lvlText w:val=""/>
+      <w:lvlJc w:val="left"/>
+      <w:pPr>
+        <w:ind w:left="6120" w:hanging="360"/>
+      </w:pPr>
+      <w:rPr>
+        <w:rFonts w:ascii="Wingdings" w:hAnsi="Wingdings" w:hint="default"/>
+      </w:rPr>
+    </w:lvl>
+  </w:abstractNum>
+  <w:abstractNum w:abstractNumId="8">
+    <w:nsid w:val="72207F50"/>
+    <w:multiLevelType w:val="hybridMultilevel"/>
+    <w:tmpl w:val="D3D2B34E"/>
+    <w:lvl w:ilvl="0" w:tplc="040C0003">
+      <w:start w:val="1"/>
+      <w:numFmt w:val="bullet"/>
+      <w:lvlText w:val="o"/>
+      <w:lvlJc w:val="left"/>
+      <w:pPr>
+        <w:ind w:left="360" w:hanging="360"/>
+      </w:pPr>
+      <w:rPr>
+        <w:rFonts w:ascii="Courier New" w:hAnsi="Courier New" w:cs="Courier New" w:hint="default"/>
+      </w:rPr>
+    </w:lvl>
+    <w:lvl w:ilvl="1" w:tplc="040C0003" w:tentative="1">
+      <w:start w:val="1"/>
+      <w:numFmt w:val="bullet"/>
+      <w:lvlText w:val="o"/>
+      <w:lvlJc w:val="left"/>
+      <w:pPr>
+        <w:ind w:left="1080" w:hanging="360"/>
+      </w:pPr>
+      <w:rPr>
+        <w:rFonts w:ascii="Courier New" w:hAnsi="Courier New" w:cs="Courier New" w:hint="default"/>
+      </w:rPr>
+    </w:lvl>
+    <w:lvl w:ilvl="2" w:tplc="040C0005" w:tentative="1">
+      <w:start w:val="1"/>
+      <w:numFmt w:val="bullet"/>
+      <w:lvlText w:val=""/>
+      <w:lvlJc w:val="left"/>
+      <w:pPr>
+        <w:ind w:left="1800" w:hanging="360"/>
+      </w:pPr>
+      <w:rPr>
+        <w:rFonts w:ascii="Wingdings" w:hAnsi="Wingdings" w:hint="default"/>
+      </w:rPr>
+    </w:lvl>
+    <w:lvl w:ilvl="3" w:tplc="040C0001" w:tentative="1">
+      <w:start w:val="1"/>
+      <w:numFmt w:val="bullet"/>
+      <w:lvlText w:val=""/>
+      <w:lvlJc w:val="left"/>
+      <w:pPr>
+        <w:ind w:left="2520" w:hanging="360"/>
+      </w:pPr>
+      <w:rPr>
+        <w:rFonts w:ascii="Symbol" w:hAnsi="Symbol" w:hint="default"/>
+      </w:rPr>
+    </w:lvl>
+    <w:lvl w:ilvl="4" w:tplc="040C0003" w:tentative="1">
+      <w:start w:val="1"/>
+      <w:numFmt w:val="bullet"/>
+      <w:lvlText w:val="o"/>
+      <w:lvlJc w:val="left"/>
+      <w:pPr>
+        <w:ind w:left="3240" w:hanging="360"/>
+      </w:pPr>
+      <w:rPr>
+        <w:rFonts w:ascii="Courier New" w:hAnsi="Courier New" w:cs="Courier New" w:hint="default"/>
+      </w:rPr>
+    </w:lvl>
+    <w:lvl w:ilvl="5" w:tplc="040C0005" w:tentative="1">
+      <w:start w:val="1"/>
+      <w:numFmt w:val="bullet"/>
+      <w:lvlText w:val=""/>
+      <w:lvlJc w:val="left"/>
+      <w:pPr>
+        <w:ind w:left="3960" w:hanging="360"/>
+      </w:pPr>
+      <w:rPr>
+        <w:rFonts w:ascii="Wingdings" w:hAnsi="Wingdings" w:hint="default"/>
+      </w:rPr>
+    </w:lvl>
+    <w:lvl w:ilvl="6" w:tplc="040C0001" w:tentative="1">
+      <w:start w:val="1"/>
+      <w:numFmt w:val="bullet"/>
+      <w:lvlText w:val=""/>
+      <w:lvlJc w:val="left"/>
+      <w:pPr>
+        <w:ind w:left="4680" w:hanging="360"/>
+      </w:pPr>
+      <w:rPr>
+        <w:rFonts w:ascii="Symbol" w:hAnsi="Symbol" w:hint="default"/>
+      </w:rPr>
+    </w:lvl>
+    <w:lvl w:ilvl="7" w:tplc="040C0003" w:tentative="1">
+      <w:start w:val="1"/>
+      <w:numFmt w:val="bullet"/>
+      <w:lvlText w:val="o"/>
+      <w:lvlJc w:val="left"/>
+      <w:pPr>
+        <w:ind w:left="5400" w:hanging="360"/>
+      </w:pPr>
+      <w:rPr>
+        <w:rFonts w:ascii="Courier New" w:hAnsi="Courier New" w:cs="Courier New" w:hint="default"/>
+      </w:rPr>
+    </w:lvl>
+    <w:lvl w:ilvl="8" w:tplc="040C0005" w:tentative="1">
+      <w:start w:val="1"/>
+      <w:numFmt w:val="bullet"/>
+      <w:lvlText w:val=""/>
+      <w:lvlJc w:val="left"/>
+      <w:pPr>
+        <w:ind w:left="6120" w:hanging="360"/>
+      </w:pPr>
+      <w:rPr>
+        <w:rFonts w:ascii="Wingdings" w:hAnsi="Wingdings" w:hint="default"/>
+      </w:rPr>
+    </w:lvl>
+  </w:abstractNum>
+  <w:abstractNum w:abstractNumId="9">
+    <w:nsid w:val="774C027C"/>
+    <w:multiLevelType w:val="hybridMultilevel"/>
+    <w:tmpl w:val="E3829E4E"/>
+    <w:lvl w:ilvl="0" w:tplc="040C0003">
+      <w:start w:val="1"/>
+      <w:numFmt w:val="bullet"/>
+      <w:lvlText w:val="o"/>
+      <w:lvlJc w:val="left"/>
+      <w:pPr>
+        <w:ind w:left="720" w:hanging="360"/>
+      </w:pPr>
+      <w:rPr>
+        <w:rFonts w:ascii="Courier New" w:hAnsi="Courier New" w:cs="Courier New" w:hint="default"/>
+      </w:rPr>
+    </w:lvl>
+    <w:lvl w:ilvl="1" w:tplc="040C0003" w:tentative="1">
+      <w:start w:val="1"/>
+      <w:numFmt w:val="bullet"/>
+      <w:lvlText w:val="o"/>
+      <w:lvlJc w:val="left"/>
+      <w:pPr>
+        <w:ind w:left="1440" w:hanging="360"/>
+      </w:pPr>
+      <w:rPr>
+        <w:rFonts w:ascii="Courier New" w:hAnsi="Courier New" w:cs="Courier New" w:hint="default"/>
+      </w:rPr>
+    </w:lvl>
+    <w:lvl w:ilvl="2" w:tplc="040C0005" w:tentative="1">
+      <w:start w:val="1"/>
+      <w:numFmt w:val="bullet"/>
+      <w:lvlText w:val=""/>
+      <w:lvlJc w:val="left"/>
+      <w:pPr>
+        <w:ind w:left="2160" w:hanging="360"/>
+      </w:pPr>
+      <w:rPr>
+        <w:rFonts w:ascii="Wingdings" w:hAnsi="Wingdings" w:hint="default"/>
+      </w:rPr>
+    </w:lvl>
+    <w:lvl w:ilvl="3" w:tplc="040C0001" w:tentative="1">
+      <w:start w:val="1"/>
+      <w:numFmt w:val="bullet"/>
+      <w:lvlText w:val=""/>
+      <w:lvlJc w:val="left"/>
+      <w:pPr>
+        <w:ind w:left="2880" w:hanging="360"/>
+      </w:pPr>
+      <w:rPr>
+        <w:rFonts w:ascii="Symbol" w:hAnsi="Symbol" w:hint="default"/>
+      </w:rPr>
+    </w:lvl>
+    <w:lvl w:ilvl="4" w:tplc="040C0003" w:tentative="1">
+      <w:start w:val="1"/>
+      <w:numFmt w:val="bullet"/>
+      <w:lvlText w:val="o"/>
+      <w:lvlJc w:val="left"/>
+      <w:pPr>
+        <w:ind w:left="3600" w:hanging="360"/>
+      </w:pPr>
+      <w:rPr>
+        <w:rFonts w:ascii="Courier New" w:hAnsi="Courier New" w:cs="Courier New" w:hint="default"/>
+      </w:rPr>
+    </w:lvl>
+    <w:lvl w:ilvl="5" w:tplc="040C0005" w:tentative="1">
+      <w:start w:val="1"/>
+      <w:numFmt w:val="bullet"/>
+      <w:lvlText w:val=""/>
+      <w:lvlJc w:val="left"/>
+      <w:pPr>
+        <w:ind w:left="4320" w:hanging="360"/>
+      </w:pPr>
+      <w:rPr>
+        <w:rFonts w:ascii="Wingdings" w:hAnsi="Wingdings" w:hint="default"/>
+      </w:rPr>
+    </w:lvl>
+    <w:lvl w:ilvl="6" w:tplc="040C0001" w:tentative="1">
+      <w:start w:val="1"/>
+      <w:numFmt w:val="bullet"/>
+      <w:lvlText w:val=""/>
+      <w:lvlJc w:val="left"/>
+      <w:pPr>
+        <w:ind w:left="5040" w:hanging="360"/>
+      </w:pPr>
+      <w:rPr>
+        <w:rFonts w:ascii="Symbol" w:hAnsi="Symbol" w:hint="default"/>
+      </w:rPr>
+    </w:lvl>
+    <w:lvl w:ilvl="7" w:tplc="040C0003" w:tentative="1">
+      <w:start w:val="1"/>
+      <w:numFmt w:val="bullet"/>
+      <w:lvlText w:val="o"/>
+      <w:lvlJc w:val="left"/>
+      <w:pPr>
+        <w:ind w:left="5760" w:hanging="360"/>
+      </w:pPr>
+      <w:rPr>
+        <w:rFonts w:ascii="Courier New" w:hAnsi="Courier New" w:cs="Courier New" w:hint="default"/>
+      </w:rPr>
+    </w:lvl>
+    <w:lvl w:ilvl="8" w:tplc="040C0005" w:tentative="1">
+      <w:start w:val="1"/>
+      <w:numFmt w:val="bullet"/>
+      <w:lvlText w:val=""/>
+      <w:lvlJc w:val="left"/>
+      <w:pPr>
+        <w:ind w:left="6480" w:hanging="360"/>
+      </w:pPr>
+      <w:rPr>
+        <w:rFonts w:ascii="Wingdings" w:hAnsi="Wingdings" w:hint="default"/>
+      </w:rPr>
+    </w:lvl>
+  </w:abstractNum>
   <w:num w:numId="1">
+    <w:abstractNumId w:val="5"/>
+  </w:num>
+  <w:num w:numId="2">
     <w:abstractNumId w:val="1"/>
   </w:num>
-  <w:num w:numId="2">
+  <w:num w:numId="3">
+    <w:abstractNumId w:val="2"/>
+  </w:num>
+  <w:num w:numId="4">
+    <w:abstractNumId w:val="5"/>
+  </w:num>
+  <w:num w:numId="5">
+    <w:abstractNumId w:val="6"/>
+  </w:num>
+  <w:num w:numId="6">
+    <w:abstractNumId w:val="3"/>
+  </w:num>
+  <w:num w:numId="7">
+    <w:abstractNumId w:val="9"/>
+  </w:num>
+  <w:num w:numId="8">
+    <w:abstractNumId w:val="7"/>
+  </w:num>
+  <w:num w:numId="9">
     <w:abstractNumId w:val="0"/>
+  </w:num>
+  <w:num w:numId="10">
+    <w:abstractNumId w:val="4"/>
+  </w:num>
+  <w:num w:numId="11">
+    <w:abstractNumId w:val="8"/>
   </w:num>
 </w:numbering>
 </file>
 
 <file path=word/styles.xml><?xml version="1.0" encoding="utf-8"?>
-<w:styles xmlns:r="http://schemas.openxmlformats.org/officeDocument/2006/relationships" xmlns:w="http://schemas.openxmlformats.org/wordprocessingml/2006/main">
+<w:styles xmlns:mc="http://schemas.openxmlformats.org/markup-compatibility/2006" xmlns:r="http://schemas.openxmlformats.org/officeDocument/2006/relationships" xmlns:w="http://schemas.openxmlformats.org/wordprocessingml/2006/main" xmlns:w14="http://schemas.microsoft.com/office/word/2010/wordml" mc:Ignorable="w14">
   <w:docDefaults>
     <w:rPrDefault>
       <w:rPr>
@@ -2278,7 +4509,7 @@
     <w:lsdException w:name="Medium Shading 2 Accent 1" w:semiHidden="0" w:uiPriority="64" w:unhideWhenUsed="0"/>
     <w:lsdException w:name="Medium List 1 Accent 1" w:semiHidden="0" w:uiPriority="65" w:unhideWhenUsed="0"/>
     <w:lsdException w:name="Revision" w:unhideWhenUsed="0"/>
-    <w:lsdException w:name="List Paragraph" w:semiHidden="0" w:uiPriority="34" w:unhideWhenUsed="0" w:qFormat="1"/>
+    <w:lsdException w:name="List Paragraph" w:semiHidden="0" w:uiPriority="34" w:unhideWhenUsed="0"/>
     <w:lsdException w:name="Quote" w:semiHidden="0" w:uiPriority="29" w:unhideWhenUsed="0"/>
     <w:lsdException w:name="Intense Quote" w:semiHidden="0" w:uiPriority="30" w:unhideWhenUsed="0"/>
     <w:lsdException w:name="Medium List 2 Accent 1" w:semiHidden="0" w:uiPriority="66" w:unhideWhenUsed="0"/>
@@ -2371,7 +4602,7 @@
     <w:name w:val="Normal"/>
     <w:aliases w:val="Corps"/>
     <w:qFormat/>
-    <w:rsid w:val="00BD6298"/>
+    <w:rsid w:val="00D03131"/>
     <w:rPr>
       <w:rFonts w:ascii="Tahoma" w:hAnsi="Tahoma" w:cs="Tahoma"/>
     </w:rPr>
@@ -2384,7 +4615,7 @@
     <w:link w:val="Titre1Car"/>
     <w:uiPriority w:val="9"/>
     <w:qFormat/>
-    <w:rsid w:val="00BD6298"/>
+    <w:rsid w:val="00D03131"/>
     <w:pPr>
       <w:keepNext/>
       <w:keepLines/>
@@ -2410,7 +4641,7 @@
     <w:uiPriority w:val="9"/>
     <w:unhideWhenUsed/>
     <w:qFormat/>
-    <w:rsid w:val="00BD6298"/>
+    <w:rsid w:val="00D03131"/>
     <w:pPr>
       <w:keepNext/>
       <w:keepLines/>
@@ -2440,7 +4671,6 @@
     <w:uiPriority w:val="99"/>
     <w:semiHidden/>
     <w:unhideWhenUsed/>
-    <w:qFormat/>
     <w:tblPr>
       <w:tblInd w:w="0" w:type="dxa"/>
       <w:tblCellMar>
@@ -2524,7 +4754,7 @@
     <w:basedOn w:val="Normal"/>
     <w:link w:val="LgendexCar"/>
     <w:qFormat/>
-    <w:rsid w:val="00BD6298"/>
+    <w:rsid w:val="00D03131"/>
     <w:rPr>
       <w:rFonts w:ascii="Segoe UI" w:hAnsi="Segoe UI" w:cs="Segoe UI"/>
       <w:b/>
@@ -2540,7 +4770,7 @@
     <w:name w:val="Légendex Car"/>
     <w:basedOn w:val="Policepardfaut"/>
     <w:link w:val="Lgendex"/>
-    <w:rsid w:val="00BD6298"/>
+    <w:rsid w:val="00D03131"/>
     <w:rPr>
       <w:rFonts w:ascii="Segoe UI" w:hAnsi="Segoe UI" w:cs="Segoe UI"/>
       <w:b/>
@@ -2557,7 +4787,7 @@
     <w:basedOn w:val="Normal"/>
     <w:link w:val="TitrePrincipalCar"/>
     <w:qFormat/>
-    <w:rsid w:val="00BD6298"/>
+    <w:rsid w:val="00D03131"/>
     <w:pPr>
       <w:jc w:val="center"/>
     </w:pPr>
@@ -2573,7 +4803,7 @@
     <w:name w:val="Titre Principal Car"/>
     <w:basedOn w:val="Policepardfaut"/>
     <w:link w:val="TitrePrincipal"/>
-    <w:rsid w:val="00BD6298"/>
+    <w:rsid w:val="00D03131"/>
     <w:rPr>
       <w:rFonts w:ascii="Segoe UI Semibold" w:hAnsi="Segoe UI Semibold" w:cs="Segoe UI Semibold"/>
       <w:b/>
@@ -2588,7 +4818,7 @@
     <w:basedOn w:val="Policepardfaut"/>
     <w:link w:val="Titre1"/>
     <w:uiPriority w:val="9"/>
-    <w:rsid w:val="00BD6298"/>
+    <w:rsid w:val="00D03131"/>
     <w:rPr>
       <w:rFonts w:ascii="Open Sans" w:eastAsiaTheme="majorEastAsia" w:hAnsi="Open Sans" w:cs="Open Sans"/>
       <w:b/>
@@ -2605,7 +4835,7 @@
     <w:basedOn w:val="Policepardfaut"/>
     <w:link w:val="Titre2"/>
     <w:uiPriority w:val="9"/>
-    <w:rsid w:val="00BD6298"/>
+    <w:rsid w:val="00D03131"/>
     <w:rPr>
       <w:rFonts w:ascii="Open Sans" w:eastAsiaTheme="majorEastAsia" w:hAnsi="Open Sans" w:cs="Open Sans"/>
       <w:b/>
@@ -2619,7 +4849,7 @@
     <w:name w:val="No Spacing"/>
     <w:uiPriority w:val="1"/>
     <w:qFormat/>
-    <w:rsid w:val="00BD6298"/>
+    <w:rsid w:val="00D03131"/>
     <w:pPr>
       <w:spacing w:line="240" w:lineRule="auto"/>
     </w:pPr>
@@ -2631,18 +4861,16 @@
   </w:style>
   <w:style w:type="paragraph" w:styleId="Paragraphedeliste">
     <w:name w:val="List Paragraph"/>
-    <w:aliases w:val="Titre Listing"/>
     <w:basedOn w:val="Normal"/>
     <w:uiPriority w:val="34"/>
-    <w:qFormat/>
-    <w:rsid w:val="00BD6298"/>
+    <w:rsid w:val="00D03131"/>
     <w:pPr>
       <w:ind w:left="720"/>
       <w:contextualSpacing/>
     </w:pPr>
     <w:rPr>
-      <w:b/>
-      <w:smallCaps/>
+      <w:rFonts w:cs="Mangal"/>
+      <w:szCs w:val="20"/>
     </w:rPr>
   </w:style>
   <w:style w:type="paragraph" w:styleId="Textedebulles">
@@ -2733,6 +4961,298 @@
     <w:rPr>
       <w:rFonts w:ascii="Tahoma" w:hAnsi="Tahoma" w:cs="Mangal"/>
       <w:szCs w:val="20"/>
+    </w:rPr>
+  </w:style>
+  <w:style w:type="table" w:styleId="Grilledutableau">
+    <w:name w:val="Table Grid"/>
+    <w:basedOn w:val="TableauNormal"/>
+    <w:uiPriority w:val="59"/>
+    <w:rsid w:val="001F512A"/>
+    <w:pPr>
+      <w:spacing w:line="240" w:lineRule="auto"/>
+    </w:pPr>
+    <w:tblPr>
+      <w:tblBorders>
+        <w:top w:val="single" w:sz="4" w:space="0" w:color="auto"/>
+        <w:left w:val="single" w:sz="4" w:space="0" w:color="auto"/>
+        <w:bottom w:val="single" w:sz="4" w:space="0" w:color="auto"/>
+        <w:right w:val="single" w:sz="4" w:space="0" w:color="auto"/>
+        <w:insideH w:val="single" w:sz="4" w:space="0" w:color="auto"/>
+        <w:insideV w:val="single" w:sz="4" w:space="0" w:color="auto"/>
+      </w:tblBorders>
+    </w:tblPr>
+  </w:style>
+  <w:style w:type="table" w:styleId="Tramecouleur-Accent5">
+    <w:name w:val="Colorful Shading Accent 5"/>
+    <w:basedOn w:val="TableauNormal"/>
+    <w:uiPriority w:val="71"/>
+    <w:rsid w:val="001F512A"/>
+    <w:pPr>
+      <w:spacing w:line="240" w:lineRule="auto"/>
+    </w:pPr>
+    <w:rPr>
+      <w:color w:val="000000" w:themeColor="text1"/>
+    </w:rPr>
+    <w:tblPr>
+      <w:tblStyleRowBandSize w:val="1"/>
+      <w:tblStyleColBandSize w:val="1"/>
+      <w:tblBorders>
+        <w:top w:val="single" w:sz="24" w:space="0" w:color="F79646" w:themeColor="accent6"/>
+        <w:left w:val="single" w:sz="4" w:space="0" w:color="4BACC6" w:themeColor="accent5"/>
+        <w:bottom w:val="single" w:sz="4" w:space="0" w:color="4BACC6" w:themeColor="accent5"/>
+        <w:right w:val="single" w:sz="4" w:space="0" w:color="4BACC6" w:themeColor="accent5"/>
+        <w:insideH w:val="single" w:sz="4" w:space="0" w:color="FFFFFF" w:themeColor="background1"/>
+        <w:insideV w:val="single" w:sz="4" w:space="0" w:color="FFFFFF" w:themeColor="background1"/>
+      </w:tblBorders>
+    </w:tblPr>
+    <w:tcPr>
+      <w:shd w:val="clear" w:color="auto" w:fill="EDF6F9" w:themeFill="accent5" w:themeFillTint="19"/>
+    </w:tcPr>
+    <w:tblStylePr w:type="firstRow">
+      <w:rPr>
+        <w:b/>
+        <w:bCs/>
+      </w:rPr>
+      <w:tblPr/>
+      <w:tcPr>
+        <w:tcBorders>
+          <w:top w:val="nil"/>
+          <w:left w:val="nil"/>
+          <w:bottom w:val="single" w:sz="24" w:space="0" w:color="F79646" w:themeColor="accent6"/>
+          <w:right w:val="nil"/>
+          <w:insideH w:val="nil"/>
+          <w:insideV w:val="nil"/>
+        </w:tcBorders>
+        <w:shd w:val="clear" w:color="auto" w:fill="FFFFFF" w:themeFill="background1"/>
+      </w:tcPr>
+    </w:tblStylePr>
+    <w:tblStylePr w:type="lastRow">
+      <w:rPr>
+        <w:b/>
+        <w:bCs/>
+        <w:color w:val="FFFFFF" w:themeColor="background1"/>
+      </w:rPr>
+      <w:tblPr/>
+      <w:tcPr>
+        <w:tcBorders>
+          <w:top w:val="single" w:sz="6" w:space="0" w:color="FFFFFF" w:themeColor="background1"/>
+        </w:tcBorders>
+        <w:shd w:val="clear" w:color="auto" w:fill="276A7C" w:themeFill="accent5" w:themeFillShade="99"/>
+      </w:tcPr>
+    </w:tblStylePr>
+    <w:tblStylePr w:type="firstCol">
+      <w:rPr>
+        <w:color w:val="FFFFFF" w:themeColor="background1"/>
+      </w:rPr>
+      <w:tblPr/>
+      <w:tcPr>
+        <w:tcBorders>
+          <w:top w:val="nil"/>
+          <w:left w:val="nil"/>
+          <w:bottom w:val="nil"/>
+          <w:right w:val="nil"/>
+          <w:insideH w:val="single" w:sz="4" w:space="0" w:color="276A7C" w:themeColor="accent5" w:themeShade="99"/>
+          <w:insideV w:val="nil"/>
+        </w:tcBorders>
+        <w:shd w:val="clear" w:color="auto" w:fill="276A7C" w:themeFill="accent5" w:themeFillShade="99"/>
+      </w:tcPr>
+    </w:tblStylePr>
+    <w:tblStylePr w:type="lastCol">
+      <w:rPr>
+        <w:color w:val="FFFFFF" w:themeColor="background1"/>
+      </w:rPr>
+      <w:tblPr/>
+      <w:tcPr>
+        <w:tcBorders>
+          <w:top w:val="nil"/>
+          <w:left w:val="nil"/>
+          <w:bottom w:val="nil"/>
+          <w:right w:val="nil"/>
+          <w:insideH w:val="nil"/>
+          <w:insideV w:val="nil"/>
+        </w:tcBorders>
+        <w:shd w:val="clear" w:color="auto" w:fill="276A7C" w:themeFill="accent5" w:themeFillShade="99"/>
+      </w:tcPr>
+    </w:tblStylePr>
+    <w:tblStylePr w:type="band1Vert">
+      <w:tblPr/>
+      <w:tcPr>
+        <w:shd w:val="clear" w:color="auto" w:fill="B6DDE8" w:themeFill="accent5" w:themeFillTint="66"/>
+      </w:tcPr>
+    </w:tblStylePr>
+    <w:tblStylePr w:type="band1Horz">
+      <w:tblPr/>
+      <w:tcPr>
+        <w:shd w:val="clear" w:color="auto" w:fill="A5D5E2" w:themeFill="accent5" w:themeFillTint="7F"/>
+      </w:tcPr>
+    </w:tblStylePr>
+    <w:tblStylePr w:type="neCell">
+      <w:rPr>
+        <w:color w:val="000000" w:themeColor="text1"/>
+      </w:rPr>
+    </w:tblStylePr>
+    <w:tblStylePr w:type="nwCell">
+      <w:rPr>
+        <w:color w:val="000000" w:themeColor="text1"/>
+      </w:rPr>
+    </w:tblStylePr>
+  </w:style>
+  <w:style w:type="table" w:styleId="Grillemoyenne3-Accent5">
+    <w:name w:val="Medium Grid 3 Accent 5"/>
+    <w:basedOn w:val="TableauNormal"/>
+    <w:uiPriority w:val="69"/>
+    <w:rsid w:val="001F512A"/>
+    <w:pPr>
+      <w:spacing w:line="240" w:lineRule="auto"/>
+    </w:pPr>
+    <w:tblPr>
+      <w:tblStyleRowBandSize w:val="1"/>
+      <w:tblStyleColBandSize w:val="1"/>
+      <w:tblBorders>
+        <w:top w:val="single" w:sz="8" w:space="0" w:color="FFFFFF" w:themeColor="background1"/>
+        <w:left w:val="single" w:sz="8" w:space="0" w:color="FFFFFF" w:themeColor="background1"/>
+        <w:bottom w:val="single" w:sz="8" w:space="0" w:color="FFFFFF" w:themeColor="background1"/>
+        <w:right w:val="single" w:sz="8" w:space="0" w:color="FFFFFF" w:themeColor="background1"/>
+        <w:insideH w:val="single" w:sz="6" w:space="0" w:color="FFFFFF" w:themeColor="background1"/>
+        <w:insideV w:val="single" w:sz="6" w:space="0" w:color="FFFFFF" w:themeColor="background1"/>
+      </w:tblBorders>
+    </w:tblPr>
+    <w:tcPr>
+      <w:shd w:val="clear" w:color="auto" w:fill="D2EAF1" w:themeFill="accent5" w:themeFillTint="3F"/>
+    </w:tcPr>
+    <w:tblStylePr w:type="firstRow">
+      <w:rPr>
+        <w:b/>
+        <w:bCs/>
+        <w:i w:val="0"/>
+        <w:iCs w:val="0"/>
+        <w:color w:val="FFFFFF" w:themeColor="background1"/>
+      </w:rPr>
+      <w:tblPr/>
+      <w:tcPr>
+        <w:tcBorders>
+          <w:top w:val="single" w:sz="8" w:space="0" w:color="FFFFFF" w:themeColor="background1"/>
+          <w:left w:val="single" w:sz="8" w:space="0" w:color="FFFFFF" w:themeColor="background1"/>
+          <w:bottom w:val="single" w:sz="24" w:space="0" w:color="FFFFFF" w:themeColor="background1"/>
+          <w:right w:val="single" w:sz="8" w:space="0" w:color="FFFFFF" w:themeColor="background1"/>
+          <w:insideH w:val="nil"/>
+          <w:insideV w:val="single" w:sz="8" w:space="0" w:color="FFFFFF" w:themeColor="background1"/>
+        </w:tcBorders>
+        <w:shd w:val="clear" w:color="auto" w:fill="4BACC6" w:themeFill="accent5"/>
+      </w:tcPr>
+    </w:tblStylePr>
+    <w:tblStylePr w:type="lastRow">
+      <w:rPr>
+        <w:b/>
+        <w:bCs/>
+        <w:i w:val="0"/>
+        <w:iCs w:val="0"/>
+        <w:color w:val="FFFFFF" w:themeColor="background1"/>
+      </w:rPr>
+      <w:tblPr/>
+      <w:tcPr>
+        <w:tcBorders>
+          <w:top w:val="single" w:sz="24" w:space="0" w:color="FFFFFF" w:themeColor="background1"/>
+          <w:left w:val="single" w:sz="8" w:space="0" w:color="FFFFFF" w:themeColor="background1"/>
+          <w:bottom w:val="single" w:sz="8" w:space="0" w:color="FFFFFF" w:themeColor="background1"/>
+          <w:right w:val="single" w:sz="8" w:space="0" w:color="FFFFFF" w:themeColor="background1"/>
+          <w:insideH w:val="nil"/>
+          <w:insideV w:val="single" w:sz="8" w:space="0" w:color="FFFFFF" w:themeColor="background1"/>
+        </w:tcBorders>
+        <w:shd w:val="clear" w:color="auto" w:fill="4BACC6" w:themeFill="accent5"/>
+      </w:tcPr>
+    </w:tblStylePr>
+    <w:tblStylePr w:type="firstCol">
+      <w:rPr>
+        <w:b/>
+        <w:bCs/>
+        <w:i w:val="0"/>
+        <w:iCs w:val="0"/>
+        <w:color w:val="FFFFFF" w:themeColor="background1"/>
+      </w:rPr>
+      <w:tblPr/>
+      <w:tcPr>
+        <w:tcBorders>
+          <w:left w:val="single" w:sz="8" w:space="0" w:color="FFFFFF" w:themeColor="background1"/>
+          <w:right w:val="single" w:sz="24" w:space="0" w:color="FFFFFF" w:themeColor="background1"/>
+          <w:insideH w:val="nil"/>
+          <w:insideV w:val="nil"/>
+        </w:tcBorders>
+        <w:shd w:val="clear" w:color="auto" w:fill="4BACC6" w:themeFill="accent5"/>
+      </w:tcPr>
+    </w:tblStylePr>
+    <w:tblStylePr w:type="lastCol">
+      <w:rPr>
+        <w:b/>
+        <w:bCs/>
+        <w:i w:val="0"/>
+        <w:iCs w:val="0"/>
+        <w:color w:val="FFFFFF" w:themeColor="background1"/>
+      </w:rPr>
+      <w:tblPr/>
+      <w:tcPr>
+        <w:tcBorders>
+          <w:top w:val="nil"/>
+          <w:left w:val="single" w:sz="24" w:space="0" w:color="FFFFFF" w:themeColor="background1"/>
+          <w:bottom w:val="nil"/>
+          <w:right w:val="nil"/>
+          <w:insideH w:val="nil"/>
+          <w:insideV w:val="nil"/>
+        </w:tcBorders>
+        <w:shd w:val="clear" w:color="auto" w:fill="4BACC6" w:themeFill="accent5"/>
+      </w:tcPr>
+    </w:tblStylePr>
+    <w:tblStylePr w:type="band1Vert">
+      <w:tblPr/>
+      <w:tcPr>
+        <w:tcBorders>
+          <w:top w:val="single" w:sz="8" w:space="0" w:color="FFFFFF" w:themeColor="background1"/>
+          <w:left w:val="single" w:sz="8" w:space="0" w:color="FFFFFF" w:themeColor="background1"/>
+          <w:bottom w:val="single" w:sz="8" w:space="0" w:color="FFFFFF" w:themeColor="background1"/>
+          <w:right w:val="single" w:sz="8" w:space="0" w:color="FFFFFF" w:themeColor="background1"/>
+          <w:insideH w:val="nil"/>
+          <w:insideV w:val="nil"/>
+        </w:tcBorders>
+        <w:shd w:val="clear" w:color="auto" w:fill="A5D5E2" w:themeFill="accent5" w:themeFillTint="7F"/>
+      </w:tcPr>
+    </w:tblStylePr>
+    <w:tblStylePr w:type="band1Horz">
+      <w:tblPr/>
+      <w:tcPr>
+        <w:tcBorders>
+          <w:top w:val="single" w:sz="8" w:space="0" w:color="FFFFFF" w:themeColor="background1"/>
+          <w:left w:val="single" w:sz="8" w:space="0" w:color="FFFFFF" w:themeColor="background1"/>
+          <w:bottom w:val="single" w:sz="8" w:space="0" w:color="FFFFFF" w:themeColor="background1"/>
+          <w:right w:val="single" w:sz="8" w:space="0" w:color="FFFFFF" w:themeColor="background1"/>
+          <w:insideH w:val="single" w:sz="8" w:space="0" w:color="FFFFFF" w:themeColor="background1"/>
+          <w:insideV w:val="single" w:sz="8" w:space="0" w:color="FFFFFF" w:themeColor="background1"/>
+        </w:tcBorders>
+        <w:shd w:val="clear" w:color="auto" w:fill="A5D5E2" w:themeFill="accent5" w:themeFillTint="7F"/>
+      </w:tcPr>
+    </w:tblStylePr>
+  </w:style>
+  <w:style w:type="paragraph" w:customStyle="1" w:styleId="Titrelisting">
+    <w:name w:val="Titre listing"/>
+    <w:basedOn w:val="Normal"/>
+    <w:link w:val="TitrelistingCar"/>
+    <w:qFormat/>
+    <w:rsid w:val="00D03131"/>
+    <w:rPr>
+      <w:b/>
+      <w:bCs/>
+      <w:smallCaps/>
+    </w:rPr>
+  </w:style>
+  <w:style w:type="character" w:customStyle="1" w:styleId="TitrelistingCar">
+    <w:name w:val="Titre listing Car"/>
+    <w:basedOn w:val="Policepardfaut"/>
+    <w:link w:val="Titrelisting"/>
+    <w:rsid w:val="00D03131"/>
+    <w:rPr>
+      <w:rFonts w:ascii="Tahoma" w:hAnsi="Tahoma" w:cs="Tahoma"/>
+      <w:b/>
+      <w:bCs/>
+      <w:smallCaps/>
     </w:rPr>
   </w:style>
 </w:styles>

</xml_diff>